<commit_message>
data filtration and saccade labeling
added code to filter out trials that end early, before a nadequate response could be given. I'm also including code that discounts saccades of less than 3 degrees, treating them as corrective instead of as their own saccades. Finally I'm labeling saccades as either auditory or visual based on how close they are to the target, for dual saccade cases only.

This code is working and providing good fits for Juno and H08 at least, in both localization and unity judgement cases.
</commit_message>
<xml_diff>
--- a/doc/CImodel_techrep.docx
+++ b/doc/CImodel_techrep.docx
@@ -1,6 +1,6 @@
 
 <file path=word/document.xml><?xml version="1.0" encoding="utf-8"?>
-<w:document xmlns:wpc="http://schemas.microsoft.com/office/word/2010/wordprocessingCanvas" xmlns:mc="http://schemas.openxmlformats.org/markup-compatibility/2006" xmlns:o="urn:schemas-microsoft-com:office:office" xmlns:r="http://schemas.openxmlformats.org/officeDocument/2006/relationships" xmlns:m="http://schemas.openxmlformats.org/officeDocument/2006/math" xmlns:v="urn:schemas-microsoft-com:vml" xmlns:wp14="http://schemas.microsoft.com/office/word/2010/wordprocessingDrawing" xmlns:wp="http://schemas.openxmlformats.org/drawingml/2006/wordprocessingDrawing" xmlns:w10="urn:schemas-microsoft-com:office:word" xmlns:w="http://schemas.openxmlformats.org/wordprocessingml/2006/main" xmlns:w14="http://schemas.microsoft.com/office/word/2010/wordml" xmlns:wpg="http://schemas.microsoft.com/office/word/2010/wordprocessingGroup" xmlns:wpi="http://schemas.microsoft.com/office/word/2010/wordprocessingInk" xmlns:wne="http://schemas.microsoft.com/office/word/2006/wordml" xmlns:wps="http://schemas.microsoft.com/office/word/2010/wordprocessingShape" mc:Ignorable="w14 wp14">
+<w:document xmlns:wpc="http://schemas.microsoft.com/office/word/2010/wordprocessingCanvas" xmlns:mc="http://schemas.openxmlformats.org/markup-compatibility/2006" xmlns:o="urn:schemas-microsoft-com:office:office" xmlns:r="http://schemas.openxmlformats.org/officeDocument/2006/relationships" xmlns:m="http://schemas.openxmlformats.org/officeDocument/2006/math" xmlns:v="urn:schemas-microsoft-com:vml" xmlns:wp14="http://schemas.microsoft.com/office/word/2010/wordprocessingDrawing" xmlns:wp="http://schemas.openxmlformats.org/drawingml/2006/wordprocessingDrawing" xmlns:w10="urn:schemas-microsoft-com:office:word" xmlns:w="http://schemas.openxmlformats.org/wordprocessingml/2006/main" xmlns:w14="http://schemas.microsoft.com/office/word/2010/wordml" xmlns:w15="http://schemas.microsoft.com/office/word/2012/wordml" xmlns:wpg="http://schemas.microsoft.com/office/word/2010/wordprocessingGroup" xmlns:wpi="http://schemas.microsoft.com/office/word/2010/wordprocessingInk" xmlns:wne="http://schemas.microsoft.com/office/word/2006/wordml" xmlns:wps="http://schemas.microsoft.com/office/word/2010/wordprocessingShape" mc:Ignorable="w14 w15 wp14">
   <w:body>
     <w:p>
       <w:pPr>
@@ -29,15 +29,7 @@
         <w:pStyle w:val="NoSpacing"/>
       </w:pPr>
       <w:r>
-        <w:t xml:space="preserve">For outlining the specific modeling steps that have been taken for translating the causal inference model of multisensory perception (initially proposed by </w:t>
-      </w:r>
-      <w:proofErr w:type="spellStart"/>
-      <w:r>
-        <w:t>kording</w:t>
-      </w:r>
-      <w:proofErr w:type="spellEnd"/>
-      <w:r>
-        <w:t xml:space="preserve"> et al 2007</w:t>
+        <w:t>For outlining the specific modeling steps that have been taken for translating the causal inference model of multisensory perception (initially proposed by kording et al 2007</w:t>
       </w:r>
       <w:r>
         <w:t xml:space="preserve"> </w:t>
@@ -241,15 +233,7 @@
       </w:pPr>
       <w:r>
         <w:tab/>
-        <w:t xml:space="preserve">- </w:t>
-      </w:r>
-      <w:proofErr w:type="gramStart"/>
-      <w:r>
-        <w:t>benefits</w:t>
-      </w:r>
-      <w:proofErr w:type="gramEnd"/>
-      <w:r>
-        <w:t xml:space="preserve"> of using saccades as a report</w:t>
+        <w:t>- benefits of using saccades as a report</w:t>
       </w:r>
     </w:p>
     <w:p>
@@ -341,68 +325,60 @@
         <w:t>.</w:t>
       </w:r>
       <w:r>
-        <w:t xml:space="preserve"> After a brief delay (600-900 </w:t>
-      </w:r>
-      <w:proofErr w:type="spellStart"/>
-      <w:r>
-        <w:t>ms</w:t>
-      </w:r>
-      <w:proofErr w:type="spellEnd"/>
+        <w:t xml:space="preserve"> After a brief delay (600-900 ms)</w:t>
+      </w:r>
+      <w:r>
+        <w:t xml:space="preserve"> </w:t>
+      </w:r>
+      <w:r>
+        <w:t>Subjects report</w:t>
+      </w:r>
+      <w:r>
+        <w:t>ed</w:t>
+      </w:r>
+      <w:r>
+        <w:t xml:space="preserve"> </w:t>
+      </w:r>
+      <w:r>
+        <w:t xml:space="preserve">percepts </w:t>
+      </w:r>
+      <w:r>
+        <w:t>by making saccades to the perceived location in space</w:t>
+      </w:r>
+      <w:r>
+        <w:t xml:space="preserve"> and</w:t>
+      </w:r>
+      <w:r>
+        <w:t xml:space="preserve"> then</w:t>
+      </w:r>
+      <w:r>
+        <w:t xml:space="preserve"> maintaining fixation </w:t>
+      </w:r>
+      <w:r>
+        <w:t xml:space="preserve">at that target location. </w:t>
+      </w:r>
+      <w:r>
+        <w:t xml:space="preserve">On conditions with multiple targets, subjects are required to make sequential saccades to each target in any order. The timing of the task is such that </w:t>
+      </w:r>
+      <w:r>
+        <w:t xml:space="preserve">subjects </w:t>
+      </w:r>
+      <w:r>
+        <w:t xml:space="preserve">must make both saccades in rapid succession, and so cannot </w:t>
+      </w:r>
+      <w:r>
+        <w:t xml:space="preserve">adopt a strategy of waiting until the reward is delivered (or not) before making a decision about the second saccade. </w:t>
+      </w:r>
+      <w:r>
+        <w:t xml:space="preserve">This means that subjects are making both an explicit causal inference judgement (number of saccades) and an implicit judgement (location of </w:t>
+      </w:r>
+      <w:r>
+        <w:t>stimuli</w:t>
+      </w:r>
       <w:r>
         <w:t>)</w:t>
       </w:r>
       <w:r>
-        <w:t xml:space="preserve"> </w:t>
-      </w:r>
-      <w:r>
-        <w:t>Subjects report</w:t>
-      </w:r>
-      <w:r>
-        <w:t>ed</w:t>
-      </w:r>
-      <w:r>
-        <w:t xml:space="preserve"> </w:t>
-      </w:r>
-      <w:r>
-        <w:t xml:space="preserve">percepts </w:t>
-      </w:r>
-      <w:r>
-        <w:t>by making saccades to the perceived location in space</w:t>
-      </w:r>
-      <w:r>
-        <w:t xml:space="preserve"> and</w:t>
-      </w:r>
-      <w:r>
-        <w:t xml:space="preserve"> then</w:t>
-      </w:r>
-      <w:r>
-        <w:t xml:space="preserve"> maintaining fixation </w:t>
-      </w:r>
-      <w:r>
-        <w:t xml:space="preserve">at that target location. </w:t>
-      </w:r>
-      <w:r>
-        <w:t xml:space="preserve">On conditions with multiple targets, subjects are required to make sequential saccades to each target in any order. The timing of the task is such that </w:t>
-      </w:r>
-      <w:r>
-        <w:t xml:space="preserve">subjects </w:t>
-      </w:r>
-      <w:r>
-        <w:t xml:space="preserve">must make both saccades in rapid succession, and so cannot </w:t>
-      </w:r>
-      <w:r>
-        <w:t xml:space="preserve">adopt a strategy of waiting until the reward is delivered (or not) before making a decision about the second saccade. </w:t>
-      </w:r>
-      <w:r>
-        <w:t xml:space="preserve">This means that subjects are making both an explicit causal inference judgement (number of saccades) and an implicit judgement (location of </w:t>
-      </w:r>
-      <w:r>
-        <w:t>stimuli</w:t>
-      </w:r>
-      <w:r>
-        <w:t>)</w:t>
-      </w:r>
-      <w:r>
         <w:t xml:space="preserve"> on each multisensory trial.</w:t>
       </w:r>
     </w:p>
@@ -429,7 +405,7 @@
       <w:pPr>
         <w:pStyle w:val="NoSpacing"/>
         <w:rPr>
-          <w:strike/>
+          <w:color w:val="000000" w:themeColor="text1"/>
         </w:rPr>
       </w:pPr>
       <w:r>
@@ -448,29 +424,13 @@
         <w:t>0</w:t>
       </w:r>
       <w:r>
-        <w:t xml:space="preserve"> </w:t>
-      </w:r>
-      <w:proofErr w:type="spellStart"/>
-      <w:r>
-        <w:t>ms</w:t>
-      </w:r>
-      <w:proofErr w:type="spellEnd"/>
-      <w:r>
-        <w:t xml:space="preserve"> of very littl</w:t>
+        <w:t xml:space="preserve"> ms of very littl</w:t>
       </w:r>
       <w:r>
         <w:t>e eye movement (max velocity &lt;25</w:t>
       </w:r>
       <w:r>
-        <w:t xml:space="preserve"> </w:t>
-      </w:r>
-      <w:proofErr w:type="spellStart"/>
-      <w:r>
-        <w:t>deg</w:t>
-      </w:r>
-      <w:proofErr w:type="spellEnd"/>
-      <w:r>
-        <w:t>/s)</w:t>
+        <w:t xml:space="preserve"> deg/s)</w:t>
       </w:r>
       <w:r>
         <w:t>.</w:t>
@@ -502,6 +462,93 @@
           <w:color w:val="000000" w:themeColor="text1"/>
         </w:rPr>
         <w:t>).</w:t>
+      </w:r>
+    </w:p>
+    <w:p>
+      <w:pPr>
+        <w:pStyle w:val="NoSpacing"/>
+        <w:rPr>
+          <w:b/>
+          <w:color w:val="000000" w:themeColor="text1"/>
+        </w:rPr>
+      </w:pPr>
+      <w:r>
+        <w:rPr>
+          <w:color w:val="000000" w:themeColor="text1"/>
+        </w:rPr>
+        <w:tab/>
+      </w:r>
+      <w:r>
+        <w:rPr>
+          <w:b/>
+          <w:color w:val="000000" w:themeColor="text1"/>
+        </w:rPr>
+        <w:t>Update to behavioral filtering 2/17/19</w:t>
+      </w:r>
+    </w:p>
+    <w:p>
+      <w:pPr>
+        <w:pStyle w:val="NoSpacing"/>
+        <w:rPr>
+          <w:color w:val="000000" w:themeColor="text1"/>
+        </w:rPr>
+      </w:pPr>
+      <w:r>
+        <w:rPr>
+          <w:color w:val="000000" w:themeColor="text1"/>
+        </w:rPr>
+        <w:tab/>
+        <w:t>I am now filtering out any trial with a duration (end_time – go_time) less than 700 ms. This is to filter out trials where the subject didn’t have time to indicate their actual percept, either because an inaccurate first saccade made the trial end early or because they just weren’t trying.</w:t>
+      </w:r>
+    </w:p>
+    <w:p>
+      <w:pPr>
+        <w:pStyle w:val="NoSpacing"/>
+        <w:rPr>
+          <w:color w:val="000000" w:themeColor="text1"/>
+        </w:rPr>
+      </w:pPr>
+      <w:r>
+        <w:rPr>
+          <w:color w:val="000000" w:themeColor="text1"/>
+        </w:rPr>
+        <w:tab/>
+        <w:t xml:space="preserve">I am also refactoring the way I count ‘valid’ saccades so that it takes the closest saccade to the target (in the case of unisensory condition). Also, for the two saccade trials, I am splitting out data into A_saccades and V_saccades by the same convenience (whichever is closest). In the case of a two saccade trial when the targets are the same (sometimes happens) the V_saccade gets priority and the A saccade is the second closest.  </w:t>
+      </w:r>
+    </w:p>
+    <w:p>
+      <w:pPr>
+        <w:pStyle w:val="NoSpacing"/>
+        <w:rPr>
+          <w:strike/>
+        </w:rPr>
+      </w:pPr>
+      <w:r>
+        <w:rPr>
+          <w:color w:val="000000" w:themeColor="text1"/>
+        </w:rPr>
+        <w:tab/>
+      </w:r>
+      <w:r>
+        <w:rPr>
+          <w:b/>
+          <w:color w:val="000000" w:themeColor="text1"/>
+        </w:rPr>
+        <w:t>Big assumption</w:t>
+      </w:r>
+      <w:r>
+        <w:rPr>
+          <w:color w:val="000000" w:themeColor="text1"/>
+        </w:rPr>
+        <w:t xml:space="preserve"> I’m going to treat saccades of 3 </w:t>
+      </w:r>
+      <w:bookmarkStart w:id="0" w:name="_GoBack"/>
+      <w:bookmarkEnd w:id="0"/>
+      <w:r>
+        <w:rPr>
+          <w:color w:val="000000" w:themeColor="text1"/>
+        </w:rPr>
+        <w:t>or less degrees as “corrective” saccades rather than response saccades. I’m doing this because both yoko and Juno will often make a little double saccade, particularly at the -6 target pair location, but I don’t consider theses as indicative of perceiving two targets. Might have to revisit this later, this is done in the “get_response_endpoints.m” file.</w:t>
       </w:r>
     </w:p>
     <w:p>
@@ -569,7 +616,7 @@
                     <pic:cNvPicPr/>
                   </pic:nvPicPr>
                   <pic:blipFill>
-                    <a:blip r:embed="rId6"/>
+                    <a:blip r:embed="rId5"/>
                     <a:stretch>
                       <a:fillRect/>
                     </a:stretch>
@@ -615,6 +662,60 @@
             <wp:extent cx="3785088" cy="890609"/>
             <wp:effectExtent l="0" t="0" r="6350" b="5080"/>
             <wp:docPr id="2" name="Picture 2"/>
+            <wp:cNvGraphicFramePr>
+              <a:graphicFrameLocks xmlns:a="http://schemas.openxmlformats.org/drawingml/2006/main" noChangeAspect="1"/>
+            </wp:cNvGraphicFramePr>
+            <a:graphic xmlns:a="http://schemas.openxmlformats.org/drawingml/2006/main">
+              <a:graphicData uri="http://schemas.openxmlformats.org/drawingml/2006/picture">
+                <pic:pic xmlns:pic="http://schemas.openxmlformats.org/drawingml/2006/picture">
+                  <pic:nvPicPr>
+                    <pic:cNvPr id="0" name=""/>
+                    <pic:cNvPicPr/>
+                  </pic:nvPicPr>
+                  <pic:blipFill>
+                    <a:blip r:embed="rId6"/>
+                    <a:stretch>
+                      <a:fillRect/>
+                    </a:stretch>
+                  </pic:blipFill>
+                  <pic:spPr>
+                    <a:xfrm>
+                      <a:off x="0" y="0"/>
+                      <a:ext cx="3785088" cy="890609"/>
+                    </a:xfrm>
+                    <a:prstGeom prst="rect">
+                      <a:avLst/>
+                    </a:prstGeom>
+                  </pic:spPr>
+                </pic:pic>
+              </a:graphicData>
+            </a:graphic>
+          </wp:inline>
+        </w:drawing>
+      </w:r>
+    </w:p>
+    <w:p>
+      <w:pPr>
+        <w:pStyle w:val="NoSpacing"/>
+      </w:pPr>
+      <w:r>
+        <w:t xml:space="preserve">Where </w:t>
+      </w:r>
+    </w:p>
+    <w:p>
+      <w:pPr>
+        <w:pStyle w:val="NoSpacing"/>
+        <w:jc w:val="center"/>
+      </w:pPr>
+      <w:r>
+        <w:rPr>
+          <w:noProof/>
+        </w:rPr>
+        <w:drawing>
+          <wp:inline distT="0" distB="0" distL="0" distR="0" wp14:anchorId="2505AA15" wp14:editId="655AA66B">
+            <wp:extent cx="2681654" cy="810232"/>
+            <wp:effectExtent l="0" t="0" r="4445" b="9525"/>
+            <wp:docPr id="3" name="Picture 3"/>
             <wp:cNvGraphicFramePr>
               <a:graphicFrameLocks xmlns:a="http://schemas.openxmlformats.org/drawingml/2006/main" noChangeAspect="1"/>
             </wp:cNvGraphicFramePr>
@@ -634,60 +735,6 @@
                   <pic:spPr>
                     <a:xfrm>
                       <a:off x="0" y="0"/>
-                      <a:ext cx="3785088" cy="890609"/>
-                    </a:xfrm>
-                    <a:prstGeom prst="rect">
-                      <a:avLst/>
-                    </a:prstGeom>
-                  </pic:spPr>
-                </pic:pic>
-              </a:graphicData>
-            </a:graphic>
-          </wp:inline>
-        </w:drawing>
-      </w:r>
-    </w:p>
-    <w:p>
-      <w:pPr>
-        <w:pStyle w:val="NoSpacing"/>
-      </w:pPr>
-      <w:r>
-        <w:t xml:space="preserve">Where </w:t>
-      </w:r>
-    </w:p>
-    <w:p>
-      <w:pPr>
-        <w:pStyle w:val="NoSpacing"/>
-        <w:jc w:val="center"/>
-      </w:pPr>
-      <w:r>
-        <w:rPr>
-          <w:noProof/>
-        </w:rPr>
-        <w:drawing>
-          <wp:inline distT="0" distB="0" distL="0" distR="0" wp14:anchorId="2505AA15" wp14:editId="655AA66B">
-            <wp:extent cx="2681654" cy="810232"/>
-            <wp:effectExtent l="0" t="0" r="4445" b="9525"/>
-            <wp:docPr id="3" name="Picture 3"/>
-            <wp:cNvGraphicFramePr>
-              <a:graphicFrameLocks xmlns:a="http://schemas.openxmlformats.org/drawingml/2006/main" noChangeAspect="1"/>
-            </wp:cNvGraphicFramePr>
-            <a:graphic xmlns:a="http://schemas.openxmlformats.org/drawingml/2006/main">
-              <a:graphicData uri="http://schemas.openxmlformats.org/drawingml/2006/picture">
-                <pic:pic xmlns:pic="http://schemas.openxmlformats.org/drawingml/2006/picture">
-                  <pic:nvPicPr>
-                    <pic:cNvPr id="0" name=""/>
-                    <pic:cNvPicPr/>
-                  </pic:nvPicPr>
-                  <pic:blipFill>
-                    <a:blip r:embed="rId8"/>
-                    <a:stretch>
-                      <a:fillRect/>
-                    </a:stretch>
-                  </pic:blipFill>
-                  <pic:spPr>
-                    <a:xfrm>
-                      <a:off x="0" y="0"/>
                       <a:ext cx="2682758" cy="810566"/>
                     </a:xfrm>
                     <a:prstGeom prst="rect">
@@ -710,7 +757,6 @@
       <w:pPr>
         <w:pStyle w:val="NoSpacing"/>
       </w:pPr>
-      <w:proofErr w:type="spellStart"/>
       <w:r>
         <w:t xml:space="preserve">Here </w:t>
       </w:r>
@@ -720,44 +766,11 @@
         </w:rPr>
         <w:t>s</w:t>
       </w:r>
-      <w:proofErr w:type="spellEnd"/>
-      <w:r>
-        <w:t xml:space="preserve"> is the single source that generates both </w:t>
-      </w:r>
-      <w:proofErr w:type="spellStart"/>
-      <w:r>
-        <w:t>xa</w:t>
-      </w:r>
-      <w:proofErr w:type="spellEnd"/>
-      <w:r>
-        <w:t xml:space="preserve"> and xv.</w:t>
-      </w:r>
-      <w:r>
-        <w:t xml:space="preserve"> In the two </w:t>
-      </w:r>
-      <w:proofErr w:type="gramStart"/>
-      <w:r>
-        <w:t>cause</w:t>
-      </w:r>
-      <w:proofErr w:type="gramEnd"/>
-      <w:r>
-        <w:t xml:space="preserve"> case we assume separate sources, </w:t>
-      </w:r>
-      <w:proofErr w:type="spellStart"/>
-      <w:r>
-        <w:t>sa</w:t>
-      </w:r>
-      <w:proofErr w:type="spellEnd"/>
-      <w:r>
-        <w:t xml:space="preserve"> and </w:t>
-      </w:r>
-      <w:proofErr w:type="spellStart"/>
-      <w:r>
-        <w:t>sv</w:t>
-      </w:r>
-      <w:proofErr w:type="spellEnd"/>
-      <w:r>
-        <w:t xml:space="preserve">, </w:t>
+      <w:r>
+        <w:t xml:space="preserve"> is the single source that generates both xa and xv.</w:t>
+      </w:r>
+      <w:r>
+        <w:t xml:space="preserve"> In the two cause case we assume separate sources, sa and sv, </w:t>
       </w:r>
       <w:r>
         <w:t>that are independent from one another</w:t>
@@ -813,6 +826,7 @@
         <w:rPr>
           <w:noProof/>
         </w:rPr>
+        <w:lastRenderedPageBreak/>
         <w:drawing>
           <wp:inline distT="0" distB="0" distL="0" distR="0" wp14:anchorId="61AF38F3" wp14:editId="1A28B991">
             <wp:extent cx="3606307" cy="1190625"/>
@@ -829,7 +843,7 @@
                     <pic:cNvPicPr/>
                   </pic:nvPicPr>
                   <pic:blipFill rotWithShape="1">
-                    <a:blip r:embed="rId9"/>
+                    <a:blip r:embed="rId8"/>
                     <a:srcRect b="17943"/>
                     <a:stretch/>
                   </pic:blipFill>
@@ -876,11 +890,7 @@
         <w:t xml:space="preserve">p </w:t>
       </w:r>
       <w:r>
-        <w:t xml:space="preserve">is the mean of the prior distribution and </w:t>
-      </w:r>
-      <w:proofErr w:type="spellStart"/>
-      <w:r>
-        <w:t>σ</w:t>
+        <w:t>is the mean of the prior distribution and σ</w:t>
       </w:r>
       <w:r>
         <w:rPr>
@@ -888,13 +898,8 @@
         </w:rPr>
         <w:t>p</w:t>
       </w:r>
-      <w:proofErr w:type="spellEnd"/>
-      <w:r>
-        <w:t xml:space="preserve">, </w:t>
-      </w:r>
-      <w:proofErr w:type="spellStart"/>
-      <w:r>
-        <w:t>σ</w:t>
+      <w:r>
+        <w:t>, σ</w:t>
       </w:r>
       <w:r>
         <w:rPr>
@@ -902,14 +907,8 @@
         </w:rPr>
         <w:t>V</w:t>
       </w:r>
-      <w:proofErr w:type="spellEnd"/>
-      <w:r>
-        <w:t xml:space="preserve">, </w:t>
-      </w:r>
-      <w:proofErr w:type="spellStart"/>
-      <w:proofErr w:type="gramStart"/>
-      <w:r>
-        <w:t>σ</w:t>
+      <w:r>
+        <w:t>, σ</w:t>
       </w:r>
       <w:r>
         <w:rPr>
@@ -917,8 +916,6 @@
         </w:rPr>
         <w:t>A</w:t>
       </w:r>
-      <w:proofErr w:type="spellEnd"/>
-      <w:proofErr w:type="gramEnd"/>
       <w:r>
         <w:t>, are the standard deviations of the prior, visual estimate, and auditory estimate respectively. Here the prior distribution on s is assumed to be Gaussian and centered on 0, which reflects a centrality bias prior previously described in the literature [</w:t>
       </w:r>
@@ -958,12 +955,124 @@
         <w:rPr>
           <w:noProof/>
         </w:rPr>
-        <w:lastRenderedPageBreak/>
         <w:drawing>
           <wp:inline distT="0" distB="0" distL="0" distR="0" wp14:anchorId="2763A9BF" wp14:editId="3573D576">
             <wp:extent cx="2971800" cy="1166562"/>
             <wp:effectExtent l="0" t="0" r="0" b="0"/>
             <wp:docPr id="5" name="Picture 5"/>
+            <wp:cNvGraphicFramePr>
+              <a:graphicFrameLocks xmlns:a="http://schemas.openxmlformats.org/drawingml/2006/main" noChangeAspect="1"/>
+            </wp:cNvGraphicFramePr>
+            <a:graphic xmlns:a="http://schemas.openxmlformats.org/drawingml/2006/main">
+              <a:graphicData uri="http://schemas.openxmlformats.org/drawingml/2006/picture">
+                <pic:pic xmlns:pic="http://schemas.openxmlformats.org/drawingml/2006/picture">
+                  <pic:nvPicPr>
+                    <pic:cNvPr id="0" name=""/>
+                    <pic:cNvPicPr/>
+                  </pic:nvPicPr>
+                  <pic:blipFill>
+                    <a:blip r:embed="rId9"/>
+                    <a:stretch>
+                      <a:fillRect/>
+                    </a:stretch>
+                  </pic:blipFill>
+                  <pic:spPr>
+                    <a:xfrm>
+                      <a:off x="0" y="0"/>
+                      <a:ext cx="2971800" cy="1166562"/>
+                    </a:xfrm>
+                    <a:prstGeom prst="rect">
+                      <a:avLst/>
+                    </a:prstGeom>
+                  </pic:spPr>
+                </pic:pic>
+              </a:graphicData>
+            </a:graphic>
+          </wp:inline>
+        </w:drawing>
+      </w:r>
+    </w:p>
+    <w:p>
+      <w:pPr>
+        <w:pStyle w:val="NoSpacing"/>
+        <w:jc w:val="center"/>
+      </w:pPr>
+    </w:p>
+    <w:p>
+      <w:pPr>
+        <w:pStyle w:val="NoSpacing"/>
+      </w:pPr>
+      <w:r>
+        <w:tab/>
+        <w:t>The parameters in this model are fit based on the perceptual estimates which depend in part on this inference (described in detail below), rather than explicitly fitting them to the causal inference judgement specifically. However the posterior</w:t>
+      </w:r>
+      <w:r>
+        <w:t xml:space="preserve"> on common cause, p(C=1|xa,xv), can be considered the readout of the ‘explicit’ causal inference and compared directly to the behavioral causal inference judgement (one or two saccades). </w:t>
+      </w:r>
+    </w:p>
+    <w:p>
+      <w:pPr>
+        <w:pStyle w:val="NoSpacing"/>
+      </w:pPr>
+    </w:p>
+    <w:p>
+      <w:pPr>
+        <w:pStyle w:val="NoSpacing"/>
+        <w:rPr>
+          <w:b/>
+        </w:rPr>
+      </w:pPr>
+      <w:r>
+        <w:rPr>
+          <w:b/>
+        </w:rPr>
+        <w:t>Optimally estimating location</w:t>
+      </w:r>
+      <w:r>
+        <w:rPr>
+          <w:b/>
+        </w:rPr>
+        <w:t xml:space="preserve"> – Probability reweighted</w:t>
+      </w:r>
+    </w:p>
+    <w:p>
+      <w:pPr>
+        <w:pStyle w:val="NoSpacing"/>
+      </w:pPr>
+      <w:r>
+        <w:tab/>
+        <w:t xml:space="preserve">There are two strategies for optimally estimating the location of </w:t>
+      </w:r>
+      <w:r>
+        <w:rPr>
+          <w:i/>
+        </w:rPr>
+        <w:t>s</w:t>
+      </w:r>
+      <w:r>
+        <w:t>, the source of the stimuli, conditional on whether C=1 or C=2. For C=1, it is a problem of optimal Bayesian integration, which</w:t>
+      </w:r>
+      <w:r>
+        <w:t xml:space="preserve"> in this case</w:t>
+      </w:r>
+      <w:r>
+        <w:t xml:space="preserve"> takes the form:</w:t>
+      </w:r>
+    </w:p>
+    <w:p>
+      <w:pPr>
+        <w:pStyle w:val="NoSpacing"/>
+        <w:jc w:val="center"/>
+      </w:pPr>
+      <w:r>
+        <w:rPr>
+          <w:noProof/>
+        </w:rPr>
+        <w:drawing>
+          <wp:inline distT="0" distB="0" distL="0" distR="0" wp14:anchorId="37D0D7E0" wp14:editId="61F67534">
+            <wp:extent cx="2989385" cy="1316082"/>
+            <wp:effectExtent l="0" t="0" r="1905" b="0"/>
+            <wp:docPr id="6" name="Picture 6"/>
             <wp:cNvGraphicFramePr>
               <a:graphicFrameLocks xmlns:a="http://schemas.openxmlformats.org/drawingml/2006/main" noChangeAspect="1"/>
             </wp:cNvGraphicFramePr>
@@ -983,7 +1092,7 @@
                   <pic:spPr>
                     <a:xfrm>
                       <a:off x="0" y="0"/>
-                      <a:ext cx="2971800" cy="1166562"/>
+                      <a:ext cx="2987940" cy="1315446"/>
                     </a:xfrm>
                     <a:prstGeom prst="rect">
                       <a:avLst/>
@@ -999,92 +1108,40 @@
     <w:p>
       <w:pPr>
         <w:pStyle w:val="NoSpacing"/>
+      </w:pPr>
+      <w:r>
+        <w:t>For the C=2 case, there should be two independent source estimates</w:t>
+      </w:r>
+      <w:r>
+        <w:rPr>
+          <w:i/>
+        </w:rPr>
+        <w:t xml:space="preserve">, </w:t>
+      </w:r>
+      <w:r>
+        <w:t>one for each modality</w:t>
+      </w:r>
+      <w:r>
+        <w:t>. These</w:t>
+      </w:r>
+      <w:r>
+        <w:t xml:space="preserve"> take the form:</w:t>
+      </w:r>
+    </w:p>
+    <w:p>
+      <w:pPr>
+        <w:pStyle w:val="NoSpacing"/>
         <w:jc w:val="center"/>
       </w:pPr>
-    </w:p>
-    <w:p>
-      <w:pPr>
-        <w:pStyle w:val="NoSpacing"/>
-      </w:pPr>
-      <w:r>
-        <w:tab/>
-        <w:t>The parameters in this model are fit based on the perceptual estimates which depend in part on this inference (described in detail below), rather than explicitly fitting them to the causal inference judgement specifically. However the posterior</w:t>
-      </w:r>
-      <w:r>
-        <w:t xml:space="preserve"> on common cause, p(C=1|xa</w:t>
-      </w:r>
-      <w:proofErr w:type="gramStart"/>
-      <w:r>
-        <w:t>,xv</w:t>
-      </w:r>
-      <w:proofErr w:type="gramEnd"/>
-      <w:r>
-        <w:t xml:space="preserve">), can be considered the readout of the ‘explicit’ causal inference and compared directly to the behavioral causal inference judgement (one or two saccades). </w:t>
-      </w:r>
-    </w:p>
-    <w:p>
-      <w:pPr>
-        <w:pStyle w:val="NoSpacing"/>
-      </w:pPr>
-    </w:p>
-    <w:p>
-      <w:pPr>
-        <w:pStyle w:val="NoSpacing"/>
-        <w:rPr>
-          <w:b/>
-        </w:rPr>
-      </w:pPr>
-      <w:r>
-        <w:rPr>
-          <w:b/>
-        </w:rPr>
-        <w:t>Optimally estimating location</w:t>
-      </w:r>
-      <w:r>
-        <w:rPr>
-          <w:b/>
-        </w:rPr>
-        <w:t xml:space="preserve"> – Probability reweighted</w:t>
-      </w:r>
-    </w:p>
-    <w:p>
-      <w:pPr>
-        <w:pStyle w:val="NoSpacing"/>
-      </w:pPr>
-      <w:r>
-        <w:tab/>
-        <w:t xml:space="preserve">There are two strategies for optimally estimating the location of </w:t>
-      </w:r>
-      <w:r>
-        <w:rPr>
-          <w:i/>
-        </w:rPr>
-        <w:t>s</w:t>
-      </w:r>
-      <w:r>
-        <w:t>, the source of the stimuli, conditional on whether C=1 or C=2. For C=1, it is a problem of optimal Bayesian integration, which</w:t>
-      </w:r>
-      <w:r>
-        <w:t xml:space="preserve"> in this case</w:t>
-      </w:r>
-      <w:r>
-        <w:t xml:space="preserve"> takes the form:</w:t>
-      </w:r>
-    </w:p>
-    <w:p>
-      <w:pPr>
-        <w:pStyle w:val="NoSpacing"/>
-        <w:jc w:val="center"/>
-      </w:pPr>
       <w:r>
         <w:rPr>
           <w:noProof/>
         </w:rPr>
         <w:drawing>
-          <wp:inline distT="0" distB="0" distL="0" distR="0" wp14:anchorId="37D0D7E0" wp14:editId="61F67534">
-            <wp:extent cx="2989385" cy="1316082"/>
-            <wp:effectExtent l="0" t="0" r="1905" b="0"/>
-            <wp:docPr id="6" name="Picture 6"/>
+          <wp:inline distT="0" distB="0" distL="0" distR="0" wp14:anchorId="46FB3B02" wp14:editId="2F13A3E1">
+            <wp:extent cx="3102219" cy="1015272"/>
+            <wp:effectExtent l="0" t="0" r="3175" b="0"/>
+            <wp:docPr id="7" name="Picture 7"/>
             <wp:cNvGraphicFramePr>
               <a:graphicFrameLocks xmlns:a="http://schemas.openxmlformats.org/drawingml/2006/main" noChangeAspect="1"/>
             </wp:cNvGraphicFramePr>
@@ -1104,7 +1161,7 @@
                   <pic:spPr>
                     <a:xfrm>
                       <a:off x="0" y="0"/>
-                      <a:ext cx="2987940" cy="1315446"/>
+                      <a:ext cx="3102219" cy="1015272"/>
                     </a:xfrm>
                     <a:prstGeom prst="rect">
                       <a:avLst/>
@@ -1120,25 +1177,69 @@
     <w:p>
       <w:pPr>
         <w:pStyle w:val="NoSpacing"/>
-      </w:pPr>
-      <w:r>
-        <w:t>For the C=2 case, there should be two independent source estimates</w:t>
-      </w:r>
-      <w:r>
-        <w:rPr>
-          <w:i/>
-        </w:rPr>
-        <w:t xml:space="preserve">, </w:t>
-      </w:r>
-      <w:r>
-        <w:t>one for each modality</w:t>
-      </w:r>
-      <w:r>
-        <w:t>. These</w:t>
-      </w:r>
-      <w:r>
-        <w:t xml:space="preserve"> take the form:</w:t>
-      </w:r>
+        <w:ind w:firstLine="720"/>
+      </w:pPr>
+      <w:r>
+        <w:lastRenderedPageBreak/>
+        <w:t>These estimates</w:t>
+      </w:r>
+      <w:r>
+        <w:t xml:space="preserve"> do not yet address the caus</w:t>
+      </w:r>
+      <w:r>
+        <w:t>al inference problem, and assume perfect knowledge of the causal structure of the stimuli</w:t>
+      </w:r>
+      <w:r>
+        <w:t>. Therefore in order to compare with real data (which will have a mix o</w:t>
+      </w:r>
+      <w:r>
+        <w:t>f one and two saccade responses</w:t>
+      </w:r>
+      <w:r>
+        <w:t xml:space="preserve">), it is necessary to combine the estimates according to some judgement of causal inference. This was done using the weighted </w:t>
+      </w:r>
+      <w:r>
+        <w:t xml:space="preserve">model </w:t>
+      </w:r>
+      <w:r>
+        <w:t>averaging strategy that has been reported as the most common perceptual strategy us</w:t>
+      </w:r>
+      <w:r>
+        <w:t xml:space="preserve">ed by humans in a similar task [rohe 2015, lacerbi 2018, </w:t>
+      </w:r>
+      <w:r>
+        <w:t>XXX</w:t>
+      </w:r>
+      <w:r>
+        <w:t xml:space="preserve">], although probability matching and model selection strategies have been proposed elsewhere [wozny 2010, </w:t>
+      </w:r>
+      <w:r>
+        <w:t>XXX</w:t>
+      </w:r>
+      <w:r>
+        <w:t>]</w:t>
+      </w:r>
+      <w:r>
+        <w:t xml:space="preserve">.  This </w:t>
+      </w:r>
+      <w:r>
+        <w:t>model averaging strategy ta</w:t>
+      </w:r>
+      <w:r>
+        <w:t>k</w:t>
+      </w:r>
+      <w:r>
+        <w:t>es</w:t>
+      </w:r>
+      <w:r>
+        <w:t xml:space="preserve"> the form: </w:t>
+      </w:r>
+    </w:p>
+    <w:p>
+      <w:pPr>
+        <w:pStyle w:val="NoSpacing"/>
+        <w:ind w:firstLine="720"/>
+      </w:pPr>
     </w:p>
     <w:p>
       <w:pPr>
@@ -1150,10 +1251,10 @@
           <w:noProof/>
         </w:rPr>
         <w:drawing>
-          <wp:inline distT="0" distB="0" distL="0" distR="0" wp14:anchorId="46FB3B02" wp14:editId="2F13A3E1">
-            <wp:extent cx="3102219" cy="1015272"/>
-            <wp:effectExtent l="0" t="0" r="3175" b="0"/>
-            <wp:docPr id="7" name="Picture 7"/>
+          <wp:inline distT="0" distB="0" distL="0" distR="0" wp14:anchorId="1F82B4A6" wp14:editId="745909D6">
+            <wp:extent cx="4210050" cy="1171575"/>
+            <wp:effectExtent l="0" t="0" r="0" b="9525"/>
+            <wp:docPr id="8" name="Picture 8"/>
             <wp:cNvGraphicFramePr>
               <a:graphicFrameLocks xmlns:a="http://schemas.openxmlformats.org/drawingml/2006/main" noChangeAspect="1"/>
             </wp:cNvGraphicFramePr>
@@ -1173,143 +1274,6 @@
                   <pic:spPr>
                     <a:xfrm>
                       <a:off x="0" y="0"/>
-                      <a:ext cx="3102219" cy="1015272"/>
-                    </a:xfrm>
-                    <a:prstGeom prst="rect">
-                      <a:avLst/>
-                    </a:prstGeom>
-                  </pic:spPr>
-                </pic:pic>
-              </a:graphicData>
-            </a:graphic>
-          </wp:inline>
-        </w:drawing>
-      </w:r>
-    </w:p>
-    <w:p>
-      <w:pPr>
-        <w:pStyle w:val="NoSpacing"/>
-        <w:ind w:firstLine="720"/>
-      </w:pPr>
-      <w:r>
-        <w:t>These estimates</w:t>
-      </w:r>
-      <w:r>
-        <w:t xml:space="preserve"> do not yet address the caus</w:t>
-      </w:r>
-      <w:r>
-        <w:t>al inference problem, and assume perfect knowledge of the causal structure of the stimuli</w:t>
-      </w:r>
-      <w:r>
-        <w:t>. Therefore in order to compare with real data (which will have a mix o</w:t>
-      </w:r>
-      <w:r>
-        <w:t>f one and two saccade responses</w:t>
-      </w:r>
-      <w:r>
-        <w:t xml:space="preserve">), it is necessary to combine the estimates according to some judgement of causal inference. This was done using the weighted </w:t>
-      </w:r>
-      <w:r>
-        <w:t xml:space="preserve">model </w:t>
-      </w:r>
-      <w:r>
-        <w:t>averaging strategy that has been reported as the most common perceptual strategy us</w:t>
-      </w:r>
-      <w:r>
-        <w:t>ed by humans in a similar task [</w:t>
-      </w:r>
-      <w:proofErr w:type="spellStart"/>
-      <w:r>
-        <w:t>rohe</w:t>
-      </w:r>
-      <w:proofErr w:type="spellEnd"/>
-      <w:r>
-        <w:t xml:space="preserve"> 2015, </w:t>
-      </w:r>
-      <w:proofErr w:type="spellStart"/>
-      <w:r>
-        <w:t>lacerbi</w:t>
-      </w:r>
-      <w:proofErr w:type="spellEnd"/>
-      <w:r>
-        <w:t xml:space="preserve"> 2018, </w:t>
-      </w:r>
-      <w:r>
-        <w:t>XXX</w:t>
-      </w:r>
-      <w:r>
-        <w:t>], although probability matching and model selection strategies have been proposed elsewhere [</w:t>
-      </w:r>
-      <w:proofErr w:type="spellStart"/>
-      <w:r>
-        <w:t>wozny</w:t>
-      </w:r>
-      <w:proofErr w:type="spellEnd"/>
-      <w:r>
-        <w:t xml:space="preserve"> 2010, </w:t>
-      </w:r>
-      <w:r>
-        <w:t>XXX</w:t>
-      </w:r>
-      <w:r>
-        <w:t>]</w:t>
-      </w:r>
-      <w:r>
-        <w:t xml:space="preserve">.  This </w:t>
-      </w:r>
-      <w:r>
-        <w:t>model averaging strategy ta</w:t>
-      </w:r>
-      <w:r>
-        <w:t>k</w:t>
-      </w:r>
-      <w:r>
-        <w:t>es</w:t>
-      </w:r>
-      <w:r>
-        <w:t xml:space="preserve"> the form: </w:t>
-      </w:r>
-    </w:p>
-    <w:p>
-      <w:pPr>
-        <w:pStyle w:val="NoSpacing"/>
-        <w:ind w:firstLine="720"/>
-      </w:pPr>
-    </w:p>
-    <w:p>
-      <w:pPr>
-        <w:pStyle w:val="NoSpacing"/>
-        <w:jc w:val="center"/>
-      </w:pPr>
-      <w:r>
-        <w:rPr>
-          <w:noProof/>
-        </w:rPr>
-        <w:lastRenderedPageBreak/>
-        <w:drawing>
-          <wp:inline distT="0" distB="0" distL="0" distR="0" wp14:anchorId="1F82B4A6" wp14:editId="745909D6">
-            <wp:extent cx="4210050" cy="1171575"/>
-            <wp:effectExtent l="0" t="0" r="0" b="9525"/>
-            <wp:docPr id="8" name="Picture 8"/>
-            <wp:cNvGraphicFramePr>
-              <a:graphicFrameLocks xmlns:a="http://schemas.openxmlformats.org/drawingml/2006/main" noChangeAspect="1"/>
-            </wp:cNvGraphicFramePr>
-            <a:graphic xmlns:a="http://schemas.openxmlformats.org/drawingml/2006/main">
-              <a:graphicData uri="http://schemas.openxmlformats.org/drawingml/2006/picture">
-                <pic:pic xmlns:pic="http://schemas.openxmlformats.org/drawingml/2006/picture">
-                  <pic:nvPicPr>
-                    <pic:cNvPr id="0" name=""/>
-                    <pic:cNvPicPr/>
-                  </pic:nvPicPr>
-                  <pic:blipFill>
-                    <a:blip r:embed="rId13"/>
-                    <a:stretch>
-                      <a:fillRect/>
-                    </a:stretch>
-                  </pic:blipFill>
-                  <pic:spPr>
-                    <a:xfrm>
-                      <a:off x="0" y="0"/>
                       <a:ext cx="4210050" cy="1171575"/>
                     </a:xfrm>
                     <a:prstGeom prst="rect">
@@ -1427,50 +1391,68 @@
         <w:t xml:space="preserve">model. </w:t>
       </w:r>
       <w:r>
-        <w:t xml:space="preserve">Parameter optimization was done using a nonlinear simplex search algorithm as implemented in </w:t>
-      </w:r>
-      <w:proofErr w:type="spellStart"/>
-      <w:r>
-        <w:t>Matlab’s</w:t>
-      </w:r>
-      <w:proofErr w:type="spellEnd"/>
+        <w:t>Parameter optimization was done using a nonlinear simplex search algorithm as implemented in Matlab’s fminsearch function (M</w:t>
+      </w:r>
+      <w:r>
+        <w:t>atlab</w:t>
+      </w:r>
+      <w:r>
+        <w:t xml:space="preserve"> 2016a)</w:t>
+      </w:r>
+      <w:r>
+        <w:t>.</w:t>
+      </w:r>
+      <w:r>
+        <w:t xml:space="preserve"> The full CI model is initialized with 5 free parameters.</w:t>
+      </w:r>
+      <w:r>
+        <w:t xml:space="preserve"> These </w:t>
+      </w:r>
+      <w:r>
+        <w:t>are</w:t>
+      </w:r>
+      <w:r>
+        <w:t xml:space="preserve"> the prior on common cause (p(C)), visual sensory variance (</w:t>
+      </w:r>
+      <w:r>
+        <w:rPr>
+          <w:lang w:val="el-GR"/>
+        </w:rPr>
+        <w:t>σ</w:t>
+      </w:r>
+      <w:r>
+        <w:rPr>
+          <w:vertAlign w:val="subscript"/>
+        </w:rPr>
+        <w:t>V</w:t>
+      </w:r>
+      <w:r>
+        <w:t>), auditory</w:t>
+      </w:r>
+      <w:r>
+        <w:t xml:space="preserve"> sensory</w:t>
+      </w:r>
+      <w:r>
+        <w:t xml:space="preserve"> variance (</w:t>
+      </w:r>
+      <w:r>
+        <w:rPr>
+          <w:lang w:val="el-GR"/>
+        </w:rPr>
+        <w:t>σ</w:t>
+      </w:r>
+      <w:r>
+        <w:rPr>
+          <w:vertAlign w:val="subscript"/>
+        </w:rPr>
+        <w:t>An</w:t>
+      </w:r>
+      <w:r>
+        <w:t xml:space="preserve"> for near targets and</w:t>
+      </w:r>
       <w:r>
         <w:t xml:space="preserve"> </w:t>
       </w:r>
-      <w:proofErr w:type="spellStart"/>
-      <w:r>
-        <w:t>fminsearch</w:t>
-      </w:r>
-      <w:proofErr w:type="spellEnd"/>
-      <w:r>
-        <w:t xml:space="preserve"> function (</w:t>
-      </w:r>
-      <w:proofErr w:type="spellStart"/>
-      <w:r>
-        <w:t>M</w:t>
-      </w:r>
-      <w:r>
-        <w:t>atlab</w:t>
-      </w:r>
-      <w:proofErr w:type="spellEnd"/>
-      <w:r>
-        <w:t xml:space="preserve"> 2016a)</w:t>
-      </w:r>
-      <w:r>
-        <w:t>.</w:t>
-      </w:r>
-      <w:r>
-        <w:t xml:space="preserve"> The full CI model is initialized with 5 free parameters.</w:t>
-      </w:r>
-      <w:r>
-        <w:t xml:space="preserve"> These </w:t>
-      </w:r>
-      <w:r>
-        <w:t>are</w:t>
-      </w:r>
-      <w:r>
-        <w:t xml:space="preserve"> the prior on common cause (p(C)), visual sensory variance (</w:t>
-      </w:r>
       <w:r>
         <w:rPr>
           <w:lang w:val="el-GR"/>
@@ -1481,16 +1463,13 @@
         <w:rPr>
           <w:vertAlign w:val="subscript"/>
         </w:rPr>
-        <w:t>V</w:t>
-      </w:r>
-      <w:r>
-        <w:t>), auditory</w:t>
-      </w:r>
-      <w:r>
-        <w:t xml:space="preserve"> sensory</w:t>
-      </w:r>
-      <w:r>
-        <w:t xml:space="preserve"> variance (</w:t>
+        <w:t>Af</w:t>
+      </w:r>
+      <w:r>
+        <w:t xml:space="preserve"> </w:t>
+      </w:r>
+      <w:r>
+        <w:t>for distant targets), and centrality bias (</w:t>
       </w:r>
       <w:r>
         <w:rPr>
@@ -1498,68 +1477,28 @@
         </w:rPr>
         <w:t>σ</w:t>
       </w:r>
-      <w:proofErr w:type="spellStart"/>
       <w:r>
         <w:rPr>
           <w:vertAlign w:val="subscript"/>
         </w:rPr>
-        <w:t>An</w:t>
-      </w:r>
-      <w:proofErr w:type="spellEnd"/>
-      <w:r>
-        <w:t xml:space="preserve"> for near targets and</w:t>
-      </w:r>
-      <w:r>
+        <w:t>c</w:t>
+      </w:r>
+      <w:r>
+        <w:t xml:space="preserve">). Each of these parameters was given an initial starting point determined by a prior grid search. </w:t>
+      </w:r>
+      <w:r>
+        <w:t>Likelihood for each set of parameters was obtained by</w:t>
+      </w:r>
+      <w:r>
+        <w:t xml:space="preserve"> evaluating the probability density function at the location of each real saccade endpoint in the training dataset, and summing these values together.</w:t>
+      </w:r>
+      <w:r>
+        <w:rPr>
+          <w:color w:val="FF0000"/>
+        </w:rPr>
         <w:t xml:space="preserve"> </w:t>
       </w:r>
       <w:r>
-        <w:rPr>
-          <w:lang w:val="el-GR"/>
-        </w:rPr>
-        <w:t>σ</w:t>
-      </w:r>
-      <w:proofErr w:type="spellStart"/>
-      <w:r>
-        <w:rPr>
-          <w:vertAlign w:val="subscript"/>
-        </w:rPr>
-        <w:t>Af</w:t>
-      </w:r>
-      <w:proofErr w:type="spellEnd"/>
-      <w:r>
-        <w:t xml:space="preserve"> </w:t>
-      </w:r>
-      <w:r>
-        <w:t>for distant targets), and centrality bias (</w:t>
-      </w:r>
-      <w:r>
-        <w:rPr>
-          <w:lang w:val="el-GR"/>
-        </w:rPr>
-        <w:t>σ</w:t>
-      </w:r>
-      <w:r>
-        <w:rPr>
-          <w:vertAlign w:val="subscript"/>
-        </w:rPr>
-        <w:t>c</w:t>
-      </w:r>
-      <w:r>
-        <w:t xml:space="preserve">). Each of these parameters was given an initial starting point determined by a prior grid search. </w:t>
-      </w:r>
-      <w:r>
-        <w:t>Likelihood for each set of parameters was obtained by</w:t>
-      </w:r>
-      <w:r>
-        <w:t xml:space="preserve"> evaluating the probability density function at the location of each real saccade endpoint in the training dataset, and summing these values together.</w:t>
-      </w:r>
-      <w:r>
-        <w:rPr>
-          <w:color w:val="FF0000"/>
-        </w:rPr>
-        <w:t xml:space="preserve"> </w:t>
-      </w:r>
-      <w:r>
         <w:t>Likelihood was combined across all target pair conditions</w:t>
       </w:r>
       <w:r>
@@ -1577,30 +1516,30 @@
       <w:r>
         <w:t xml:space="preserve"> trials), </w:t>
       </w:r>
-      <w:commentRangeStart w:id="0"/>
+      <w:commentRangeStart w:id="1"/>
       <w:r>
         <w:t xml:space="preserve">all trials were subsampled </w:t>
       </w:r>
-      <w:commentRangeEnd w:id="0"/>
+      <w:commentRangeEnd w:id="1"/>
       <w:r>
         <w:rPr>
           <w:rStyle w:val="CommentReference"/>
         </w:rPr>
-        <w:commentReference w:id="0"/>
+        <w:commentReference w:id="1"/>
       </w:r>
       <w:r>
         <w:t xml:space="preserve">such that they only contributed a single saccade to the final </w:t>
       </w:r>
-      <w:commentRangeStart w:id="1"/>
+      <w:commentRangeStart w:id="2"/>
       <w:r>
         <w:t>distribution</w:t>
       </w:r>
-      <w:commentRangeEnd w:id="1"/>
+      <w:commentRangeEnd w:id="2"/>
       <w:r>
         <w:rPr>
           <w:rStyle w:val="CommentReference"/>
         </w:rPr>
-        <w:commentReference w:id="1"/>
+        <w:commentReference w:id="2"/>
       </w:r>
       <w:r>
         <w:t xml:space="preserve">. </w:t>
@@ -1648,7 +1587,7 @@
         <w:tab/>
         <w:t xml:space="preserve">In order to compare the CI and alternative models, we used a 10-fold cross validation strategy. </w:t>
       </w:r>
-      <w:commentRangeStart w:id="2"/>
+      <w:commentRangeStart w:id="3"/>
       <w:r>
         <w:t>For each fitting step, 1/10</w:t>
       </w:r>
@@ -1686,7 +1625,11 @@
         <w:t>was</w:t>
       </w:r>
       <w:r>
-        <w:t xml:space="preserve"> calculated for the testing set, and then the procedure </w:t>
+        <w:t xml:space="preserve"> calculated for the </w:t>
+      </w:r>
+      <w:r>
+        <w:lastRenderedPageBreak/>
+        <w:t xml:space="preserve">testing set, and then the procedure </w:t>
       </w:r>
       <w:r>
         <w:t>was</w:t>
@@ -1700,17 +1643,17 @@
       <w:r>
         <w:t xml:space="preserve"> summed across folds.</w:t>
       </w:r>
-      <w:commentRangeEnd w:id="2"/>
+      <w:commentRangeEnd w:id="3"/>
       <w:r>
         <w:rPr>
           <w:rStyle w:val="CommentReference"/>
         </w:rPr>
-        <w:commentReference w:id="2"/>
+        <w:commentReference w:id="3"/>
       </w:r>
       <w:r>
         <w:t xml:space="preserve"> </w:t>
       </w:r>
-      <w:commentRangeStart w:id="3"/>
+      <w:commentRangeStart w:id="4"/>
       <w:r>
         <w:t xml:space="preserve">Each subject </w:t>
       </w:r>
@@ -1726,573 +1669,464 @@
       <w:r>
         <w:t xml:space="preserve"> used to generate plots for comparison with behavior, as well as when calculating the range of parameters for comparison across subjects.</w:t>
       </w:r>
-      <w:commentRangeEnd w:id="3"/>
+      <w:commentRangeEnd w:id="4"/>
       <w:r>
         <w:rPr>
           <w:rStyle w:val="CommentReference"/>
         </w:rPr>
-        <w:commentReference w:id="3"/>
-      </w:r>
-    </w:p>
-    <w:p>
-      <w:pPr>
-        <w:pStyle w:val="NoSpacing"/>
-      </w:pPr>
-    </w:p>
-    <w:p>
-      <w:pPr>
-        <w:pStyle w:val="NoSpacing"/>
-      </w:pPr>
-    </w:p>
-    <w:p>
-      <w:pPr>
-        <w:pStyle w:val="NoSpacing"/>
-        <w:rPr>
-          <w:b/>
-        </w:rPr>
-      </w:pPr>
-      <w:r>
-        <w:rPr>
-          <w:b/>
+        <w:commentReference w:id="4"/>
+      </w:r>
+    </w:p>
+    <w:p>
+      <w:pPr>
+        <w:pStyle w:val="NoSpacing"/>
+      </w:pPr>
+    </w:p>
+    <w:p>
+      <w:pPr>
+        <w:pStyle w:val="NoSpacing"/>
+      </w:pPr>
+    </w:p>
+    <w:p>
+      <w:pPr>
+        <w:pStyle w:val="NoSpacing"/>
+        <w:rPr>
+          <w:b/>
+        </w:rPr>
+      </w:pPr>
+      <w:r>
+        <w:rPr>
+          <w:b/>
+        </w:rPr>
+        <w:t xml:space="preserve">Perceptual Modeling – Comparison with behavior </w:t>
+      </w:r>
+      <w:r>
+        <w:rPr>
+          <w:b/>
+        </w:rPr>
+        <w:t>–</w:t>
+      </w:r>
+      <w:r>
+        <w:rPr>
+          <w:b/>
+        </w:rPr>
+        <w:t xml:space="preserve"> </w:t>
+      </w:r>
+      <w:r>
+        <w:rPr>
+          <w:b/>
+          <w:color w:val="FF0000"/>
+        </w:rPr>
+        <w:t>This procedure has changed significantly, r</w:t>
+      </w:r>
+      <w:r>
+        <w:rPr>
+          <w:b/>
+          <w:color w:val="FF0000"/>
+        </w:rPr>
+        <w:t>ework</w:t>
+      </w:r>
+      <w:r>
+        <w:rPr>
+          <w:b/>
+          <w:color w:val="FF0000"/>
+        </w:rPr>
+        <w:t xml:space="preserve"> XXX</w:t>
+      </w:r>
+    </w:p>
+    <w:p>
+      <w:pPr>
+        <w:pStyle w:val="NoSpacing"/>
+      </w:pPr>
+      <w:r>
+        <w:rPr>
+          <w:b/>
+        </w:rPr>
+        <w:tab/>
+      </w:r>
+      <w:r>
+        <w:t>In order to directly compare the model results with behavior, we adopted a generative approach to create synthetic saccade distributions from the fit model parameters</w:t>
+      </w:r>
+      <w:r>
+        <w:t>. First, the model assumes that the one (C=1) or two (C=2) cause conditions are determined by drawing from a binomial distribution with the common source prior P(C=1) = p</w:t>
+      </w:r>
+      <w:r>
+        <w:rPr>
+          <w:vertAlign w:val="subscript"/>
+        </w:rPr>
+        <w:t>common</w:t>
+      </w:r>
+      <w:r>
+        <w:t>. The model also assumes that there exists a normal prior distribution of possible target locations described by N(mu</w:t>
+      </w:r>
+      <w:r>
+        <w:rPr>
+          <w:vertAlign w:val="subscript"/>
+        </w:rPr>
+        <w:t>p</w:t>
+      </w:r>
+      <w:r>
+        <w:t>, sig</w:t>
+      </w:r>
+      <w:r>
+        <w:rPr>
+          <w:vertAlign w:val="subscript"/>
+        </w:rPr>
+        <w:t>p</w:t>
+      </w:r>
+      <w:r>
+        <w:t>)</w:t>
+      </w:r>
+      <w:r>
+        <w:rPr>
+          <w:color w:val="000000" w:themeColor="text1"/>
+        </w:rPr>
+        <w:t xml:space="preserve">. </w:t>
+      </w:r>
+      <w:r>
+        <w:t>In this iteration the value mu</w:t>
+      </w:r>
+      <w:r>
+        <w:rPr>
+          <w:vertAlign w:val="subscript"/>
+        </w:rPr>
+        <w:t>p</w:t>
+      </w:r>
+      <w:r>
+        <w:t xml:space="preserve"> = 0, reflecting a distribution centered on the midline. When in the C=1 condition, a single target location</w:t>
+      </w:r>
+      <w:r>
+        <w:t xml:space="preserve"> (S</w:t>
+      </w:r>
+      <w:r>
+        <w:rPr>
+          <w:vertAlign w:val="subscript"/>
+        </w:rPr>
+        <w:t>AV</w:t>
+      </w:r>
+      <w:r>
+        <w:t>)</w:t>
+      </w:r>
+      <w:r>
+        <w:t xml:space="preserve"> is drawn from the prior distribution and used to generate estimates of both auditory (x</w:t>
+      </w:r>
+      <w:r>
+        <w:rPr>
+          <w:vertAlign w:val="subscript"/>
+        </w:rPr>
+        <w:t>A</w:t>
+      </w:r>
+      <w:r>
+        <w:t>) and visual (x</w:t>
+      </w:r>
+      <w:r>
+        <w:rPr>
+          <w:vertAlign w:val="subscript"/>
+        </w:rPr>
+        <w:t>V</w:t>
+      </w:r>
+      <w:r>
+        <w:t>) percepts by sampling from a normal distribution centered on S</w:t>
+      </w:r>
+      <w:r>
+        <w:rPr>
+          <w:vertAlign w:val="subscript"/>
+        </w:rPr>
+        <w:t>AV</w:t>
+      </w:r>
+      <w:r>
+        <w:t xml:space="preserve"> with </w:t>
+      </w:r>
+      <w:r>
+        <w:t>standard deviations</w:t>
+      </w:r>
+      <w:r>
+        <w:t xml:space="preserve"> specified by </w:t>
+      </w:r>
+      <w:r>
+        <w:rPr>
+          <w:lang w:val="el-GR"/>
+        </w:rPr>
+        <w:t>σ</w:t>
+      </w:r>
+      <w:r>
+        <w:rPr>
+          <w:vertAlign w:val="subscript"/>
+        </w:rPr>
+        <w:t>A</w:t>
+      </w:r>
+      <w:r>
+        <w:t xml:space="preserve"> </w:t>
+      </w:r>
+      <w:r>
+        <w:t>(</w:t>
+      </w:r>
+      <w:r>
+        <w:rPr>
+          <w:color w:val="FF0000"/>
+        </w:rPr>
+        <w:t xml:space="preserve">currently there are two </w:t>
+      </w:r>
+      <w:r>
+        <w:rPr>
+          <w:lang w:val="el-GR"/>
+        </w:rPr>
+        <w:t>σ</w:t>
+      </w:r>
+      <w:r>
+        <w:rPr>
+          <w:vertAlign w:val="subscript"/>
+        </w:rPr>
+        <w:t>A</w:t>
+      </w:r>
+      <w:r>
+        <w:rPr>
+          <w:color w:val="FF0000"/>
+        </w:rPr>
+        <w:t xml:space="preserve"> </w:t>
+      </w:r>
+      <w:r>
+        <w:rPr>
+          <w:color w:val="FF0000"/>
+        </w:rPr>
+        <w:t>parameters, one for close targets and one for distant targets, this might change</w:t>
+      </w:r>
+      <w:r>
+        <w:t xml:space="preserve">) and </w:t>
+      </w:r>
+      <w:r>
+        <w:rPr>
+          <w:lang w:val="el-GR"/>
+        </w:rPr>
+        <w:t>σ</w:t>
+      </w:r>
+      <w:r>
+        <w:rPr>
+          <w:vertAlign w:val="subscript"/>
+        </w:rPr>
+        <w:t>V</w:t>
+      </w:r>
+      <w:r>
+        <w:t xml:space="preserve"> respectively. These draws are meant to reflect sensory noise corrupting the target estimate.</w:t>
+      </w:r>
+      <w:r>
+        <w:t xml:space="preserve"> The model then uses the Bayesian integration strategy described above to produce a single saccade estimate for that trial.</w:t>
+      </w:r>
+      <w:r>
+        <w:t xml:space="preserve"> In the C=2 condition, two target locations are drawn independently (S</w:t>
+      </w:r>
+      <w:r>
+        <w:rPr>
+          <w:vertAlign w:val="subscript"/>
+        </w:rPr>
+        <w:t>A</w:t>
+      </w:r>
+      <w:r>
+        <w:t xml:space="preserve"> and S</w:t>
+      </w:r>
+      <w:r>
+        <w:rPr>
+          <w:vertAlign w:val="subscript"/>
+        </w:rPr>
+        <w:t>V</w:t>
+      </w:r>
+      <w:r>
+        <w:t>) and estimates x</w:t>
+      </w:r>
+      <w:r>
+        <w:rPr>
+          <w:vertAlign w:val="subscript"/>
+        </w:rPr>
+        <w:t>A</w:t>
+      </w:r>
+      <w:r>
+        <w:t xml:space="preserve"> </w:t>
+      </w:r>
+      <w:r>
+        <w:t>and x</w:t>
+      </w:r>
+      <w:r>
+        <w:rPr>
+          <w:vertAlign w:val="subscript"/>
+        </w:rPr>
+        <w:t>V</w:t>
+      </w:r>
+      <w:r>
+        <w:t xml:space="preserve"> are then drawn </w:t>
+      </w:r>
+      <w:r>
+        <w:t>centered on these different locations.</w:t>
+      </w:r>
+      <w:r>
+        <w:t xml:space="preserve"> </w:t>
+      </w:r>
+    </w:p>
+    <w:p>
+      <w:pPr>
+        <w:pStyle w:val="NoSpacing"/>
+      </w:pPr>
+    </w:p>
+    <w:p>
+      <w:pPr>
+        <w:pStyle w:val="NoSpacing"/>
+        <w:rPr>
+          <w:b/>
+        </w:rPr>
+      </w:pPr>
+      <w:r>
+        <w:rPr>
+          <w:b/>
+        </w:rPr>
+        <w:t>Deviations from previous modeling</w:t>
+      </w:r>
+      <w:r>
+        <w:rPr>
+          <w:b/>
+        </w:rPr>
+        <w:t xml:space="preserve"> (</w:t>
+      </w:r>
+      <w:r>
+        <w:rPr>
+          <w:b/>
+        </w:rPr>
+        <w:t>Mostly leaving this for the end</w:t>
+      </w:r>
+      <w:r>
+        <w:rPr>
+          <w:b/>
+        </w:rPr>
+        <w:t xml:space="preserve"> XXX</w:t>
+      </w:r>
+      <w:r>
+        <w:rPr>
+          <w:b/>
+        </w:rPr>
+        <w:t>)</w:t>
+      </w:r>
+    </w:p>
+    <w:p>
+      <w:pPr>
+        <w:pStyle w:val="NoSpacing"/>
+      </w:pPr>
+      <w:r>
+        <w:t>List of changes:</w:t>
+      </w:r>
+      <w:r>
+        <w:t xml:space="preserve"> </w:t>
+      </w:r>
+    </w:p>
+    <w:p>
+      <w:pPr>
+        <w:pStyle w:val="NoSpacing"/>
+        <w:ind w:firstLine="720"/>
+      </w:pPr>
+      <w:r>
+        <w:t xml:space="preserve">-Saccades (analog signal) </w:t>
+      </w:r>
+    </w:p>
+    <w:p>
+      <w:pPr>
+        <w:pStyle w:val="NoSpacing"/>
+        <w:ind w:firstLine="720"/>
+      </w:pPr>
+      <w:r>
+        <w:t>- different likelihood calculation (because using analog)</w:t>
+      </w:r>
+    </w:p>
+    <w:p>
+      <w:pPr>
+        <w:pStyle w:val="NoSpacing"/>
+        <w:ind w:firstLine="720"/>
+      </w:pPr>
+      <w:r>
+        <w:t>- extra aud variance term</w:t>
+      </w:r>
+    </w:p>
+    <w:p>
+      <w:pPr>
+        <w:pStyle w:val="NoSpacing"/>
+        <w:ind w:firstLine="720"/>
+      </w:pPr>
+      <w:r>
+        <w:t>- holding out data</w:t>
+      </w:r>
+    </w:p>
+    <w:p>
+      <w:pPr>
+        <w:pStyle w:val="NoSpacing"/>
+        <w:ind w:firstLine="720"/>
+      </w:pPr>
+      <w:r>
+        <w:t xml:space="preserve">The biggest difference between this paper and any previous work on perceptual causal inference is the reporting of both auditory and visual perceived locations on all trials. </w:t>
+      </w:r>
+      <w:r>
+        <w:t>This is beneficial because it incorporates both an explicit causal inference report (number of s</w:t>
+      </w:r>
+      <w:r>
+        <w:t>accades) as well as an implicit one (influence of non-localized modality on saccade endpoint). However, this requires several adjustments in order to disenta</w:t>
+      </w:r>
+      <w:r>
+        <w:t>ngle sensory and motor effects.</w:t>
+      </w:r>
+    </w:p>
+    <w:p>
+      <w:pPr>
+        <w:pStyle w:val="NoSpacing"/>
+      </w:pPr>
+      <w:r>
+        <w:tab/>
+        <w:t>One of the major differences from previous models (kording) is the inclusion of a second auditory variance term. This was done because the variance on very lateral auditory targets was much lower than the variance on very medial targets. There are two reasons for this difference, the first is that the auditory discrimination is more challenging for the mi</w:t>
+      </w:r>
+      <w:r>
+        <w:t>ddle targets (12 degrees from nearest aud target</w:t>
+      </w:r>
+      <w:r>
+        <w:t>, 6 deg off fixation) than on the lateral targets (18 degrees from nearest aud target, 24 degrees from fixation). The second is that the monkey has been trained to make a saccade of at least 6 degrees to either the left or right on every trial. This biases the monkey towards making large saccades, even when the target is actually “perceived” near the midline. We think it’s possible that when a monkey is making a difficult discrimination (</w:t>
+      </w:r>
+      <w:r>
+        <w:t xml:space="preserve">i.e. </w:t>
+      </w:r>
+      <w:r>
+        <w:t xml:space="preserve">is this target to the left or right of center?) they bias their reports to locations either on the left or right of the fixation light, rather than the true perceptual location near the midline. This would result in an overdispersion of responses, with a bimodal distribution rather than a purely unimodal one </w:t>
+      </w:r>
+      <w:r>
+        <w:rPr>
+          <w:color w:val="FF0000"/>
+        </w:rPr>
+        <w:t>(XXX is this the case in the data?</w:t>
+      </w:r>
+      <w:r>
+        <w:rPr>
+          <w:color w:val="FF0000"/>
+        </w:rPr>
+        <w:t xml:space="preserve"> Also could be tested by changing the prior from a central one to a bimodal one</w:t>
+      </w:r>
+      <w:r>
+        <w:rPr>
+          <w:color w:val="FF0000"/>
+        </w:rPr>
+        <w:t xml:space="preserve">). </w:t>
+      </w:r>
+    </w:p>
+    <w:p>
+      <w:pPr>
+        <w:pStyle w:val="NoSpacing"/>
+      </w:pPr>
+    </w:p>
+    <w:p>
+      <w:pPr>
+        <w:pStyle w:val="NoSpacing"/>
+        <w:rPr>
+          <w:b/>
+          <w:sz w:val="28"/>
+        </w:rPr>
+      </w:pPr>
+      <w:r>
+        <w:rPr>
+          <w:b/>
+          <w:sz w:val="28"/>
         </w:rPr>
         <w:lastRenderedPageBreak/>
-        <w:t xml:space="preserve">Perceptual Modeling – Comparison with behavior </w:t>
-      </w:r>
-      <w:r>
-        <w:rPr>
-          <w:b/>
-        </w:rPr>
-        <w:t>–</w:t>
-      </w:r>
-      <w:r>
-        <w:rPr>
-          <w:b/>
-        </w:rPr>
-        <w:t xml:space="preserve"> </w:t>
-      </w:r>
-      <w:r>
-        <w:rPr>
-          <w:b/>
-          <w:color w:val="FF0000"/>
-        </w:rPr>
-        <w:t>This procedure has changed significantly, r</w:t>
-      </w:r>
-      <w:r>
-        <w:rPr>
-          <w:b/>
-          <w:color w:val="FF0000"/>
-        </w:rPr>
-        <w:t>ework</w:t>
-      </w:r>
-      <w:r>
-        <w:rPr>
-          <w:b/>
-          <w:color w:val="FF0000"/>
-        </w:rPr>
-        <w:t xml:space="preserve"> XXX</w:t>
-      </w:r>
-    </w:p>
-    <w:p>
-      <w:pPr>
-        <w:pStyle w:val="NoSpacing"/>
-      </w:pPr>
-      <w:r>
-        <w:rPr>
-          <w:b/>
-        </w:rPr>
-        <w:tab/>
-      </w:r>
-      <w:r>
-        <w:t>In order to directly compare the model results with behavior, we adopted a generative approach to create synthetic saccade distributions from the fit model parameters</w:t>
-      </w:r>
-      <w:r>
-        <w:t xml:space="preserve">. First, the model assumes that the one (C=1) or two (C=2) cause conditions are determined by drawing from a binomial distribution with the common source prior P(C=1) = </w:t>
-      </w:r>
-      <w:proofErr w:type="spellStart"/>
-      <w:r>
-        <w:t>p</w:t>
-      </w:r>
-      <w:r>
-        <w:rPr>
-          <w:vertAlign w:val="subscript"/>
-        </w:rPr>
-        <w:t>common</w:t>
-      </w:r>
-      <w:proofErr w:type="spellEnd"/>
-      <w:r>
-        <w:t xml:space="preserve">. The model also assumes that there exists a normal prior distribution of possible target locations described by </w:t>
-      </w:r>
-      <w:proofErr w:type="gramStart"/>
-      <w:r>
-        <w:t>N(</w:t>
-      </w:r>
-      <w:proofErr w:type="spellStart"/>
-      <w:proofErr w:type="gramEnd"/>
-      <w:r>
-        <w:t>mu</w:t>
-      </w:r>
-      <w:r>
-        <w:rPr>
-          <w:vertAlign w:val="subscript"/>
-        </w:rPr>
-        <w:t>p</w:t>
-      </w:r>
-      <w:proofErr w:type="spellEnd"/>
-      <w:r>
-        <w:t xml:space="preserve">, </w:t>
-      </w:r>
-      <w:proofErr w:type="spellStart"/>
-      <w:r>
-        <w:t>sig</w:t>
-      </w:r>
-      <w:r>
-        <w:rPr>
-          <w:vertAlign w:val="subscript"/>
-        </w:rPr>
-        <w:t>p</w:t>
-      </w:r>
-      <w:proofErr w:type="spellEnd"/>
-      <w:r>
-        <w:t>)</w:t>
-      </w:r>
-      <w:r>
-        <w:rPr>
-          <w:color w:val="000000" w:themeColor="text1"/>
-        </w:rPr>
-        <w:t xml:space="preserve">. </w:t>
-      </w:r>
-      <w:r>
-        <w:t xml:space="preserve">In this iteration the value </w:t>
-      </w:r>
-      <w:proofErr w:type="spellStart"/>
-      <w:r>
-        <w:t>mu</w:t>
-      </w:r>
-      <w:r>
-        <w:rPr>
-          <w:vertAlign w:val="subscript"/>
-        </w:rPr>
-        <w:t>p</w:t>
-      </w:r>
-      <w:proofErr w:type="spellEnd"/>
-      <w:r>
-        <w:t xml:space="preserve"> = 0, reflecting a distribution centered on the midline. When in the C=1 condition, a single target location</w:t>
-      </w:r>
-      <w:r>
-        <w:t xml:space="preserve"> (S</w:t>
-      </w:r>
-      <w:r>
-        <w:rPr>
-          <w:vertAlign w:val="subscript"/>
-        </w:rPr>
-        <w:t>AV</w:t>
-      </w:r>
-      <w:r>
-        <w:t>)</w:t>
-      </w:r>
-      <w:r>
-        <w:t xml:space="preserve"> is drawn from the prior distribution and used to generate estimates of both auditory (</w:t>
-      </w:r>
-      <w:proofErr w:type="spellStart"/>
-      <w:r>
-        <w:t>x</w:t>
-      </w:r>
-      <w:r>
-        <w:rPr>
-          <w:vertAlign w:val="subscript"/>
-        </w:rPr>
-        <w:t>A</w:t>
-      </w:r>
-      <w:proofErr w:type="spellEnd"/>
-      <w:r>
-        <w:t>) and visual (</w:t>
-      </w:r>
-      <w:proofErr w:type="spellStart"/>
-      <w:r>
-        <w:t>x</w:t>
-      </w:r>
-      <w:r>
-        <w:rPr>
-          <w:vertAlign w:val="subscript"/>
-        </w:rPr>
-        <w:t>V</w:t>
-      </w:r>
-      <w:proofErr w:type="spellEnd"/>
-      <w:r>
-        <w:t>) percepts by sampling from a normal distribution centered on S</w:t>
-      </w:r>
-      <w:r>
-        <w:rPr>
-          <w:vertAlign w:val="subscript"/>
-        </w:rPr>
-        <w:t>AV</w:t>
-      </w:r>
-      <w:r>
-        <w:t xml:space="preserve"> with </w:t>
-      </w:r>
-      <w:r>
-        <w:t>standard deviations</w:t>
-      </w:r>
-      <w:r>
-        <w:t xml:space="preserve"> specified by </w:t>
-      </w:r>
-      <w:r>
-        <w:rPr>
-          <w:lang w:val="el-GR"/>
-        </w:rPr>
-        <w:t>σ</w:t>
-      </w:r>
-      <w:r>
-        <w:rPr>
-          <w:vertAlign w:val="subscript"/>
-        </w:rPr>
-        <w:t>A</w:t>
-      </w:r>
-      <w:r>
-        <w:t xml:space="preserve"> </w:t>
-      </w:r>
-      <w:r>
-        <w:t>(</w:t>
-      </w:r>
-      <w:r>
-        <w:rPr>
-          <w:color w:val="FF0000"/>
-        </w:rPr>
-        <w:t xml:space="preserve">currently there are two </w:t>
-      </w:r>
-      <w:r>
-        <w:rPr>
-          <w:lang w:val="el-GR"/>
-        </w:rPr>
-        <w:t>σ</w:t>
-      </w:r>
-      <w:r>
-        <w:rPr>
-          <w:vertAlign w:val="subscript"/>
-        </w:rPr>
-        <w:t>A</w:t>
-      </w:r>
-      <w:r>
-        <w:rPr>
-          <w:color w:val="FF0000"/>
-        </w:rPr>
-        <w:t xml:space="preserve"> </w:t>
-      </w:r>
-      <w:r>
-        <w:rPr>
-          <w:color w:val="FF0000"/>
-        </w:rPr>
-        <w:t>parameters, one for close targets and one for distant targets, this might change</w:t>
-      </w:r>
-      <w:r>
-        <w:t xml:space="preserve">) and </w:t>
-      </w:r>
-      <w:r>
-        <w:rPr>
-          <w:lang w:val="el-GR"/>
-        </w:rPr>
-        <w:t>σ</w:t>
-      </w:r>
-      <w:r>
-        <w:rPr>
-          <w:vertAlign w:val="subscript"/>
-        </w:rPr>
-        <w:t>V</w:t>
-      </w:r>
-      <w:r>
-        <w:t xml:space="preserve"> respectively. These draws are meant to reflect sensory noise corrupting the target estimate.</w:t>
-      </w:r>
-      <w:r>
-        <w:t xml:space="preserve"> The model then uses the Bayesian integration strategy described above to produce a single saccade estimate for that trial.</w:t>
-      </w:r>
-      <w:r>
-        <w:t xml:space="preserve"> In the C=2 condition, two target locations are drawn independently (S</w:t>
-      </w:r>
-      <w:r>
-        <w:rPr>
-          <w:vertAlign w:val="subscript"/>
-        </w:rPr>
-        <w:t>A</w:t>
-      </w:r>
-      <w:r>
-        <w:t xml:space="preserve"> and S</w:t>
-      </w:r>
-      <w:r>
-        <w:rPr>
-          <w:vertAlign w:val="subscript"/>
-        </w:rPr>
-        <w:t>V</w:t>
-      </w:r>
-      <w:r>
-        <w:t xml:space="preserve">) and estimates </w:t>
-      </w:r>
-      <w:proofErr w:type="spellStart"/>
-      <w:r>
-        <w:t>x</w:t>
-      </w:r>
-      <w:r>
-        <w:rPr>
-          <w:vertAlign w:val="subscript"/>
-        </w:rPr>
-        <w:t>A</w:t>
-      </w:r>
-      <w:proofErr w:type="spellEnd"/>
-      <w:r>
-        <w:t xml:space="preserve"> </w:t>
-      </w:r>
-      <w:r>
-        <w:t xml:space="preserve">and </w:t>
-      </w:r>
-      <w:proofErr w:type="spellStart"/>
-      <w:r>
-        <w:t>x</w:t>
-      </w:r>
-      <w:r>
-        <w:rPr>
-          <w:vertAlign w:val="subscript"/>
-        </w:rPr>
-        <w:t>V</w:t>
-      </w:r>
-      <w:proofErr w:type="spellEnd"/>
-      <w:r>
-        <w:t xml:space="preserve"> are then drawn </w:t>
-      </w:r>
-      <w:r>
-        <w:t>centered on these different locations.</w:t>
-      </w:r>
-      <w:r>
-        <w:t xml:space="preserve"> </w:t>
-      </w:r>
-    </w:p>
-    <w:p>
-      <w:pPr>
-        <w:pStyle w:val="NoSpacing"/>
-      </w:pPr>
-    </w:p>
-    <w:p>
-      <w:pPr>
-        <w:pStyle w:val="NoSpacing"/>
-        <w:rPr>
-          <w:b/>
-        </w:rPr>
-      </w:pPr>
-      <w:r>
-        <w:rPr>
-          <w:b/>
-        </w:rPr>
-        <w:t>Deviations from previous modeling</w:t>
-      </w:r>
-      <w:r>
-        <w:rPr>
-          <w:b/>
-        </w:rPr>
-        <w:t xml:space="preserve"> (</w:t>
-      </w:r>
-      <w:r>
-        <w:rPr>
-          <w:b/>
-        </w:rPr>
-        <w:t>Mostly leaving this for the end</w:t>
-      </w:r>
-      <w:r>
-        <w:rPr>
-          <w:b/>
-        </w:rPr>
-        <w:t xml:space="preserve"> XXX</w:t>
-      </w:r>
-      <w:r>
-        <w:rPr>
-          <w:b/>
-        </w:rPr>
-        <w:t>)</w:t>
-      </w:r>
-    </w:p>
-    <w:p>
-      <w:pPr>
-        <w:pStyle w:val="NoSpacing"/>
-      </w:pPr>
-      <w:r>
-        <w:t>List of changes:</w:t>
-      </w:r>
-      <w:r>
-        <w:t xml:space="preserve"> </w:t>
-      </w:r>
-    </w:p>
-    <w:p>
-      <w:pPr>
-        <w:pStyle w:val="NoSpacing"/>
-        <w:ind w:firstLine="720"/>
-      </w:pPr>
-      <w:r>
-        <w:t xml:space="preserve">-Saccades (analog signal) </w:t>
-      </w:r>
-    </w:p>
-    <w:p>
-      <w:pPr>
-        <w:pStyle w:val="NoSpacing"/>
-        <w:ind w:firstLine="720"/>
-      </w:pPr>
-      <w:r>
-        <w:t xml:space="preserve">- </w:t>
-      </w:r>
-      <w:proofErr w:type="gramStart"/>
-      <w:r>
-        <w:t>different</w:t>
-      </w:r>
-      <w:proofErr w:type="gramEnd"/>
-      <w:r>
-        <w:t xml:space="preserve"> likelihood calculation (because using analog)</w:t>
-      </w:r>
-    </w:p>
-    <w:p>
-      <w:pPr>
-        <w:pStyle w:val="NoSpacing"/>
-        <w:ind w:firstLine="720"/>
-      </w:pPr>
-      <w:r>
-        <w:t xml:space="preserve">- </w:t>
-      </w:r>
-      <w:proofErr w:type="gramStart"/>
-      <w:r>
-        <w:t>extra</w:t>
-      </w:r>
-      <w:proofErr w:type="gramEnd"/>
-      <w:r>
-        <w:t xml:space="preserve"> </w:t>
-      </w:r>
-      <w:proofErr w:type="spellStart"/>
-      <w:r>
-        <w:t>aud</w:t>
-      </w:r>
-      <w:proofErr w:type="spellEnd"/>
-      <w:r>
-        <w:t xml:space="preserve"> variance term</w:t>
-      </w:r>
-    </w:p>
-    <w:p>
-      <w:pPr>
-        <w:pStyle w:val="NoSpacing"/>
-        <w:ind w:firstLine="720"/>
-      </w:pPr>
-      <w:r>
-        <w:t>- holding out data</w:t>
-      </w:r>
-    </w:p>
-    <w:p>
-      <w:pPr>
-        <w:pStyle w:val="NoSpacing"/>
-        <w:ind w:firstLine="720"/>
-      </w:pPr>
-      <w:r>
-        <w:t xml:space="preserve">The biggest difference between this paper and any previous work on perceptual causal inference is the reporting of both auditory and visual perceived locations on all trials. </w:t>
-      </w:r>
-      <w:r>
-        <w:t>This is beneficial because it incorporates both an explicit causal inference report (number of s</w:t>
-      </w:r>
-      <w:r>
-        <w:t>accades) as well as an implicit one (influence of non-localized modality on saccade endpoint). However, this requires several adjustments in order to disenta</w:t>
-      </w:r>
-      <w:r>
-        <w:t>ngle sensory and motor effects.</w:t>
-      </w:r>
-    </w:p>
-    <w:p>
-      <w:pPr>
-        <w:pStyle w:val="NoSpacing"/>
-      </w:pPr>
-      <w:r>
-        <w:tab/>
-        <w:t>One of the major differences from previous models (</w:t>
-      </w:r>
-      <w:proofErr w:type="spellStart"/>
-      <w:r>
-        <w:t>kording</w:t>
-      </w:r>
-      <w:proofErr w:type="spellEnd"/>
-      <w:r>
-        <w:t>) is the inclusion of a second auditory variance term. This was done because the variance on very lateral auditory targets was much lower than the variance on very medial targets. There are two reasons for this difference, the first is that the auditory discrimination is more challenging for the mi</w:t>
-      </w:r>
-      <w:r>
-        <w:t xml:space="preserve">ddle targets (12 degrees from nearest </w:t>
-      </w:r>
-      <w:proofErr w:type="spellStart"/>
-      <w:r>
-        <w:t>aud</w:t>
-      </w:r>
-      <w:proofErr w:type="spellEnd"/>
-      <w:r>
-        <w:t xml:space="preserve"> target</w:t>
-      </w:r>
-      <w:r>
-        <w:t xml:space="preserve">, 6 </w:t>
-      </w:r>
-      <w:proofErr w:type="spellStart"/>
-      <w:r>
-        <w:t>deg</w:t>
-      </w:r>
-      <w:proofErr w:type="spellEnd"/>
-      <w:r>
-        <w:t xml:space="preserve"> off fixation) than on the lateral targets (18 degrees from nearest </w:t>
-      </w:r>
-      <w:proofErr w:type="spellStart"/>
-      <w:r>
-        <w:t>aud</w:t>
-      </w:r>
-      <w:proofErr w:type="spellEnd"/>
-      <w:r>
-        <w:t xml:space="preserve"> target, 24 degrees from fixation). The second is that the monkey has been trained to make a saccade of at least 6 degrees to either the left or right on every trial. This biases the monkey towards making large saccades, even when the target is actually “perceived” near the midline. We think it’s possible that when a monkey is making a difficult discrimination (</w:t>
-      </w:r>
-      <w:r>
-        <w:t xml:space="preserve">i.e. </w:t>
-      </w:r>
-      <w:r>
-        <w:t xml:space="preserve">is this target to the left or right of center?) they bias their reports to locations either on the left or right of the fixation light, rather than the true perceptual location near the midline. This would result in an </w:t>
-      </w:r>
-      <w:proofErr w:type="spellStart"/>
-      <w:r>
-        <w:t>overdispersion</w:t>
-      </w:r>
-      <w:proofErr w:type="spellEnd"/>
-      <w:r>
-        <w:t xml:space="preserve"> of responses, with a bimodal distribution rather than a purely unimodal one </w:t>
-      </w:r>
-      <w:r>
-        <w:rPr>
-          <w:color w:val="FF0000"/>
-        </w:rPr>
-        <w:t>(XXX is this the case in the data?</w:t>
-      </w:r>
-      <w:r>
-        <w:rPr>
-          <w:color w:val="FF0000"/>
-        </w:rPr>
-        <w:t xml:space="preserve"> Also could be tested by changing the prior from a central one to a bimodal one</w:t>
-      </w:r>
-      <w:r>
-        <w:rPr>
-          <w:color w:val="FF0000"/>
-        </w:rPr>
-        <w:t xml:space="preserve">). </w:t>
-      </w:r>
-    </w:p>
-    <w:p>
-      <w:pPr>
-        <w:pStyle w:val="NoSpacing"/>
-      </w:pPr>
-    </w:p>
-    <w:p>
-      <w:pPr>
-        <w:pStyle w:val="NoSpacing"/>
-        <w:rPr>
-          <w:b/>
-          <w:sz w:val="28"/>
-        </w:rPr>
-      </w:pPr>
-      <w:r>
-        <w:rPr>
-          <w:b/>
-          <w:sz w:val="28"/>
-        </w:rPr>
         <w:t>Results</w:t>
       </w:r>
     </w:p>
@@ -2456,15 +2290,7 @@
         <w:t>ure</w:t>
       </w:r>
       <w:r>
-        <w:t xml:space="preserve"> S1). Finally, when targets were well separated subjects were easily able to discriminate and report both target locations, in a manner consistent with their </w:t>
-      </w:r>
-      <w:proofErr w:type="spellStart"/>
-      <w:r>
-        <w:t>unisensory</w:t>
-      </w:r>
-      <w:proofErr w:type="spellEnd"/>
-      <w:r>
-        <w:t xml:space="preserve"> estimates</w:t>
+        <w:t xml:space="preserve"> S1). Finally, when targets were well separated subjects were easily able to discriminate and report both target locations, in a manner consistent with their unisensory estimates</w:t>
       </w:r>
       <w:r>
         <w:t xml:space="preserve"> (figure 1, right)</w:t>
@@ -2514,17 +2340,7 @@
       </w:pPr>
       <w:r>
         <w:tab/>
-        <w:t xml:space="preserve">XXX need to include something about the number of saccades vs target </w:t>
-      </w:r>
-      <w:proofErr w:type="spellStart"/>
-      <w:proofErr w:type="gramStart"/>
-      <w:r>
-        <w:t>sep</w:t>
-      </w:r>
-      <w:proofErr w:type="spellEnd"/>
-      <w:proofErr w:type="gramEnd"/>
-      <w:r>
-        <w:t xml:space="preserve"> (in figure 2 below)</w:t>
+        <w:t>XXX need to include something about the number of saccades vs target sep (in figure 2 below)</w:t>
       </w:r>
     </w:p>
     <w:p>
@@ -2708,31 +2524,18 @@
         <w:rPr>
           <w:b/>
         </w:rPr>
-        <w:t xml:space="preserve"> (lots of work needed to improve fits, see </w:t>
-      </w:r>
-      <w:proofErr w:type="spellStart"/>
-      <w:r>
-        <w:rPr>
-          <w:b/>
-        </w:rPr>
-        <w:t>eval</w:t>
-      </w:r>
-      <w:proofErr w:type="spellEnd"/>
-      <w:r>
-        <w:rPr>
-          <w:b/>
-        </w:rPr>
-        <w:t xml:space="preserve"> of fits s2 below)</w:t>
-      </w:r>
-    </w:p>
-    <w:p>
-      <w:pPr>
-        <w:pStyle w:val="NoSpacing"/>
-      </w:pPr>
-      <w:r>
-        <w:rPr>
-          <w:b/>
-        </w:rPr>
+        <w:t xml:space="preserve"> (lots of work needed to improve fits, see eval of fits s2 below)</w:t>
+      </w:r>
+    </w:p>
+    <w:p>
+      <w:pPr>
+        <w:pStyle w:val="NoSpacing"/>
+      </w:pPr>
+      <w:r>
+        <w:rPr>
+          <w:b/>
+        </w:rPr>
+        <w:lastRenderedPageBreak/>
         <w:tab/>
       </w:r>
       <w:r>
@@ -2741,16 +2544,16 @@
       <w:r>
         <w:t xml:space="preserve">cades in the </w:t>
       </w:r>
-      <w:commentRangeStart w:id="4"/>
+      <w:commentRangeStart w:id="5"/>
       <w:r>
         <w:t xml:space="preserve">multi-saccade case. </w:t>
       </w:r>
-      <w:commentRangeEnd w:id="4"/>
+      <w:commentRangeEnd w:id="5"/>
       <w:r>
         <w:rPr>
           <w:rStyle w:val="CommentReference"/>
         </w:rPr>
-        <w:commentReference w:id="4"/>
+        <w:commentReference w:id="5"/>
       </w:r>
       <w:r>
         <w:t>Additionally the model was able to capture the relationship between target separation and number of saccades, which was never explicitly fit in the model (figure 2C).</w:t>
@@ -2785,7 +2588,6 @@
           <w:b/>
           <w:noProof/>
         </w:rPr>
-        <w:lastRenderedPageBreak/>
         <w:t>A)</w:t>
       </w:r>
     </w:p>
@@ -2878,13 +2680,13 @@
               </wp:anchor>
             </w:drawing>
           </mc:Choice>
-          <mc:Fallback xmlns:w15="http://schemas.microsoft.com/office/word/2012/wordml">
+          <mc:Fallback>
             <w:pict>
               <v:shapetype w14:anchorId="38C9C5B2" id="_x0000_t202" coordsize="21600,21600" o:spt="202" path="m,l,21600r21600,l21600,xe">
                 <v:stroke joinstyle="miter"/>
                 <v:path gradientshapeok="t" o:connecttype="rect"/>
               </v:shapetype>
-              <v:shape id="Text Box 2" o:spid="_x0000_s1026" type="#_x0000_t202" style="position:absolute;margin-left:161.85pt;margin-top:41.55pt;width:63.55pt;height:15.4pt;z-index:251795968;visibility:visible;mso-wrap-style:square;mso-width-percent:0;mso-height-percent:0;mso-wrap-distance-left:9pt;mso-wrap-distance-top:3.6pt;mso-wrap-distance-right:9pt;mso-wrap-distance-bottom:3.6pt;mso-position-horizontal:absolute;mso-position-horizontal-relative:text;mso-position-vertical:absolute;mso-position-vertical-relative:text;mso-width-percent:0;mso-height-percent:0;mso-width-relative:margin;mso-height-relative:margin;v-text-anchor:top" o:gfxdata="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" filled="f" stroked="f">
+              <v:shape id="Text Box 2" o:spid="_x0000_s1026" type="#_x0000_t202" style="position:absolute;margin-left:161.85pt;margin-top:41.55pt;width:63.55pt;height:15.4pt;z-index:251795968;visibility:visible;mso-wrap-style:square;mso-width-percent:0;mso-height-percent:0;mso-wrap-distance-left:9pt;mso-wrap-distance-top:3.6pt;mso-wrap-distance-right:9pt;mso-wrap-distance-bottom:3.6pt;mso-position-horizontal:absolute;mso-position-horizontal-relative:text;mso-position-vertical:absolute;mso-position-vertical-relative:text;mso-width-percent:0;mso-height-percent:0;mso-width-relative:margin;mso-height-relative:margin;v-text-anchor:top" o:gfxdata="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" filled="f" stroked="f">
                 <v:textbox>
                   <w:txbxContent>
                     <w:p>
@@ -3143,7 +2945,7 @@
               </wp:anchor>
             </w:drawing>
           </mc:Choice>
-          <mc:Fallback xmlns:w15="http://schemas.microsoft.com/office/word/2012/wordml">
+          <mc:Fallback>
             <w:pict>
               <v:shape w14:anchorId="561DCBC9" id="_x0000_s1027" type="#_x0000_t202" style="position:absolute;margin-left:161.95pt;margin-top:32.3pt;width:63.55pt;height:15.4pt;z-index:251664896;visibility:visible;mso-wrap-style:square;mso-width-percent:0;mso-height-percent:0;mso-wrap-distance-left:9pt;mso-wrap-distance-top:3.6pt;mso-wrap-distance-right:9pt;mso-wrap-distance-bottom:3.6pt;mso-position-horizontal:absolute;mso-position-horizontal-relative:text;mso-position-vertical:absolute;mso-position-vertical-relative:text;mso-width-percent:0;mso-height-percent:0;mso-width-relative:margin;mso-height-relative:margin;v-text-anchor:top" o:gfxdata="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" filled="f" stroked="f">
                 <v:textbox>
@@ -3314,9 +3116,9 @@
               </wp:anchor>
             </w:drawing>
           </mc:Choice>
-          <mc:Fallback xmlns:w15="http://schemas.microsoft.com/office/word/2012/wordml">
+          <mc:Fallback>
             <w:pict>
-              <v:shape w14:anchorId="519C5EE6" id="_x0000_s1028" type="#_x0000_t202" style="position:absolute;margin-left:161.85pt;margin-top:109.85pt;width:63.55pt;height:15.4pt;z-index:251523584;visibility:visible;mso-wrap-style:square;mso-width-percent:0;mso-height-percent:0;mso-wrap-distance-left:9pt;mso-wrap-distance-top:3.6pt;mso-wrap-distance-right:9pt;mso-wrap-distance-bottom:3.6pt;mso-position-horizontal:absolute;mso-position-horizontal-relative:text;mso-position-vertical:absolute;mso-position-vertical-relative:text;mso-width-percent:0;mso-height-percent:0;mso-width-relative:margin;mso-height-relative:margin;v-text-anchor:top" o:gfxdata="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" filled="f" stroked="f">
+              <v:shape w14:anchorId="519C5EE6" id="_x0000_s1028" type="#_x0000_t202" style="position:absolute;margin-left:161.85pt;margin-top:109.85pt;width:63.55pt;height:15.4pt;z-index:251523584;visibility:visible;mso-wrap-style:square;mso-width-percent:0;mso-height-percent:0;mso-wrap-distance-left:9pt;mso-wrap-distance-top:3.6pt;mso-wrap-distance-right:9pt;mso-wrap-distance-bottom:3.6pt;mso-position-horizontal:absolute;mso-position-horizontal-relative:text;mso-position-vertical:absolute;mso-position-vertical-relative:text;mso-width-percent:0;mso-height-percent:0;mso-width-relative:margin;mso-height-relative:margin;v-text-anchor:top" o:gfxdata="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" filled="f" stroked="f">
                 <v:textbox>
                   <w:txbxContent>
                     <w:p>
@@ -3854,6 +3656,7 @@
         <w:rPr>
           <w:noProof/>
         </w:rPr>
+        <w:lastRenderedPageBreak/>
         <w:drawing>
           <wp:inline distT="0" distB="0" distL="0" distR="0" wp14:anchorId="0B0A1E9B" wp14:editId="00D1EBAD">
             <wp:extent cx="3226435" cy="2546701"/>
@@ -3919,7 +3722,7 @@
           <w:sz w:val="18"/>
         </w:rPr>
       </w:pPr>
-      <w:commentRangeStart w:id="5"/>
+      <w:commentRangeStart w:id="6"/>
       <w:r>
         <w:rPr>
           <w:b/>
@@ -3941,12 +3744,12 @@
         </w:rPr>
         <w:t xml:space="preserve">: </w:t>
       </w:r>
-      <w:commentRangeEnd w:id="5"/>
+      <w:commentRangeEnd w:id="6"/>
       <w:r>
         <w:rPr>
           <w:rStyle w:val="CommentReference"/>
         </w:rPr>
-        <w:commentReference w:id="5"/>
+        <w:commentReference w:id="6"/>
       </w:r>
       <w:r>
         <w:rPr>
@@ -3965,41 +3768,13 @@
         <w:rPr>
           <w:sz w:val="18"/>
         </w:rPr>
-        <w:t xml:space="preserve">A) Model fits (lines) vs actual behavior (histograms) for conditions with matching auditory </w:t>
-      </w:r>
-      <w:proofErr w:type="spellStart"/>
+        <w:t>A) Model fits (lines) vs actual behavior (histograms) for conditions with matching auditory andvisual stimuli</w:t>
+      </w:r>
       <w:r>
         <w:rPr>
           <w:sz w:val="18"/>
         </w:rPr>
-        <w:t>andvisual</w:t>
-      </w:r>
-      <w:proofErr w:type="spellEnd"/>
-      <w:r>
-        <w:rPr>
-          <w:sz w:val="18"/>
-        </w:rPr>
-        <w:t xml:space="preserve"> stimuli</w:t>
-      </w:r>
-      <w:r>
-        <w:rPr>
-          <w:sz w:val="18"/>
-        </w:rPr>
-        <w:t xml:space="preserve"> (B) model fits for a well separable stimulus pair. Note the bimodality of the modeled distribution. (C) </w:t>
-      </w:r>
-      <w:proofErr w:type="gramStart"/>
-      <w:r>
-        <w:rPr>
-          <w:sz w:val="18"/>
-        </w:rPr>
-        <w:t>number</w:t>
-      </w:r>
-      <w:proofErr w:type="gramEnd"/>
-      <w:r>
-        <w:rPr>
-          <w:sz w:val="18"/>
-        </w:rPr>
-        <w:t xml:space="preserve"> of saccades produced by generative model compared with actual behavior. This feature was not fit by the model but instead falls out automatically from the causal inference judgement</w:t>
+        <w:t xml:space="preserve"> (B) model fits for a well separable stimulus pair. Note the bimodality of the modeled distribution. (C) number of saccades produced by generative model compared with actual behavior. This feature was not fit by the model but instead falls out automatically from the causal inference judgement</w:t>
       </w:r>
     </w:p>
     <w:p>
@@ -4021,7 +3796,6 @@
         <w:pStyle w:val="NoSpacing"/>
       </w:pPr>
       <w:r>
-        <w:lastRenderedPageBreak/>
         <w:tab/>
         <w:t>Quali</w:t>
       </w:r>
@@ -4032,15 +3806,7 @@
         <w:t xml:space="preserve"> that monkeys are both integrating and segregating stimuli in a fashion that is consistent with causal inference. Monkeys display a mix of integration, visual capture of auditory stimuli, and complete segregation, and these behaviors depend on the degree of separation between targets. However, some important deviations </w:t>
       </w:r>
       <w:r>
-        <w:t xml:space="preserve">are obvious. First the model greatly overestimates the variance of the combined stimulus condition in both </w:t>
-      </w:r>
-      <w:proofErr w:type="gramStart"/>
-      <w:r>
-        <w:t>the integrate</w:t>
-      </w:r>
-      <w:proofErr w:type="gramEnd"/>
-      <w:r>
-        <w:t xml:space="preserve"> and segregate conditions. This can be seen in the </w:t>
+        <w:t xml:space="preserve">are obvious. First the model greatly overestimates the variance of the combined stimulus condition in both the integrate and segregate conditions. This can be seen in the </w:t>
       </w:r>
       <w:r>
         <w:t>difference between predicted distributions (black lines) and actual distributions (grey histograms) in figure 2</w:t>
@@ -4109,15 +3875,7 @@
         <w:tab/>
       </w:r>
       <w:r>
-        <w:t xml:space="preserve">In order to determine if the CI model performed better than either of the potential simpler models considered (pure integration of stimuli or pure </w:t>
-      </w:r>
-      <w:proofErr w:type="spellStart"/>
-      <w:r>
-        <w:t>unisensory</w:t>
-      </w:r>
-      <w:proofErr w:type="spellEnd"/>
-      <w:r>
-        <w:t xml:space="preserve"> target estimation), a direct compa</w:t>
+        <w:t>In order to determine if the CI model performed better than either of the potential simpler models considered (pure integration of stimuli or pure unisensory target estimation), a direct compa</w:t>
       </w:r>
       <w:r>
         <w:t xml:space="preserve">rison using </w:t>
@@ -4150,15 +3908,7 @@
         <w:t>.</w:t>
       </w:r>
       <w:r>
-        <w:t xml:space="preserve"> This is in line with the qualitative observation that the distributions generated by the CI and segregation models appear similar, with only a modest ‘filling in’ between two closely spaced </w:t>
-      </w:r>
-      <w:proofErr w:type="spellStart"/>
-      <w:r>
-        <w:t>unisensory</w:t>
-      </w:r>
-      <w:proofErr w:type="spellEnd"/>
-      <w:r>
-        <w:t xml:space="preserve"> distributions in the case of the CI model. However this model comparison </w:t>
+        <w:t xml:space="preserve"> This is in line with the qualitative observation that the distributions generated by the CI and segregation models appear similar, with only a modest ‘filling in’ between two closely spaced unisensory distributions in the case of the CI model. However this model comparison </w:t>
       </w:r>
       <w:r>
         <w:t>depends only on the location report distributions</w:t>
@@ -4170,16 +3920,21 @@
         <w:rPr>
           <w:color w:val="000000" w:themeColor="text1"/>
         </w:rPr>
-        <w:t xml:space="preserve">When comparing the number of saccades by target separation, it is clear that the CI model </w:t>
+        <w:t xml:space="preserve">When comparing the number of saccades by target separation, it </w:t>
       </w:r>
       <w:r>
         <w:rPr>
           <w:color w:val="000000" w:themeColor="text1"/>
         </w:rPr>
+        <w:lastRenderedPageBreak/>
+        <w:t xml:space="preserve">is clear that the CI model </w:t>
+      </w:r>
+      <w:r>
+        <w:rPr>
+          <w:color w:val="000000" w:themeColor="text1"/>
+        </w:rPr>
         <w:t>can provide an accurate account of the explicit causal inference, even when the implicit (localization) effects are less obvious.</w:t>
       </w:r>
-      <w:bookmarkStart w:id="6" w:name="_GoBack"/>
-      <w:bookmarkEnd w:id="6"/>
       <w:r>
         <w:rPr>
           <w:color w:val="000000" w:themeColor="text1"/>
@@ -4196,7 +3951,6 @@
         <w:rPr>
           <w:noProof/>
         </w:rPr>
-        <w:lastRenderedPageBreak/>
         <w:drawing>
           <wp:inline distT="0" distB="0" distL="0" distR="0" wp14:anchorId="52AED62B" wp14:editId="63554D31">
             <wp:extent cx="5943600" cy="4807585"/>
@@ -4314,13 +4068,8 @@
         </w:rPr>
         <w:t xml:space="preserve">… </w:t>
       </w:r>
-      <w:proofErr w:type="gramStart"/>
-      <w:r>
-        <w:t>some</w:t>
-      </w:r>
-      <w:proofErr w:type="gramEnd"/>
-      <w:r>
-        <w:t xml:space="preserve"> of the things I would consider shortcomings are actually in previous sections of the results…</w:t>
+      <w:r>
+        <w:t>some of the things I would consider shortcomings are actually in previous sections of the results…</w:t>
       </w:r>
     </w:p>
     <w:p>
@@ -4491,15 +4240,7 @@
       </w:pPr>
       <w:r>
         <w:tab/>
-        <w:t xml:space="preserve">In order to work on the model fits, I created some plots which will show the distributions obtained through model fitting (averaged across the K-folds as described in methods), as well as the histograms of the actual saccade distributions. Here I have included many examples, but the main takeaway is that the model does a much </w:t>
-      </w:r>
-      <w:proofErr w:type="spellStart"/>
-      <w:r>
-        <w:t>much</w:t>
-      </w:r>
-      <w:proofErr w:type="spellEnd"/>
-      <w:r>
-        <w:t xml:space="preserve"> better job fitting the human data than the monkey data. I think the main reason for this is that the auditory distribution fits are really bad on the monkeys for some reason, so we end up with an auditory variance that is way higher than what you would expect given the data.</w:t>
+        <w:t>In order to work on the model fits, I created some plots which will show the distributions obtained through model fitting (averaged across the K-folds as described in methods), as well as the histograms of the actual saccade distributions. Here I have included many examples, but the main takeaway is that the model does a much much better job fitting the human data than the monkey data. I think the main reason for this is that the auditory distribution fits are really bad on the monkeys for some reason, so we end up with an auditory variance that is way higher than what you would expect given the data.</w:t>
       </w:r>
     </w:p>
     <w:p>
@@ -4508,15 +4249,7 @@
       </w:pPr>
       <w:r>
         <w:tab/>
-        <w:t xml:space="preserve">In the plots below, the </w:t>
-      </w:r>
-      <w:proofErr w:type="spellStart"/>
-      <w:r>
-        <w:t>unisensory</w:t>
-      </w:r>
-      <w:proofErr w:type="spellEnd"/>
-      <w:r>
-        <w:t xml:space="preserve"> trials are plotted in red (auditory) and blue (visual) histograms. The red and blue solid lines are the unimodal distributions </w:t>
+        <w:t xml:space="preserve">In the plots below, the unisensory trials are plotted in red (auditory) and blue (visual) histograms. The red and blue solid lines are the unimodal distributions </w:t>
       </w:r>
       <w:r>
         <w:rPr>
@@ -4525,15 +4258,7 @@
         <w:t>as estimated by the model fitting (i.e. fit on the dual saccade trials, not the unimodal trials)</w:t>
       </w:r>
       <w:r>
-        <w:t xml:space="preserve">. The black histograms are the actual saccades for the given trial type, while the black solid lines indicate model predicted distributions for </w:t>
-      </w:r>
-      <w:proofErr w:type="gramStart"/>
-      <w:r>
-        <w:t>the integrate</w:t>
-      </w:r>
-      <w:proofErr w:type="gramEnd"/>
-      <w:r>
-        <w:t>, segregate, and CI models respectively.</w:t>
+        <w:t>. The black histograms are the actual saccades for the given trial type, while the black solid lines indicate model predicted distributions for the integrate, segregate, and CI models respectively.</w:t>
       </w:r>
     </w:p>
     <w:p>
@@ -4542,15 +4267,7 @@
       </w:pPr>
       <w:r>
         <w:tab/>
-        <w:t xml:space="preserve">This data has been manipulated slightly by including an </w:t>
-      </w:r>
-      <w:proofErr w:type="spellStart"/>
-      <w:r>
-        <w:t>eyetracker</w:t>
-      </w:r>
-      <w:proofErr w:type="spellEnd"/>
-      <w:r>
-        <w:t xml:space="preserve"> bias correction step. This step uses a linear regression from the visually guided saccades to correct for any inaccuracies introduced by incorrectly adjusting the eye tracker during recording (eye tracker gain and offset are set manually for each subject during a short initial training phase of 20-50 trials).</w:t>
+        <w:t>This data has been manipulated slightly by including an eyetracker bias correction step. This step uses a linear regression from the visually guided saccades to correct for any inaccuracies introduced by incorrectly adjusting the eye tracker during recording (eye tracker gain and offset are set manually for each subject during a short initial training phase of 20-50 trials).</w:t>
       </w:r>
     </w:p>
     <w:p>
@@ -4570,21 +4287,7 @@
         <w:rPr>
           <w:b/>
         </w:rPr>
-        <w:t xml:space="preserve"> – good </w:t>
-      </w:r>
-      <w:proofErr w:type="spellStart"/>
-      <w:r>
-        <w:rPr>
-          <w:b/>
-        </w:rPr>
-        <w:t>aud</w:t>
-      </w:r>
-      <w:proofErr w:type="spellEnd"/>
-      <w:r>
-        <w:rPr>
-          <w:b/>
-        </w:rPr>
-        <w:t xml:space="preserve"> localizer</w:t>
+        <w:t xml:space="preserve"> – good aud localizer</w:t>
       </w:r>
       <w:r>
         <w:rPr>
@@ -4663,21 +4366,7 @@
           <w:b/>
         </w:rPr>
         <w:lastRenderedPageBreak/>
-        <w:t xml:space="preserve">Human 05 – bad </w:t>
-      </w:r>
-      <w:proofErr w:type="spellStart"/>
-      <w:r>
-        <w:rPr>
-          <w:b/>
-        </w:rPr>
-        <w:t>aud</w:t>
-      </w:r>
-      <w:proofErr w:type="spellEnd"/>
-      <w:r>
-        <w:rPr>
-          <w:b/>
-        </w:rPr>
-        <w:t xml:space="preserve"> localizer</w:t>
+        <w:t>Human 05 – bad aud localizer</w:t>
       </w:r>
       <w:r>
         <w:rPr>
@@ -4942,15 +4631,7 @@
         <w:tab/>
       </w:r>
       <w:r>
-        <w:t xml:space="preserve">One possible problem with these model fits is the presence of auditory localization bias. The model assumes that subjects are going to report locations that are centered on the actual target location, with the variance around that location being the only free parameter. However this doesn’t seem to be the case for some subjects. Comparing H08 to H05 below makes this very clear, as H05 is very bad at localizing the auditory stimuli even in the </w:t>
-      </w:r>
-      <w:proofErr w:type="spellStart"/>
-      <w:r>
-        <w:t>unisensory</w:t>
-      </w:r>
-      <w:proofErr w:type="spellEnd"/>
-      <w:r>
-        <w:t xml:space="preserve"> condition. Monkey J likewise has an auditory bias, although hers is both a shift and a compression (versus H05 which appears to be only a compression). It’s possible that these biases results in a very high variance estimate when doing the model fitting, because the model has no ability to account for this kind of systematic bias other than by increasing the variance to unrealistically high levels. </w:t>
+        <w:t xml:space="preserve">One possible problem with these model fits is the presence of auditory localization bias. The model assumes that subjects are going to report locations that are centered on the actual target location, with the variance around that location being the only free parameter. However this doesn’t seem to be the case for some subjects. Comparing H08 to H05 below makes this very clear, as H05 is very bad at localizing the auditory stimuli even in the unisensory condition. Monkey J likewise has an auditory bias, although hers is both a shift and a compression (versus H05 which appears to be only a compression). It’s possible that these biases results in a very high variance estimate when doing the model fitting, because the model has no ability to account for this kind of systematic bias other than by increasing the variance to unrealistically high levels. </w:t>
       </w:r>
     </w:p>
     <w:p>
@@ -5148,8 +4829,8 @@
 </file>
 
 <file path=word/comments.xml><?xml version="1.0" encoding="utf-8"?>
-<w:comments xmlns:wpc="http://schemas.microsoft.com/office/word/2010/wordprocessingCanvas" xmlns:mc="http://schemas.openxmlformats.org/markup-compatibility/2006" xmlns:o="urn:schemas-microsoft-com:office:office" xmlns:r="http://schemas.openxmlformats.org/officeDocument/2006/relationships" xmlns:m="http://schemas.openxmlformats.org/officeDocument/2006/math" xmlns:v="urn:schemas-microsoft-com:vml" xmlns:wp14="http://schemas.microsoft.com/office/word/2010/wordprocessingDrawing" xmlns:wp="http://schemas.openxmlformats.org/drawingml/2006/wordprocessingDrawing" xmlns:w10="urn:schemas-microsoft-com:office:word" xmlns:w="http://schemas.openxmlformats.org/wordprocessingml/2006/main" xmlns:w14="http://schemas.microsoft.com/office/word/2010/wordml" xmlns:wpg="http://schemas.microsoft.com/office/word/2010/wordprocessingGroup" xmlns:wpi="http://schemas.microsoft.com/office/word/2010/wordprocessingInk" xmlns:wne="http://schemas.microsoft.com/office/word/2006/wordml" xmlns:wps="http://schemas.microsoft.com/office/word/2010/wordprocessingShape" mc:Ignorable="w14 wp14">
-  <w:comment w:id="0" w:author="Jeffrey Mohl" w:date="2018-11-26T12:45:00Z" w:initials="JM">
+<w:comments xmlns:wpc="http://schemas.microsoft.com/office/word/2010/wordprocessingCanvas" xmlns:mc="http://schemas.openxmlformats.org/markup-compatibility/2006" xmlns:o="urn:schemas-microsoft-com:office:office" xmlns:r="http://schemas.openxmlformats.org/officeDocument/2006/relationships" xmlns:m="http://schemas.openxmlformats.org/officeDocument/2006/math" xmlns:v="urn:schemas-microsoft-com:vml" xmlns:wp14="http://schemas.microsoft.com/office/word/2010/wordprocessingDrawing" xmlns:wp="http://schemas.openxmlformats.org/drawingml/2006/wordprocessingDrawing" xmlns:w10="urn:schemas-microsoft-com:office:word" xmlns:w="http://schemas.openxmlformats.org/wordprocessingml/2006/main" xmlns:w14="http://schemas.microsoft.com/office/word/2010/wordml" xmlns:w15="http://schemas.microsoft.com/office/word/2012/wordml" xmlns:wpg="http://schemas.microsoft.com/office/word/2010/wordprocessingGroup" xmlns:wpi="http://schemas.microsoft.com/office/word/2010/wordprocessingInk" xmlns:wne="http://schemas.microsoft.com/office/word/2006/wordml" xmlns:wps="http://schemas.microsoft.com/office/word/2010/wordprocessingShape" mc:Ignorable="w14 w15 wp14">
+  <w:comment w:id="1" w:author="Jeffrey Mohl" w:date="2018-11-26T12:45:00Z" w:initials="JM">
     <w:p>
       <w:pPr>
         <w:pStyle w:val="CommentText"/>
@@ -5165,7 +4846,7 @@
       </w:r>
     </w:p>
   </w:comment>
-  <w:comment w:id="1" w:author="Jeffrey Mohl" w:date="2018-11-20T15:08:00Z" w:initials="JM">
+  <w:comment w:id="2" w:author="Jeffrey Mohl" w:date="2018-11-20T15:08:00Z" w:initials="JM">
     <w:p>
       <w:pPr>
         <w:pStyle w:val="CommentText"/>
@@ -5181,7 +4862,7 @@
       </w:r>
     </w:p>
   </w:comment>
-  <w:comment w:id="2" w:author="Jeffrey Mohl" w:date="2018-11-21T10:40:00Z" w:initials="JM">
+  <w:comment w:id="3" w:author="Jeffrey Mohl" w:date="2018-11-21T10:40:00Z" w:initials="JM">
     <w:p>
       <w:pPr>
         <w:pStyle w:val="CommentText"/>
@@ -5197,7 +4878,7 @@
       </w:r>
     </w:p>
   </w:comment>
-  <w:comment w:id="3" w:author="Jeffrey Mohl" w:date="2018-11-21T10:42:00Z" w:initials="JM">
+  <w:comment w:id="4" w:author="Jeffrey Mohl" w:date="2018-11-21T10:42:00Z" w:initials="JM">
     <w:p>
       <w:pPr>
         <w:pStyle w:val="CommentText"/>
@@ -5209,19 +4890,11 @@
         <w:annotationRef/>
       </w:r>
       <w:r>
-        <w:t xml:space="preserve">Should these also be used as fixed parameters when doing the model comparison? </w:t>
-      </w:r>
-      <w:proofErr w:type="gramStart"/>
-      <w:r>
-        <w:t>i.e</w:t>
-      </w:r>
-      <w:proofErr w:type="gramEnd"/>
-      <w:r>
-        <w:t xml:space="preserve">. redo the k-fold validation for likelihood using the same parameters for each fold and then sum those likelihoods </w:t>
+        <w:t xml:space="preserve">Should these also be used as fixed parameters when doing the model comparison? i.e. redo the k-fold validation for likelihood using the same parameters for each fold and then sum those likelihoods </w:t>
       </w:r>
     </w:p>
   </w:comment>
-  <w:comment w:id="4" w:author="Jeffrey Mohl" w:date="2018-11-27T15:39:00Z" w:initials="JM">
+  <w:comment w:id="5" w:author="Jeffrey Mohl" w:date="2018-11-27T15:39:00Z" w:initials="JM">
     <w:p>
       <w:pPr>
         <w:pStyle w:val="CommentText"/>
@@ -5237,7 +4910,7 @@
       </w:r>
     </w:p>
   </w:comment>
-  <w:comment w:id="5" w:author="Jeffrey Mohl" w:date="2018-11-26T11:24:00Z" w:initials="JM">
+  <w:comment w:id="6" w:author="Jeffrey Mohl" w:date="2018-11-26T11:24:00Z" w:initials="JM">
     <w:p>
       <w:pPr>
         <w:pStyle w:val="CommentText"/>
@@ -5248,11 +4921,9 @@
         </w:rPr>
         <w:annotationRef/>
       </w:r>
-      <w:proofErr w:type="gramStart"/>
       <w:r>
         <w:t>redo</w:t>
       </w:r>
-      <w:proofErr w:type="gramEnd"/>
     </w:p>
   </w:comment>
 </w:comments>
@@ -5264,13 +4935,14 @@
   <w15:commentEx w15:paraId="18616EB1" w15:done="0"/>
   <w15:commentEx w15:paraId="2328D331" w15:done="0"/>
   <w15:commentEx w15:paraId="703AB9C4" w15:done="0"/>
+  <w15:commentEx w15:paraId="40A1AC68" w15:done="0"/>
   <w15:commentEx w15:paraId="08B0A286" w15:done="0"/>
 </w15:commentsEx>
 </file>
 
 <file path=word/numbering.xml><?xml version="1.0" encoding="utf-8"?>
-<w:numbering xmlns:wpc="http://schemas.microsoft.com/office/word/2010/wordprocessingCanvas" xmlns:mc="http://schemas.openxmlformats.org/markup-compatibility/2006" xmlns:o="urn:schemas-microsoft-com:office:office" xmlns:r="http://schemas.openxmlformats.org/officeDocument/2006/relationships" xmlns:m="http://schemas.openxmlformats.org/officeDocument/2006/math" xmlns:v="urn:schemas-microsoft-com:vml" xmlns:wp14="http://schemas.microsoft.com/office/word/2010/wordprocessingDrawing" xmlns:wp="http://schemas.openxmlformats.org/drawingml/2006/wordprocessingDrawing" xmlns:w10="urn:schemas-microsoft-com:office:word" xmlns:w="http://schemas.openxmlformats.org/wordprocessingml/2006/main" xmlns:w14="http://schemas.microsoft.com/office/word/2010/wordml" xmlns:wpg="http://schemas.microsoft.com/office/word/2010/wordprocessingGroup" xmlns:wpi="http://schemas.microsoft.com/office/word/2010/wordprocessingInk" xmlns:wne="http://schemas.microsoft.com/office/word/2006/wordml" xmlns:wps="http://schemas.microsoft.com/office/word/2010/wordprocessingShape" mc:Ignorable="w14 wp14">
-  <w:abstractNum w:abstractNumId="0">
+<w:numbering xmlns:wpc="http://schemas.microsoft.com/office/word/2010/wordprocessingCanvas" xmlns:mc="http://schemas.openxmlformats.org/markup-compatibility/2006" xmlns:o="urn:schemas-microsoft-com:office:office" xmlns:r="http://schemas.openxmlformats.org/officeDocument/2006/relationships" xmlns:m="http://schemas.openxmlformats.org/officeDocument/2006/math" xmlns:v="urn:schemas-microsoft-com:vml" xmlns:wp14="http://schemas.microsoft.com/office/word/2010/wordprocessingDrawing" xmlns:wp="http://schemas.openxmlformats.org/drawingml/2006/wordprocessingDrawing" xmlns:w10="urn:schemas-microsoft-com:office:word" xmlns:w="http://schemas.openxmlformats.org/wordprocessingml/2006/main" xmlns:w14="http://schemas.microsoft.com/office/word/2010/wordml" xmlns:w15="http://schemas.microsoft.com/office/word/2012/wordml" xmlns:wpg="http://schemas.microsoft.com/office/word/2010/wordprocessingGroup" xmlns:wpi="http://schemas.microsoft.com/office/word/2010/wordprocessingInk" xmlns:wne="http://schemas.microsoft.com/office/word/2006/wordml" xmlns:wps="http://schemas.microsoft.com/office/word/2010/wordprocessingShape" mc:Ignorable="w14 w15 wp14">
+  <w:abstractNum w:abstractNumId="0" w15:restartNumberingAfterBreak="0">
     <w:nsid w:val="00951262"/>
     <w:multiLevelType w:val="hybridMultilevel"/>
     <w:tmpl w:val="0D2A80A4"/>
@@ -5382,7 +5054,7 @@
       </w:rPr>
     </w:lvl>
   </w:abstractNum>
-  <w:abstractNum w:abstractNumId="1">
+  <w:abstractNum w:abstractNumId="1" w15:restartNumberingAfterBreak="0">
     <w:nsid w:val="12C377E9"/>
     <w:multiLevelType w:val="hybridMultilevel"/>
     <w:tmpl w:val="8ECA7A2C"/>
@@ -5495,7 +5167,7 @@
       </w:rPr>
     </w:lvl>
   </w:abstractNum>
-  <w:abstractNum w:abstractNumId="2">
+  <w:abstractNum w:abstractNumId="2" w15:restartNumberingAfterBreak="0">
     <w:nsid w:val="29C76574"/>
     <w:multiLevelType w:val="hybridMultilevel"/>
     <w:tmpl w:val="F4DE74F0"/>
@@ -5607,7 +5279,7 @@
       </w:rPr>
     </w:lvl>
   </w:abstractNum>
-  <w:abstractNum w:abstractNumId="3">
+  <w:abstractNum w:abstractNumId="3" w15:restartNumberingAfterBreak="0">
     <w:nsid w:val="49440C8F"/>
     <w:multiLevelType w:val="hybridMultilevel"/>
     <w:tmpl w:val="E8BE7498"/>
@@ -5719,7 +5391,7 @@
       </w:rPr>
     </w:lvl>
   </w:abstractNum>
-  <w:abstractNum w:abstractNumId="4">
+  <w:abstractNum w:abstractNumId="4" w15:restartNumberingAfterBreak="0">
     <w:nsid w:val="4A3107F3"/>
     <w:multiLevelType w:val="hybridMultilevel"/>
     <w:tmpl w:val="DC38E506"/>
@@ -5831,7 +5503,7 @@
       </w:rPr>
     </w:lvl>
   </w:abstractNum>
-  <w:abstractNum w:abstractNumId="5">
+  <w:abstractNum w:abstractNumId="5" w15:restartNumberingAfterBreak="0">
     <w:nsid w:val="59DA4335"/>
     <w:multiLevelType w:val="hybridMultilevel"/>
     <w:tmpl w:val="52A606C0"/>
@@ -5920,7 +5592,7 @@
       </w:pPr>
     </w:lvl>
   </w:abstractNum>
-  <w:abstractNum w:abstractNumId="6">
+  <w:abstractNum w:abstractNumId="6" w15:restartNumberingAfterBreak="0">
     <w:nsid w:val="63E345F0"/>
     <w:multiLevelType w:val="hybridMultilevel"/>
     <w:tmpl w:val="A1188E44"/>
@@ -6060,7 +5732,7 @@
       </w:rPr>
     </w:lvl>
   </w:abstractNum>
-  <w:abstractNum w:abstractNumId="7">
+  <w:abstractNum w:abstractNumId="7" w15:restartNumberingAfterBreak="0">
     <w:nsid w:val="6AC25B9B"/>
     <w:multiLevelType w:val="hybridMultilevel"/>
     <w:tmpl w:val="EA0A2B94"/>
@@ -6172,7 +5844,7 @@
       </w:rPr>
     </w:lvl>
   </w:abstractNum>
-  <w:abstractNum w:abstractNumId="8">
+  <w:abstractNum w:abstractNumId="8" w15:restartNumberingAfterBreak="0">
     <w:nsid w:val="6FE74BAC"/>
     <w:multiLevelType w:val="hybridMultilevel"/>
     <w:tmpl w:val="A1DCDD34"/>
@@ -6297,7 +5969,7 @@
 </file>
 
 <file path=word/styles.xml><?xml version="1.0" encoding="utf-8"?>
-<w:styles xmlns:mc="http://schemas.openxmlformats.org/markup-compatibility/2006" xmlns:r="http://schemas.openxmlformats.org/officeDocument/2006/relationships" xmlns:w="http://schemas.openxmlformats.org/wordprocessingml/2006/main" xmlns:w14="http://schemas.microsoft.com/office/word/2010/wordml" mc:Ignorable="w14">
+<w:styles xmlns:mc="http://schemas.openxmlformats.org/markup-compatibility/2006" xmlns:r="http://schemas.openxmlformats.org/officeDocument/2006/relationships" xmlns:w="http://schemas.openxmlformats.org/wordprocessingml/2006/main" xmlns:w14="http://schemas.microsoft.com/office/word/2010/wordml" xmlns:w15="http://schemas.microsoft.com/office/word/2012/wordml" mc:Ignorable="w14 w15">
   <w:docDefaults>
     <w:rPrDefault>
       <w:rPr>
@@ -6313,468 +5985,378 @@
       </w:pPr>
     </w:pPrDefault>
   </w:docDefaults>
-  <w:latentStyles w:defLockedState="0" w:defUIPriority="99" w:defSemiHidden="1" w:defUnhideWhenUsed="1" w:defQFormat="0" w:count="267">
-    <w:lsdException w:name="Normal" w:semiHidden="0" w:uiPriority="0" w:unhideWhenUsed="0" w:qFormat="1"/>
-    <w:lsdException w:name="heading 1" w:semiHidden="0" w:uiPriority="9" w:unhideWhenUsed="0" w:qFormat="1"/>
-    <w:lsdException w:name="heading 2" w:uiPriority="9" w:qFormat="1"/>
-    <w:lsdException w:name="heading 3" w:uiPriority="9" w:qFormat="1"/>
-    <w:lsdException w:name="heading 4" w:uiPriority="9" w:qFormat="1"/>
-    <w:lsdException w:name="heading 5" w:uiPriority="9" w:qFormat="1"/>
-    <w:lsdException w:name="heading 6" w:uiPriority="9" w:qFormat="1"/>
-    <w:lsdException w:name="heading 7" w:uiPriority="9" w:qFormat="1"/>
-    <w:lsdException w:name="heading 8" w:uiPriority="9" w:qFormat="1"/>
-    <w:lsdException w:name="heading 9" w:uiPriority="9" w:qFormat="1"/>
-    <w:lsdException w:name="toc 1" w:uiPriority="39"/>
-    <w:lsdException w:name="toc 2" w:uiPriority="39"/>
-    <w:lsdException w:name="toc 3" w:uiPriority="39"/>
-    <w:lsdException w:name="toc 4" w:uiPriority="39"/>
-    <w:lsdException w:name="toc 5" w:uiPriority="39"/>
-    <w:lsdException w:name="toc 6" w:uiPriority="39"/>
-    <w:lsdException w:name="toc 7" w:uiPriority="39"/>
-    <w:lsdException w:name="toc 8" w:uiPriority="39"/>
-    <w:lsdException w:name="toc 9" w:uiPriority="39"/>
-    <w:lsdException w:name="caption" w:uiPriority="35" w:qFormat="1"/>
-    <w:lsdException w:name="Title" w:semiHidden="0" w:uiPriority="10" w:unhideWhenUsed="0" w:qFormat="1"/>
-    <w:lsdException w:name="Default Paragraph Font" w:uiPriority="1"/>
-    <w:lsdException w:name="Subtitle" w:semiHidden="0" w:uiPriority="11" w:unhideWhenUsed="0" w:qFormat="1"/>
-    <w:lsdException w:name="Strong" w:semiHidden="0" w:uiPriority="22" w:unhideWhenUsed="0" w:qFormat="1"/>
-    <w:lsdException w:name="Emphasis" w:semiHidden="0" w:uiPriority="20" w:unhideWhenUsed="0" w:qFormat="1"/>
-    <w:lsdException w:name="Table Grid" w:semiHidden="0" w:uiPriority="39" w:unhideWhenUsed="0"/>
-    <w:lsdException w:name="Placeholder Text" w:unhideWhenUsed="0"/>
-    <w:lsdException w:name="No Spacing" w:semiHidden="0" w:uiPriority="1" w:unhideWhenUsed="0" w:qFormat="1"/>
-    <w:lsdException w:name="Light Shading" w:semiHidden="0" w:uiPriority="60" w:unhideWhenUsed="0"/>
-    <w:lsdException w:name="Light List" w:semiHidden="0" w:uiPriority="61" w:unhideWhenUsed="0"/>
-    <w:lsdException w:name="Light Grid" w:semiHidden="0" w:uiPriority="62" w:unhideWhenUsed="0"/>
-    <w:lsdException w:name="Medium Shading 1" w:semiHidden="0" w:uiPriority="63" w:unhideWhenUsed="0"/>
-    <w:lsdException w:name="Medium Shading 2" w:semiHidden="0" w:uiPriority="64" w:unhideWhenUsed="0"/>
-    <w:lsdException w:name="Medium List 1" w:semiHidden="0" w:uiPriority="65" w:unhideWhenUsed="0"/>
-    <w:lsdException w:name="Medium List 2" w:semiHidden="0" w:uiPriority="66" w:unhideWhenUsed="0"/>
-    <w:lsdException w:name="Medium Grid 1" w:semiHidden="0" w:uiPriority="67" w:unhideWhenUsed="0"/>
-    <w:lsdException w:name="Medium Grid 2" w:semiHidden="0" w:uiPriority="68" w:unhideWhenUsed="0"/>
-    <w:lsdException w:name="Medium Grid 3" w:semiHidden="0" w:uiPriority="69" w:unhideWhenUsed="0"/>
-    <w:lsdException w:name="Dark List" w:semiHidden="0" w:uiPriority="70" w:unhideWhenUsed="0"/>
-    <w:lsdException w:name="Colorful Shading" w:semiHidden="0" w:uiPriority="71" w:unhideWhenUsed="0"/>
-    <w:lsdException w:name="Colorful List" w:semiHidden="0" w:uiPriority="72" w:unhideWhenUsed="0"/>
-    <w:lsdException w:name="Colorful Grid" w:semiHidden="0" w:uiPriority="73" w:unhideWhenUsed="0"/>
-    <w:lsdException w:name="Light Shading Accent 1" w:semiHidden="0" w:uiPriority="60" w:unhideWhenUsed="0"/>
-    <w:lsdException w:name="Light List Accent 1" w:semiHidden="0" w:uiPriority="61" w:unhideWhenUsed="0"/>
-    <w:lsdException w:name="Light Grid Accent 1" w:semiHidden="0" w:uiPriority="62" w:unhideWhenUsed="0"/>
-    <w:lsdException w:name="Medium Shading 1 Accent 1" w:semiHidden="0" w:uiPriority="63" w:unhideWhenUsed="0"/>
-    <w:lsdException w:name="Medium Shading 2 Accent 1" w:semiHidden="0" w:uiPriority="64" w:unhideWhenUsed="0"/>
-    <w:lsdException w:name="Medium List 1 Accent 1" w:semiHidden="0" w:uiPriority="65" w:unhideWhenUsed="0"/>
-    <w:lsdException w:name="Revision" w:unhideWhenUsed="0"/>
-    <w:lsdException w:name="List Paragraph" w:semiHidden="0" w:uiPriority="34" w:unhideWhenUsed="0" w:qFormat="1"/>
-    <w:lsdException w:name="Quote" w:semiHidden="0" w:uiPriority="29" w:unhideWhenUsed="0" w:qFormat="1"/>
-    <w:lsdException w:name="Intense Quote" w:semiHidden="0" w:uiPriority="30" w:unhideWhenUsed="0" w:qFormat="1"/>
-    <w:lsdException w:name="Medium List 2 Accent 1" w:semiHidden="0" w:uiPriority="66" w:unhideWhenUsed="0"/>
-    <w:lsdException w:name="Medium Grid 1 Accent 1" w:semiHidden="0" w:uiPriority="67" w:unhideWhenUsed="0"/>
-    <w:lsdException w:name="Medium Grid 2 Accent 1" w:semiHidden="0" w:uiPriority="68" w:unhideWhenUsed="0"/>
-    <w:lsdException w:name="Medium Grid 3 Accent 1" w:semiHidden="0" w:uiPriority="69" w:unhideWhenUsed="0"/>
-    <w:lsdException w:name="Dark List Accent 1" w:semiHidden="0" w:uiPriority="70" w:unhideWhenUsed="0"/>
-    <w:lsdException w:name="Colorful Shading Accent 1" w:semiHidden="0" w:uiPriority="71" w:unhideWhenUsed="0"/>
-    <w:lsdException w:name="Colorful List Accent 1" w:semiHidden="0" w:uiPriority="72" w:unhideWhenUsed="0"/>
-    <w:lsdException w:name="Colorful Grid Accent 1" w:semiHidden="0" w:uiPriority="73" w:unhideWhenUsed="0"/>
-    <w:lsdException w:name="Light Shading Accent 2" w:semiHidden="0" w:uiPriority="60" w:unhideWhenUsed="0"/>
-    <w:lsdException w:name="Light List Accent 2" w:semiHidden="0" w:uiPriority="61" w:unhideWhenUsed="0"/>
-    <w:lsdException w:name="Light Grid Accent 2" w:semiHidden="0" w:uiPriority="62" w:unhideWhenUsed="0"/>
-    <w:lsdException w:name="Medium Shading 1 Accent 2" w:semiHidden="0" w:uiPriority="63" w:unhideWhenUsed="0"/>
-    <w:lsdException w:name="Medium Shading 2 Accent 2" w:semiHidden="0" w:uiPriority="64" w:unhideWhenUsed="0"/>
-    <w:lsdException w:name="Medium List 1 Accent 2" w:semiHidden="0" w:uiPriority="65" w:unhideWhenUsed="0"/>
-    <w:lsdException w:name="Medium List 2 Accent 2" w:semiHidden="0" w:uiPriority="66" w:unhideWhenUsed="0"/>
-    <w:lsdException w:name="Medium Grid 1 Accent 2" w:semiHidden="0" w:uiPriority="67" w:unhideWhenUsed="0"/>
-    <w:lsdException w:name="Medium Grid 2 Accent 2" w:semiHidden="0" w:uiPriority="68" w:unhideWhenUsed="0"/>
-    <w:lsdException w:name="Medium Grid 3 Accent 2" w:semiHidden="0" w:uiPriority="69" w:unhideWhenUsed="0"/>
-    <w:lsdException w:name="Dark List Accent 2" w:semiHidden="0" w:uiPriority="70" w:unhideWhenUsed="0"/>
-    <w:lsdException w:name="Colorful Shading Accent 2" w:semiHidden="0" w:uiPriority="71" w:unhideWhenUsed="0"/>
-    <w:lsdException w:name="Colorful List Accent 2" w:semiHidden="0" w:uiPriority="72" w:unhideWhenUsed="0"/>
-    <w:lsdException w:name="Colorful Grid Accent 2" w:semiHidden="0" w:uiPriority="73" w:unhideWhenUsed="0"/>
-    <w:lsdException w:name="Light Shading Accent 3" w:semiHidden="0" w:uiPriority="60" w:unhideWhenUsed="0"/>
-    <w:lsdException w:name="Light List Accent 3" w:semiHidden="0" w:uiPriority="61" w:unhideWhenUsed="0"/>
-    <w:lsdException w:name="Light Grid Accent 3" w:semiHidden="0" w:uiPriority="62" w:unhideWhenUsed="0"/>
-    <w:lsdException w:name="Medium Shading 1 Accent 3" w:semiHidden="0" w:uiPriority="63" w:unhideWhenUsed="0"/>
-    <w:lsdException w:name="Medium Shading 2 Accent 3" w:semiHidden="0" w:uiPriority="64" w:unhideWhenUsed="0"/>
-    <w:lsdException w:name="Medium List 1 Accent 3" w:semiHidden="0" w:uiPriority="65" w:unhideWhenUsed="0"/>
-    <w:lsdException w:name="Medium List 2 Accent 3" w:semiHidden="0" w:uiPriority="66" w:unhideWhenUsed="0"/>
-    <w:lsdException w:name="Medium Grid 1 Accent 3" w:semiHidden="0" w:uiPriority="67" w:unhideWhenUsed="0"/>
-    <w:lsdException w:name="Medium Grid 2 Accent 3" w:semiHidden="0" w:uiPriority="68" w:unhideWhenUsed="0"/>
-    <w:lsdException w:name="Medium Grid 3 Accent 3" w:semiHidden="0" w:uiPriority="69" w:unhideWhenUsed="0"/>
-    <w:lsdException w:name="Dark List Accent 3" w:semiHidden="0" w:uiPriority="70" w:unhideWhenUsed="0"/>
-    <w:lsdException w:name="Colorful Shading Accent 3" w:semiHidden="0" w:uiPriority="71" w:unhideWhenUsed="0"/>
-    <w:lsdException w:name="Colorful List Accent 3" w:semiHidden="0" w:uiPriority="72" w:unhideWhenUsed="0"/>
-    <w:lsdException w:name="Colorful Grid Accent 3" w:semiHidden="0" w:uiPriority="73" w:unhideWhenUsed="0"/>
-    <w:lsdException w:name="Light Shading Accent 4" w:semiHidden="0" w:uiPriority="60" w:unhideWhenUsed="0"/>
-    <w:lsdException w:name="Light List Accent 4" w:semiHidden="0" w:uiPriority="61" w:unhideWhenUsed="0"/>
-    <w:lsdException w:name="Light Grid Accent 4" w:semiHidden="0" w:uiPriority="62" w:unhideWhenUsed="0"/>
-    <w:lsdException w:name="Medium Shading 1 Accent 4" w:semiHidden="0" w:uiPriority="63" w:unhideWhenUsed="0"/>
-    <w:lsdException w:name="Medium Shading 2 Accent 4" w:semiHidden="0" w:uiPriority="64" w:unhideWhenUsed="0"/>
-    <w:lsdException w:name="Medium List 1 Accent 4" w:semiHidden="0" w:uiPriority="65" w:unhideWhenUsed="0"/>
-    <w:lsdException w:name="Medium List 2 Accent 4" w:semiHidden="0" w:uiPriority="66" w:unhideWhenUsed="0"/>
-    <w:lsdException w:name="Medium Grid 1 Accent 4" w:semiHidden="0" w:uiPriority="67" w:unhideWhenUsed="0"/>
-    <w:lsdException w:name="Medium Grid 2 Accent 4" w:semiHidden="0" w:uiPriority="68" w:unhideWhenUsed="0"/>
-    <w:lsdException w:name="Medium Grid 3 Accent 4" w:semiHidden="0" w:uiPriority="69" w:unhideWhenUsed="0"/>
-    <w:lsdException w:name="Dark List Accent 4" w:semiHidden="0" w:uiPriority="70" w:unhideWhenUsed="0"/>
-    <w:lsdException w:name="Colorful Shading Accent 4" w:semiHidden="0" w:uiPriority="71" w:unhideWhenUsed="0"/>
-    <w:lsdException w:name="Colorful List Accent 4" w:semiHidden="0" w:uiPriority="72" w:unhideWhenUsed="0"/>
-    <w:lsdException w:name="Colorful Grid Accent 4" w:semiHidden="0" w:uiPriority="73" w:unhideWhenUsed="0"/>
-    <w:lsdException w:name="Light Shading Accent 5" w:semiHidden="0" w:uiPriority="60" w:unhideWhenUsed="0"/>
-    <w:lsdException w:name="Light List Accent 5" w:semiHidden="0" w:uiPriority="61" w:unhideWhenUsed="0"/>
-    <w:lsdException w:name="Light Grid Accent 5" w:semiHidden="0" w:uiPriority="62" w:unhideWhenUsed="0"/>
-    <w:lsdException w:name="Medium Shading 1 Accent 5" w:semiHidden="0" w:uiPriority="63" w:unhideWhenUsed="0"/>
-    <w:lsdException w:name="Medium Shading 2 Accent 5" w:semiHidden="0" w:uiPriority="64" w:unhideWhenUsed="0"/>
-    <w:lsdException w:name="Medium List 1 Accent 5" w:semiHidden="0" w:uiPriority="65" w:unhideWhenUsed="0"/>
-    <w:lsdException w:name="Medium List 2 Accent 5" w:semiHidden="0" w:uiPriority="66" w:unhideWhenUsed="0"/>
-    <w:lsdException w:name="Medium Grid 1 Accent 5" w:semiHidden="0" w:uiPriority="67" w:unhideWhenUsed="0"/>
-    <w:lsdException w:name="Medium Grid 2 Accent 5" w:semiHidden="0" w:uiPriority="68" w:unhideWhenUsed="0"/>
-    <w:lsdException w:name="Medium Grid 3 Accent 5" w:semiHidden="0" w:uiPriority="69" w:unhideWhenUsed="0"/>
-    <w:lsdException w:name="Dark List Accent 5" w:semiHidden="0" w:uiPriority="70" w:unhideWhenUsed="0"/>
-    <w:lsdException w:name="Colorful Shading Accent 5" w:semiHidden="0" w:uiPriority="71" w:unhideWhenUsed="0"/>
-    <w:lsdException w:name="Colorful List Accent 5" w:semiHidden="0" w:uiPriority="72" w:unhideWhenUsed="0"/>
-    <w:lsdException w:name="Colorful Grid Accent 5" w:semiHidden="0" w:uiPriority="73" w:unhideWhenUsed="0"/>
-    <w:lsdException w:name="Light Shading Accent 6" w:semiHidden="0" w:uiPriority="60" w:unhideWhenUsed="0"/>
-    <w:lsdException w:name="Light List Accent 6" w:semiHidden="0" w:uiPriority="61" w:unhideWhenUsed="0"/>
-    <w:lsdException w:name="Light Grid Accent 6" w:semiHidden="0" w:uiPriority="62" w:unhideWhenUsed="0"/>
-    <w:lsdException w:name="Medium Shading 1 Accent 6" w:semiHidden="0" w:uiPriority="63" w:unhideWhenUsed="0"/>
-    <w:lsdException w:name="Medium Shading 2 Accent 6" w:semiHidden="0" w:uiPriority="64" w:unhideWhenUsed="0"/>
-    <w:lsdException w:name="Medium List 1 Accent 6" w:semiHidden="0" w:uiPriority="65" w:unhideWhenUsed="0"/>
-    <w:lsdException w:name="Medium List 2 Accent 6" w:semiHidden="0" w:uiPriority="66" w:unhideWhenUsed="0"/>
-    <w:lsdException w:name="Medium Grid 1 Accent 6" w:semiHidden="0" w:uiPriority="67" w:unhideWhenUsed="0"/>
-    <w:lsdException w:name="Medium Grid 2 Accent 6" w:semiHidden="0" w:uiPriority="68" w:unhideWhenUsed="0"/>
-    <w:lsdException w:name="Medium Grid 3 Accent 6" w:semiHidden="0" w:uiPriority="69" w:unhideWhenUsed="0"/>
-    <w:lsdException w:name="Dark List Accent 6" w:semiHidden="0" w:uiPriority="70" w:unhideWhenUsed="0"/>
-    <w:lsdException w:name="Colorful Shading Accent 6" w:semiHidden="0" w:uiPriority="71" w:unhideWhenUsed="0"/>
-    <w:lsdException w:name="Colorful List Accent 6" w:semiHidden="0" w:uiPriority="72" w:unhideWhenUsed="0"/>
-    <w:lsdException w:name="Colorful Grid Accent 6" w:semiHidden="0" w:uiPriority="73" w:unhideWhenUsed="0"/>
-    <w:lsdException w:name="Subtle Emphasis" w:semiHidden="0" w:uiPriority="19" w:unhideWhenUsed="0" w:qFormat="1"/>
-    <w:lsdException w:name="Intense Emphasis" w:semiHidden="0" w:uiPriority="21" w:unhideWhenUsed="0" w:qFormat="1"/>
-    <w:lsdException w:name="Subtle Reference" w:semiHidden="0" w:uiPriority="31" w:unhideWhenUsed="0" w:qFormat="1"/>
-    <w:lsdException w:name="Intense Reference" w:semiHidden="0" w:uiPriority="32" w:unhideWhenUsed="0" w:qFormat="1"/>
-    <w:lsdException w:name="Book Title" w:semiHidden="0" w:uiPriority="33" w:unhideWhenUsed="0" w:qFormat="1"/>
-    <w:lsdException w:name="Bibliography" w:uiPriority="37"/>
-    <w:lsdException w:name="TOC Heading" w:uiPriority="39" w:qFormat="1"/>
-  </w:latentStyles>
-  <w:style w:type="paragraph" w:default="1" w:styleId="Normal">
-    <w:name w:val="Normal"/>
-    <w:qFormat/>
-  </w:style>
-  <w:style w:type="character" w:default="1" w:styleId="DefaultParagraphFont">
-    <w:name w:val="Default Paragraph Font"/>
-    <w:uiPriority w:val="1"/>
-    <w:semiHidden/>
-    <w:unhideWhenUsed/>
-  </w:style>
-  <w:style w:type="table" w:default="1" w:styleId="TableNormal">
-    <w:name w:val="Normal Table"/>
-    <w:uiPriority w:val="99"/>
-    <w:semiHidden/>
-    <w:unhideWhenUsed/>
-    <w:tblPr>
-      <w:tblInd w:w="0" w:type="dxa"/>
-      <w:tblCellMar>
-        <w:top w:w="0" w:type="dxa"/>
-        <w:left w:w="108" w:type="dxa"/>
-        <w:bottom w:w="0" w:type="dxa"/>
-        <w:right w:w="108" w:type="dxa"/>
-      </w:tblCellMar>
-    </w:tblPr>
-  </w:style>
-  <w:style w:type="numbering" w:default="1" w:styleId="NoList">
-    <w:name w:val="No List"/>
-    <w:uiPriority w:val="99"/>
-    <w:semiHidden/>
-    <w:unhideWhenUsed/>
-  </w:style>
-  <w:style w:type="paragraph" w:styleId="NoSpacing">
-    <w:name w:val="No Spacing"/>
-    <w:uiPriority w:val="1"/>
-    <w:qFormat/>
-    <w:rsid w:val="00311C46"/>
-    <w:pPr>
-      <w:spacing w:after="0" w:line="240" w:lineRule="auto"/>
-    </w:pPr>
-  </w:style>
-  <w:style w:type="paragraph" w:styleId="BalloonText">
-    <w:name w:val="Balloon Text"/>
-    <w:basedOn w:val="Normal"/>
-    <w:link w:val="BalloonTextChar"/>
-    <w:uiPriority w:val="99"/>
-    <w:semiHidden/>
-    <w:unhideWhenUsed/>
-    <w:rsid w:val="008D2D14"/>
-    <w:pPr>
-      <w:spacing w:after="0" w:line="240" w:lineRule="auto"/>
-    </w:pPr>
-    <w:rPr>
-      <w:rFonts w:ascii="Tahoma" w:hAnsi="Tahoma" w:cs="Tahoma"/>
-      <w:sz w:val="16"/>
-      <w:szCs w:val="16"/>
-    </w:rPr>
-  </w:style>
-  <w:style w:type="character" w:customStyle="1" w:styleId="BalloonTextChar">
-    <w:name w:val="Balloon Text Char"/>
-    <w:basedOn w:val="DefaultParagraphFont"/>
-    <w:link w:val="BalloonText"/>
-    <w:uiPriority w:val="99"/>
-    <w:semiHidden/>
-    <w:rsid w:val="008D2D14"/>
-    <w:rPr>
-      <w:rFonts w:ascii="Tahoma" w:hAnsi="Tahoma" w:cs="Tahoma"/>
-      <w:sz w:val="16"/>
-      <w:szCs w:val="16"/>
-    </w:rPr>
-  </w:style>
-  <w:style w:type="paragraph" w:styleId="ListParagraph">
-    <w:name w:val="List Paragraph"/>
-    <w:basedOn w:val="Normal"/>
-    <w:uiPriority w:val="34"/>
-    <w:qFormat/>
-    <w:rsid w:val="009A7F25"/>
-    <w:pPr>
-      <w:spacing w:after="0" w:line="240" w:lineRule="auto"/>
-      <w:ind w:left="720"/>
-      <w:contextualSpacing/>
-    </w:pPr>
-    <w:rPr>
-      <w:rFonts w:ascii="Times New Roman" w:eastAsia="Times New Roman" w:hAnsi="Times New Roman" w:cs="Times New Roman"/>
-      <w:sz w:val="24"/>
-      <w:szCs w:val="24"/>
-    </w:rPr>
-  </w:style>
-  <w:style w:type="character" w:styleId="CommentReference">
-    <w:name w:val="annotation reference"/>
-    <w:basedOn w:val="DefaultParagraphFont"/>
-    <w:uiPriority w:val="99"/>
-    <w:semiHidden/>
-    <w:unhideWhenUsed/>
-    <w:rsid w:val="00845E53"/>
-    <w:rPr>
-      <w:sz w:val="16"/>
-      <w:szCs w:val="16"/>
-    </w:rPr>
-  </w:style>
-  <w:style w:type="paragraph" w:styleId="CommentText">
-    <w:name w:val="annotation text"/>
-    <w:basedOn w:val="Normal"/>
-    <w:link w:val="CommentTextChar"/>
-    <w:uiPriority w:val="99"/>
-    <w:semiHidden/>
-    <w:unhideWhenUsed/>
-    <w:rsid w:val="00845E53"/>
-    <w:pPr>
-      <w:spacing w:line="240" w:lineRule="auto"/>
-    </w:pPr>
-    <w:rPr>
-      <w:sz w:val="20"/>
-      <w:szCs w:val="20"/>
-    </w:rPr>
-  </w:style>
-  <w:style w:type="character" w:customStyle="1" w:styleId="CommentTextChar">
-    <w:name w:val="Comment Text Char"/>
-    <w:basedOn w:val="DefaultParagraphFont"/>
-    <w:link w:val="CommentText"/>
-    <w:uiPriority w:val="99"/>
-    <w:semiHidden/>
-    <w:rsid w:val="00845E53"/>
-    <w:rPr>
-      <w:sz w:val="20"/>
-      <w:szCs w:val="20"/>
-    </w:rPr>
-  </w:style>
-  <w:style w:type="paragraph" w:styleId="CommentSubject">
-    <w:name w:val="annotation subject"/>
-    <w:basedOn w:val="CommentText"/>
-    <w:next w:val="CommentText"/>
-    <w:link w:val="CommentSubjectChar"/>
-    <w:uiPriority w:val="99"/>
-    <w:semiHidden/>
-    <w:unhideWhenUsed/>
-    <w:rsid w:val="00845E53"/>
-    <w:rPr>
-      <w:b/>
-      <w:bCs/>
-    </w:rPr>
-  </w:style>
-  <w:style w:type="character" w:customStyle="1" w:styleId="CommentSubjectChar">
-    <w:name w:val="Comment Subject Char"/>
-    <w:basedOn w:val="CommentTextChar"/>
-    <w:link w:val="CommentSubject"/>
-    <w:uiPriority w:val="99"/>
-    <w:semiHidden/>
-    <w:rsid w:val="00845E53"/>
-    <w:rPr>
-      <w:b/>
-      <w:bCs/>
-      <w:sz w:val="20"/>
-      <w:szCs w:val="20"/>
-    </w:rPr>
-  </w:style>
-  <w:style w:type="paragraph" w:styleId="Revision">
-    <w:name w:val="Revision"/>
-    <w:hidden/>
-    <w:uiPriority w:val="99"/>
-    <w:semiHidden/>
-    <w:rsid w:val="00845E53"/>
-    <w:pPr>
-      <w:spacing w:after="0" w:line="240" w:lineRule="auto"/>
-    </w:pPr>
-  </w:style>
-</w:styles>
-</file>
-
-<file path=word/stylesWithEffects.xml><?xml version="1.0" encoding="utf-8"?>
-<w:styles xmlns:wpc="http://schemas.microsoft.com/office/word/2010/wordprocessingCanvas" xmlns:mc="http://schemas.openxmlformats.org/markup-compatibility/2006" xmlns:o="urn:schemas-microsoft-com:office:office" xmlns:r="http://schemas.openxmlformats.org/officeDocument/2006/relationships" xmlns:m="http://schemas.openxmlformats.org/officeDocument/2006/math" xmlns:v="urn:schemas-microsoft-com:vml" xmlns:wp14="http://schemas.microsoft.com/office/word/2010/wordprocessingDrawing" xmlns:wp="http://schemas.openxmlformats.org/drawingml/2006/wordprocessingDrawing" xmlns:w10="urn:schemas-microsoft-com:office:word" xmlns:w="http://schemas.openxmlformats.org/wordprocessingml/2006/main" xmlns:w14="http://schemas.microsoft.com/office/word/2010/wordml" xmlns:wpg="http://schemas.microsoft.com/office/word/2010/wordprocessingGroup" xmlns:wpi="http://schemas.microsoft.com/office/word/2010/wordprocessingInk" xmlns:wne="http://schemas.microsoft.com/office/word/2006/wordml" xmlns:wps="http://schemas.microsoft.com/office/word/2010/wordprocessingShape" mc:Ignorable="w14 wp14">
-  <w:docDefaults>
-    <w:rPrDefault>
-      <w:rPr>
-        <w:rFonts w:asciiTheme="minorHAnsi" w:eastAsiaTheme="minorHAnsi" w:hAnsiTheme="minorHAnsi" w:cstheme="minorBidi"/>
-        <w:sz w:val="22"/>
-        <w:szCs w:val="22"/>
-        <w:lang w:val="en-US" w:eastAsia="en-US" w:bidi="ar-SA"/>
-      </w:rPr>
-    </w:rPrDefault>
-    <w:pPrDefault>
-      <w:pPr>
-        <w:spacing w:after="160" w:line="259" w:lineRule="auto"/>
-      </w:pPr>
-    </w:pPrDefault>
-  </w:docDefaults>
-  <w:latentStyles w:defLockedState="0" w:defUIPriority="99" w:defSemiHidden="1" w:defUnhideWhenUsed="1" w:defQFormat="0" w:count="267">
-    <w:lsdException w:name="Normal" w:semiHidden="0" w:uiPriority="0" w:unhideWhenUsed="0" w:qFormat="1"/>
-    <w:lsdException w:name="heading 1" w:semiHidden="0" w:uiPriority="9" w:unhideWhenUsed="0" w:qFormat="1"/>
-    <w:lsdException w:name="heading 2" w:uiPriority="9" w:qFormat="1"/>
-    <w:lsdException w:name="heading 3" w:uiPriority="9" w:qFormat="1"/>
-    <w:lsdException w:name="heading 4" w:uiPriority="9" w:qFormat="1"/>
-    <w:lsdException w:name="heading 5" w:uiPriority="9" w:qFormat="1"/>
-    <w:lsdException w:name="heading 6" w:uiPriority="9" w:qFormat="1"/>
-    <w:lsdException w:name="heading 7" w:uiPriority="9" w:qFormat="1"/>
-    <w:lsdException w:name="heading 8" w:uiPriority="9" w:qFormat="1"/>
-    <w:lsdException w:name="heading 9" w:uiPriority="9" w:qFormat="1"/>
-    <w:lsdException w:name="toc 1" w:uiPriority="39"/>
-    <w:lsdException w:name="toc 2" w:uiPriority="39"/>
-    <w:lsdException w:name="toc 3" w:uiPriority="39"/>
-    <w:lsdException w:name="toc 4" w:uiPriority="39"/>
-    <w:lsdException w:name="toc 5" w:uiPriority="39"/>
-    <w:lsdException w:name="toc 6" w:uiPriority="39"/>
-    <w:lsdException w:name="toc 7" w:uiPriority="39"/>
-    <w:lsdException w:name="toc 8" w:uiPriority="39"/>
-    <w:lsdException w:name="toc 9" w:uiPriority="39"/>
-    <w:lsdException w:name="caption" w:uiPriority="35" w:qFormat="1"/>
-    <w:lsdException w:name="Title" w:semiHidden="0" w:uiPriority="10" w:unhideWhenUsed="0" w:qFormat="1"/>
-    <w:lsdException w:name="Default Paragraph Font" w:uiPriority="1"/>
-    <w:lsdException w:name="Subtitle" w:semiHidden="0" w:uiPriority="11" w:unhideWhenUsed="0" w:qFormat="1"/>
-    <w:lsdException w:name="Strong" w:semiHidden="0" w:uiPriority="22" w:unhideWhenUsed="0" w:qFormat="1"/>
-    <w:lsdException w:name="Emphasis" w:semiHidden="0" w:uiPriority="20" w:unhideWhenUsed="0" w:qFormat="1"/>
-    <w:lsdException w:name="Table Grid" w:semiHidden="0" w:uiPriority="39" w:unhideWhenUsed="0"/>
-    <w:lsdException w:name="Placeholder Text" w:unhideWhenUsed="0"/>
-    <w:lsdException w:name="No Spacing" w:semiHidden="0" w:uiPriority="1" w:unhideWhenUsed="0" w:qFormat="1"/>
-    <w:lsdException w:name="Light Shading" w:semiHidden="0" w:uiPriority="60" w:unhideWhenUsed="0"/>
-    <w:lsdException w:name="Light List" w:semiHidden="0" w:uiPriority="61" w:unhideWhenUsed="0"/>
-    <w:lsdException w:name="Light Grid" w:semiHidden="0" w:uiPriority="62" w:unhideWhenUsed="0"/>
-    <w:lsdException w:name="Medium Shading 1" w:semiHidden="0" w:uiPriority="63" w:unhideWhenUsed="0"/>
-    <w:lsdException w:name="Medium Shading 2" w:semiHidden="0" w:uiPriority="64" w:unhideWhenUsed="0"/>
-    <w:lsdException w:name="Medium List 1" w:semiHidden="0" w:uiPriority="65" w:unhideWhenUsed="0"/>
-    <w:lsdException w:name="Medium List 2" w:semiHidden="0" w:uiPriority="66" w:unhideWhenUsed="0"/>
-    <w:lsdException w:name="Medium Grid 1" w:semiHidden="0" w:uiPriority="67" w:unhideWhenUsed="0"/>
-    <w:lsdException w:name="Medium Grid 2" w:semiHidden="0" w:uiPriority="68" w:unhideWhenUsed="0"/>
-    <w:lsdException w:name="Medium Grid 3" w:semiHidden="0" w:uiPriority="69" w:unhideWhenUsed="0"/>
-    <w:lsdException w:name="Dark List" w:semiHidden="0" w:uiPriority="70" w:unhideWhenUsed="0"/>
-    <w:lsdException w:name="Colorful Shading" w:semiHidden="0" w:uiPriority="71" w:unhideWhenUsed="0"/>
-    <w:lsdException w:name="Colorful List" w:semiHidden="0" w:uiPriority="72" w:unhideWhenUsed="0"/>
-    <w:lsdException w:name="Colorful Grid" w:semiHidden="0" w:uiPriority="73" w:unhideWhenUsed="0"/>
-    <w:lsdException w:name="Light Shading Accent 1" w:semiHidden="0" w:uiPriority="60" w:unhideWhenUsed="0"/>
-    <w:lsdException w:name="Light List Accent 1" w:semiHidden="0" w:uiPriority="61" w:unhideWhenUsed="0"/>
-    <w:lsdException w:name="Light Grid Accent 1" w:semiHidden="0" w:uiPriority="62" w:unhideWhenUsed="0"/>
-    <w:lsdException w:name="Medium Shading 1 Accent 1" w:semiHidden="0" w:uiPriority="63" w:unhideWhenUsed="0"/>
-    <w:lsdException w:name="Medium Shading 2 Accent 1" w:semiHidden="0" w:uiPriority="64" w:unhideWhenUsed="0"/>
-    <w:lsdException w:name="Medium List 1 Accent 1" w:semiHidden="0" w:uiPriority="65" w:unhideWhenUsed="0"/>
-    <w:lsdException w:name="Revision" w:unhideWhenUsed="0"/>
-    <w:lsdException w:name="List Paragraph" w:semiHidden="0" w:uiPriority="34" w:unhideWhenUsed="0" w:qFormat="1"/>
-    <w:lsdException w:name="Quote" w:semiHidden="0" w:uiPriority="29" w:unhideWhenUsed="0" w:qFormat="1"/>
-    <w:lsdException w:name="Intense Quote" w:semiHidden="0" w:uiPriority="30" w:unhideWhenUsed="0" w:qFormat="1"/>
-    <w:lsdException w:name="Medium List 2 Accent 1" w:semiHidden="0" w:uiPriority="66" w:unhideWhenUsed="0"/>
-    <w:lsdException w:name="Medium Grid 1 Accent 1" w:semiHidden="0" w:uiPriority="67" w:unhideWhenUsed="0"/>
-    <w:lsdException w:name="Medium Grid 2 Accent 1" w:semiHidden="0" w:uiPriority="68" w:unhideWhenUsed="0"/>
-    <w:lsdException w:name="Medium Grid 3 Accent 1" w:semiHidden="0" w:uiPriority="69" w:unhideWhenUsed="0"/>
-    <w:lsdException w:name="Dark List Accent 1" w:semiHidden="0" w:uiPriority="70" w:unhideWhenUsed="0"/>
-    <w:lsdException w:name="Colorful Shading Accent 1" w:semiHidden="0" w:uiPriority="71" w:unhideWhenUsed="0"/>
-    <w:lsdException w:name="Colorful List Accent 1" w:semiHidden="0" w:uiPriority="72" w:unhideWhenUsed="0"/>
-    <w:lsdException w:name="Colorful Grid Accent 1" w:semiHidden="0" w:uiPriority="73" w:unhideWhenUsed="0"/>
-    <w:lsdException w:name="Light Shading Accent 2" w:semiHidden="0" w:uiPriority="60" w:unhideWhenUsed="0"/>
-    <w:lsdException w:name="Light List Accent 2" w:semiHidden="0" w:uiPriority="61" w:unhideWhenUsed="0"/>
-    <w:lsdException w:name="Light Grid Accent 2" w:semiHidden="0" w:uiPriority="62" w:unhideWhenUsed="0"/>
-    <w:lsdException w:name="Medium Shading 1 Accent 2" w:semiHidden="0" w:uiPriority="63" w:unhideWhenUsed="0"/>
-    <w:lsdException w:name="Medium Shading 2 Accent 2" w:semiHidden="0" w:uiPriority="64" w:unhideWhenUsed="0"/>
-    <w:lsdException w:name="Medium List 1 Accent 2" w:semiHidden="0" w:uiPriority="65" w:unhideWhenUsed="0"/>
-    <w:lsdException w:name="Medium List 2 Accent 2" w:semiHidden="0" w:uiPriority="66" w:unhideWhenUsed="0"/>
-    <w:lsdException w:name="Medium Grid 1 Accent 2" w:semiHidden="0" w:uiPriority="67" w:unhideWhenUsed="0"/>
-    <w:lsdException w:name="Medium Grid 2 Accent 2" w:semiHidden="0" w:uiPriority="68" w:unhideWhenUsed="0"/>
-    <w:lsdException w:name="Medium Grid 3 Accent 2" w:semiHidden="0" w:uiPriority="69" w:unhideWhenUsed="0"/>
-    <w:lsdException w:name="Dark List Accent 2" w:semiHidden="0" w:uiPriority="70" w:unhideWhenUsed="0"/>
-    <w:lsdException w:name="Colorful Shading Accent 2" w:semiHidden="0" w:uiPriority="71" w:unhideWhenUsed="0"/>
-    <w:lsdException w:name="Colorful List Accent 2" w:semiHidden="0" w:uiPriority="72" w:unhideWhenUsed="0"/>
-    <w:lsdException w:name="Colorful Grid Accent 2" w:semiHidden="0" w:uiPriority="73" w:unhideWhenUsed="0"/>
-    <w:lsdException w:name="Light Shading Accent 3" w:semiHidden="0" w:uiPriority="60" w:unhideWhenUsed="0"/>
-    <w:lsdException w:name="Light List Accent 3" w:semiHidden="0" w:uiPriority="61" w:unhideWhenUsed="0"/>
-    <w:lsdException w:name="Light Grid Accent 3" w:semiHidden="0" w:uiPriority="62" w:unhideWhenUsed="0"/>
-    <w:lsdException w:name="Medium Shading 1 Accent 3" w:semiHidden="0" w:uiPriority="63" w:unhideWhenUsed="0"/>
-    <w:lsdException w:name="Medium Shading 2 Accent 3" w:semiHidden="0" w:uiPriority="64" w:unhideWhenUsed="0"/>
-    <w:lsdException w:name="Medium List 1 Accent 3" w:semiHidden="0" w:uiPriority="65" w:unhideWhenUsed="0"/>
-    <w:lsdException w:name="Medium List 2 Accent 3" w:semiHidden="0" w:uiPriority="66" w:unhideWhenUsed="0"/>
-    <w:lsdException w:name="Medium Grid 1 Accent 3" w:semiHidden="0" w:uiPriority="67" w:unhideWhenUsed="0"/>
-    <w:lsdException w:name="Medium Grid 2 Accent 3" w:semiHidden="0" w:uiPriority="68" w:unhideWhenUsed="0"/>
-    <w:lsdException w:name="Medium Grid 3 Accent 3" w:semiHidden="0" w:uiPriority="69" w:unhideWhenUsed="0"/>
-    <w:lsdException w:name="Dark List Accent 3" w:semiHidden="0" w:uiPriority="70" w:unhideWhenUsed="0"/>
-    <w:lsdException w:name="Colorful Shading Accent 3" w:semiHidden="0" w:uiPriority="71" w:unhideWhenUsed="0"/>
-    <w:lsdException w:name="Colorful List Accent 3" w:semiHidden="0" w:uiPriority="72" w:unhideWhenUsed="0"/>
-    <w:lsdException w:name="Colorful Grid Accent 3" w:semiHidden="0" w:uiPriority="73" w:unhideWhenUsed="0"/>
-    <w:lsdException w:name="Light Shading Accent 4" w:semiHidden="0" w:uiPriority="60" w:unhideWhenUsed="0"/>
-    <w:lsdException w:name="Light List Accent 4" w:semiHidden="0" w:uiPriority="61" w:unhideWhenUsed="0"/>
-    <w:lsdException w:name="Light Grid Accent 4" w:semiHidden="0" w:uiPriority="62" w:unhideWhenUsed="0"/>
-    <w:lsdException w:name="Medium Shading 1 Accent 4" w:semiHidden="0" w:uiPriority="63" w:unhideWhenUsed="0"/>
-    <w:lsdException w:name="Medium Shading 2 Accent 4" w:semiHidden="0" w:uiPriority="64" w:unhideWhenUsed="0"/>
-    <w:lsdException w:name="Medium List 1 Accent 4" w:semiHidden="0" w:uiPriority="65" w:unhideWhenUsed="0"/>
-    <w:lsdException w:name="Medium List 2 Accent 4" w:semiHidden="0" w:uiPriority="66" w:unhideWhenUsed="0"/>
-    <w:lsdException w:name="Medium Grid 1 Accent 4" w:semiHidden="0" w:uiPriority="67" w:unhideWhenUsed="0"/>
-    <w:lsdException w:name="Medium Grid 2 Accent 4" w:semiHidden="0" w:uiPriority="68" w:unhideWhenUsed="0"/>
-    <w:lsdException w:name="Medium Grid 3 Accent 4" w:semiHidden="0" w:uiPriority="69" w:unhideWhenUsed="0"/>
-    <w:lsdException w:name="Dark List Accent 4" w:semiHidden="0" w:uiPriority="70" w:unhideWhenUsed="0"/>
-    <w:lsdException w:name="Colorful Shading Accent 4" w:semiHidden="0" w:uiPriority="71" w:unhideWhenUsed="0"/>
-    <w:lsdException w:name="Colorful List Accent 4" w:semiHidden="0" w:uiPriority="72" w:unhideWhenUsed="0"/>
-    <w:lsdException w:name="Colorful Grid Accent 4" w:semiHidden="0" w:uiPriority="73" w:unhideWhenUsed="0"/>
-    <w:lsdException w:name="Light Shading Accent 5" w:semiHidden="0" w:uiPriority="60" w:unhideWhenUsed="0"/>
-    <w:lsdException w:name="Light List Accent 5" w:semiHidden="0" w:uiPriority="61" w:unhideWhenUsed="0"/>
-    <w:lsdException w:name="Light Grid Accent 5" w:semiHidden="0" w:uiPriority="62" w:unhideWhenUsed="0"/>
-    <w:lsdException w:name="Medium Shading 1 Accent 5" w:semiHidden="0" w:uiPriority="63" w:unhideWhenUsed="0"/>
-    <w:lsdException w:name="Medium Shading 2 Accent 5" w:semiHidden="0" w:uiPriority="64" w:unhideWhenUsed="0"/>
-    <w:lsdException w:name="Medium List 1 Accent 5" w:semiHidden="0" w:uiPriority="65" w:unhideWhenUsed="0"/>
-    <w:lsdException w:name="Medium List 2 Accent 5" w:semiHidden="0" w:uiPriority="66" w:unhideWhenUsed="0"/>
-    <w:lsdException w:name="Medium Grid 1 Accent 5" w:semiHidden="0" w:uiPriority="67" w:unhideWhenUsed="0"/>
-    <w:lsdException w:name="Medium Grid 2 Accent 5" w:semiHidden="0" w:uiPriority="68" w:unhideWhenUsed="0"/>
-    <w:lsdException w:name="Medium Grid 3 Accent 5" w:semiHidden="0" w:uiPriority="69" w:unhideWhenUsed="0"/>
-    <w:lsdException w:name="Dark List Accent 5" w:semiHidden="0" w:uiPriority="70" w:unhideWhenUsed="0"/>
-    <w:lsdException w:name="Colorful Shading Accent 5" w:semiHidden="0" w:uiPriority="71" w:unhideWhenUsed="0"/>
-    <w:lsdException w:name="Colorful List Accent 5" w:semiHidden="0" w:uiPriority="72" w:unhideWhenUsed="0"/>
-    <w:lsdException w:name="Colorful Grid Accent 5" w:semiHidden="0" w:uiPriority="73" w:unhideWhenUsed="0"/>
-    <w:lsdException w:name="Light Shading Accent 6" w:semiHidden="0" w:uiPriority="60" w:unhideWhenUsed="0"/>
-    <w:lsdException w:name="Light List Accent 6" w:semiHidden="0" w:uiPriority="61" w:unhideWhenUsed="0"/>
-    <w:lsdException w:name="Light Grid Accent 6" w:semiHidden="0" w:uiPriority="62" w:unhideWhenUsed="0"/>
-    <w:lsdException w:name="Medium Shading 1 Accent 6" w:semiHidden="0" w:uiPriority="63" w:unhideWhenUsed="0"/>
-    <w:lsdException w:name="Medium Shading 2 Accent 6" w:semiHidden="0" w:uiPriority="64" w:unhideWhenUsed="0"/>
-    <w:lsdException w:name="Medium List 1 Accent 6" w:semiHidden="0" w:uiPriority="65" w:unhideWhenUsed="0"/>
-    <w:lsdException w:name="Medium List 2 Accent 6" w:semiHidden="0" w:uiPriority="66" w:unhideWhenUsed="0"/>
-    <w:lsdException w:name="Medium Grid 1 Accent 6" w:semiHidden="0" w:uiPriority="67" w:unhideWhenUsed="0"/>
-    <w:lsdException w:name="Medium Grid 2 Accent 6" w:semiHidden="0" w:uiPriority="68" w:unhideWhenUsed="0"/>
-    <w:lsdException w:name="Medium Grid 3 Accent 6" w:semiHidden="0" w:uiPriority="69" w:unhideWhenUsed="0"/>
-    <w:lsdException w:name="Dark List Accent 6" w:semiHidden="0" w:uiPriority="70" w:unhideWhenUsed="0"/>
-    <w:lsdException w:name="Colorful Shading Accent 6" w:semiHidden="0" w:uiPriority="71" w:unhideWhenUsed="0"/>
-    <w:lsdException w:name="Colorful List Accent 6" w:semiHidden="0" w:uiPriority="72" w:unhideWhenUsed="0"/>
-    <w:lsdException w:name="Colorful Grid Accent 6" w:semiHidden="0" w:uiPriority="73" w:unhideWhenUsed="0"/>
-    <w:lsdException w:name="Subtle Emphasis" w:semiHidden="0" w:uiPriority="19" w:unhideWhenUsed="0" w:qFormat="1"/>
-    <w:lsdException w:name="Intense Emphasis" w:semiHidden="0" w:uiPriority="21" w:unhideWhenUsed="0" w:qFormat="1"/>
-    <w:lsdException w:name="Subtle Reference" w:semiHidden="0" w:uiPriority="31" w:unhideWhenUsed="0" w:qFormat="1"/>
-    <w:lsdException w:name="Intense Reference" w:semiHidden="0" w:uiPriority="32" w:unhideWhenUsed="0" w:qFormat="1"/>
-    <w:lsdException w:name="Book Title" w:semiHidden="0" w:uiPriority="33" w:unhideWhenUsed="0" w:qFormat="1"/>
-    <w:lsdException w:name="Bibliography" w:uiPriority="37"/>
-    <w:lsdException w:name="TOC Heading" w:uiPriority="39" w:qFormat="1"/>
+  <w:latentStyles w:defLockedState="0" w:defUIPriority="99" w:defSemiHidden="0" w:defUnhideWhenUsed="0" w:defQFormat="0" w:count="371">
+    <w:lsdException w:name="Normal" w:uiPriority="0" w:qFormat="1"/>
+    <w:lsdException w:name="heading 1" w:uiPriority="9" w:qFormat="1"/>
+    <w:lsdException w:name="heading 2" w:semiHidden="1" w:uiPriority="9" w:unhideWhenUsed="1" w:qFormat="1"/>
+    <w:lsdException w:name="heading 3" w:semiHidden="1" w:uiPriority="9" w:unhideWhenUsed="1" w:qFormat="1"/>
+    <w:lsdException w:name="heading 4" w:semiHidden="1" w:uiPriority="9" w:unhideWhenUsed="1" w:qFormat="1"/>
+    <w:lsdException w:name="heading 5" w:semiHidden="1" w:uiPriority="9" w:unhideWhenUsed="1" w:qFormat="1"/>
+    <w:lsdException w:name="heading 6" w:semiHidden="1" w:uiPriority="9" w:unhideWhenUsed="1" w:qFormat="1"/>
+    <w:lsdException w:name="heading 7" w:semiHidden="1" w:uiPriority="9" w:unhideWhenUsed="1" w:qFormat="1"/>
+    <w:lsdException w:name="heading 8" w:semiHidden="1" w:uiPriority="9" w:unhideWhenUsed="1" w:qFormat="1"/>
+    <w:lsdException w:name="heading 9" w:semiHidden="1" w:uiPriority="9" w:unhideWhenUsed="1" w:qFormat="1"/>
+    <w:lsdException w:name="index 1" w:semiHidden="1" w:unhideWhenUsed="1"/>
+    <w:lsdException w:name="index 2" w:semiHidden="1" w:unhideWhenUsed="1"/>
+    <w:lsdException w:name="index 3" w:semiHidden="1" w:unhideWhenUsed="1"/>
+    <w:lsdException w:name="index 4" w:semiHidden="1" w:unhideWhenUsed="1"/>
+    <w:lsdException w:name="index 5" w:semiHidden="1" w:unhideWhenUsed="1"/>
+    <w:lsdException w:name="index 6" w:semiHidden="1" w:unhideWhenUsed="1"/>
+    <w:lsdException w:name="index 7" w:semiHidden="1" w:unhideWhenUsed="1"/>
+    <w:lsdException w:name="index 8" w:semiHidden="1" w:unhideWhenUsed="1"/>
+    <w:lsdException w:name="index 9" w:semiHidden="1" w:unhideWhenUsed="1"/>
+    <w:lsdException w:name="toc 1" w:semiHidden="1" w:uiPriority="39" w:unhideWhenUsed="1"/>
+    <w:lsdException w:name="toc 2" w:semiHidden="1" w:uiPriority="39" w:unhideWhenUsed="1"/>
+    <w:lsdException w:name="toc 3" w:semiHidden="1" w:uiPriority="39" w:unhideWhenUsed="1"/>
+    <w:lsdException w:name="toc 4" w:semiHidden="1" w:uiPriority="39" w:unhideWhenUsed="1"/>
+    <w:lsdException w:name="toc 5" w:semiHidden="1" w:uiPriority="39" w:unhideWhenUsed="1"/>
+    <w:lsdException w:name="toc 6" w:semiHidden="1" w:uiPriority="39" w:unhideWhenUsed="1"/>
+    <w:lsdException w:name="toc 7" w:semiHidden="1" w:uiPriority="39" w:unhideWhenUsed="1"/>
+    <w:lsdException w:name="toc 8" w:semiHidden="1" w:uiPriority="39" w:unhideWhenUsed="1"/>
+    <w:lsdException w:name="toc 9" w:semiHidden="1" w:uiPriority="39" w:unhideWhenUsed="1"/>
+    <w:lsdException w:name="Normal Indent" w:semiHidden="1" w:unhideWhenUsed="1"/>
+    <w:lsdException w:name="footnote text" w:semiHidden="1" w:unhideWhenUsed="1"/>
+    <w:lsdException w:name="annotation text" w:semiHidden="1" w:unhideWhenUsed="1"/>
+    <w:lsdException w:name="header" w:semiHidden="1" w:unhideWhenUsed="1"/>
+    <w:lsdException w:name="footer" w:semiHidden="1" w:unhideWhenUsed="1"/>
+    <w:lsdException w:name="index heading" w:semiHidden="1" w:unhideWhenUsed="1"/>
+    <w:lsdException w:name="caption" w:semiHidden="1" w:uiPriority="35" w:unhideWhenUsed="1" w:qFormat="1"/>
+    <w:lsdException w:name="table of figures" w:semiHidden="1" w:unhideWhenUsed="1"/>
+    <w:lsdException w:name="envelope address" w:semiHidden="1" w:unhideWhenUsed="1"/>
+    <w:lsdException w:name="envelope return" w:semiHidden="1" w:unhideWhenUsed="1"/>
+    <w:lsdException w:name="footnote reference" w:semiHidden="1" w:unhideWhenUsed="1"/>
+    <w:lsdException w:name="annotation reference" w:semiHidden="1" w:unhideWhenUsed="1"/>
+    <w:lsdException w:name="line number" w:semiHidden="1" w:unhideWhenUsed="1"/>
+    <w:lsdException w:name="page number" w:semiHidden="1" w:unhideWhenUsed="1"/>
+    <w:lsdException w:name="endnote reference" w:semiHidden="1" w:unhideWhenUsed="1"/>
+    <w:lsdException w:name="endnote text" w:semiHidden="1" w:unhideWhenUsed="1"/>
+    <w:lsdException w:name="table of authorities" w:semiHidden="1" w:unhideWhenUsed="1"/>
+    <w:lsdException w:name="macro" w:semiHidden="1" w:unhideWhenUsed="1"/>
+    <w:lsdException w:name="toa heading" w:semiHidden="1" w:unhideWhenUsed="1"/>
+    <w:lsdException w:name="List" w:semiHidden="1" w:unhideWhenUsed="1"/>
+    <w:lsdException w:name="List Bullet" w:semiHidden="1" w:unhideWhenUsed="1"/>
+    <w:lsdException w:name="List Number" w:semiHidden="1" w:unhideWhenUsed="1"/>
+    <w:lsdException w:name="List 2" w:semiHidden="1" w:unhideWhenUsed="1"/>
+    <w:lsdException w:name="List 3" w:semiHidden="1" w:unhideWhenUsed="1"/>
+    <w:lsdException w:name="List 4" w:semiHidden="1" w:unhideWhenUsed="1"/>
+    <w:lsdException w:name="List 5" w:semiHidden="1" w:unhideWhenUsed="1"/>
+    <w:lsdException w:name="List Bullet 2" w:semiHidden="1" w:unhideWhenUsed="1"/>
+    <w:lsdException w:name="List Bullet 3" w:semiHidden="1" w:unhideWhenUsed="1"/>
+    <w:lsdException w:name="List Bullet 4" w:semiHidden="1" w:unhideWhenUsed="1"/>
+    <w:lsdException w:name="List Bullet 5" w:semiHidden="1" w:unhideWhenUsed="1"/>
+    <w:lsdException w:name="List Number 2" w:semiHidden="1" w:unhideWhenUsed="1"/>
+    <w:lsdException w:name="List Number 3" w:semiHidden="1" w:unhideWhenUsed="1"/>
+    <w:lsdException w:name="List Number 4" w:semiHidden="1" w:unhideWhenUsed="1"/>
+    <w:lsdException w:name="List Number 5" w:semiHidden="1" w:unhideWhenUsed="1"/>
+    <w:lsdException w:name="Title" w:uiPriority="10" w:qFormat="1"/>
+    <w:lsdException w:name="Closing" w:semiHidden="1" w:unhideWhenUsed="1"/>
+    <w:lsdException w:name="Signature" w:semiHidden="1" w:unhideWhenUsed="1"/>
+    <w:lsdException w:name="Default Paragraph Font" w:semiHidden="1" w:uiPriority="1" w:unhideWhenUsed="1"/>
+    <w:lsdException w:name="Body Text" w:semiHidden="1" w:unhideWhenUsed="1"/>
+    <w:lsdException w:name="Body Text Indent" w:semiHidden="1" w:unhideWhenUsed="1"/>
+    <w:lsdException w:name="List Continue" w:semiHidden="1" w:unhideWhenUsed="1"/>
+    <w:lsdException w:name="List Continue 2" w:semiHidden="1" w:unhideWhenUsed="1"/>
+    <w:lsdException w:name="List Continue 3" w:semiHidden="1" w:unhideWhenUsed="1"/>
+    <w:lsdException w:name="List Continue 4" w:semiHidden="1" w:unhideWhenUsed="1"/>
+    <w:lsdException w:name="List Continue 5" w:semiHidden="1" w:unhideWhenUsed="1"/>
+    <w:lsdException w:name="Message Header" w:semiHidden="1" w:unhideWhenUsed="1"/>
+    <w:lsdException w:name="Subtitle" w:uiPriority="11" w:qFormat="1"/>
+    <w:lsdException w:name="Salutation" w:semiHidden="1" w:unhideWhenUsed="1"/>
+    <w:lsdException w:name="Date" w:semiHidden="1" w:unhideWhenUsed="1"/>
+    <w:lsdException w:name="Body Text First Indent" w:semiHidden="1" w:unhideWhenUsed="1"/>
+    <w:lsdException w:name="Body Text First Indent 2" w:semiHidden="1" w:unhideWhenUsed="1"/>
+    <w:lsdException w:name="Note Heading" w:semiHidden="1" w:unhideWhenUsed="1"/>
+    <w:lsdException w:name="Body Text 2" w:semiHidden="1" w:unhideWhenUsed="1"/>
+    <w:lsdException w:name="Body Text 3" w:semiHidden="1" w:unhideWhenUsed="1"/>
+    <w:lsdException w:name="Body Text Indent 2" w:semiHidden="1" w:unhideWhenUsed="1"/>
+    <w:lsdException w:name="Body Text Indent 3" w:semiHidden="1" w:unhideWhenUsed="1"/>
+    <w:lsdException w:name="Block Text" w:semiHidden="1" w:unhideWhenUsed="1"/>
+    <w:lsdException w:name="Hyperlink" w:semiHidden="1" w:unhideWhenUsed="1"/>
+    <w:lsdException w:name="FollowedHyperlink" w:semiHidden="1" w:unhideWhenUsed="1"/>
+    <w:lsdException w:name="Strong" w:uiPriority="22" w:qFormat="1"/>
+    <w:lsdException w:name="Emphasis" w:uiPriority="20" w:qFormat="1"/>
+    <w:lsdException w:name="Document Map" w:semiHidden="1" w:unhideWhenUsed="1"/>
+    <w:lsdException w:name="Plain Text" w:semiHidden="1" w:unhideWhenUsed="1"/>
+    <w:lsdException w:name="E-mail Signature" w:semiHidden="1" w:unhideWhenUsed="1"/>
+    <w:lsdException w:name="HTML Top of Form" w:semiHidden="1" w:unhideWhenUsed="1"/>
+    <w:lsdException w:name="HTML Bottom of Form" w:semiHidden="1" w:unhideWhenUsed="1"/>
+    <w:lsdException w:name="Normal (Web)" w:semiHidden="1" w:unhideWhenUsed="1"/>
+    <w:lsdException w:name="HTML Acronym" w:semiHidden="1" w:unhideWhenUsed="1"/>
+    <w:lsdException w:name="HTML Address" w:semiHidden="1" w:unhideWhenUsed="1"/>
+    <w:lsdException w:name="HTML Cite" w:semiHidden="1" w:unhideWhenUsed="1"/>
+    <w:lsdException w:name="HTML Code" w:semiHidden="1" w:unhideWhenUsed="1"/>
+    <w:lsdException w:name="HTML Definition" w:semiHidden="1" w:unhideWhenUsed="1"/>
+    <w:lsdException w:name="HTML Keyboard" w:semiHidden="1" w:unhideWhenUsed="1"/>
+    <w:lsdException w:name="HTML Preformatted" w:semiHidden="1" w:unhideWhenUsed="1"/>
+    <w:lsdException w:name="HTML Sample" w:semiHidden="1" w:unhideWhenUsed="1"/>
+    <w:lsdException w:name="HTML Typewriter" w:semiHidden="1" w:unhideWhenUsed="1"/>
+    <w:lsdException w:name="HTML Variable" w:semiHidden="1" w:unhideWhenUsed="1"/>
+    <w:lsdException w:name="Normal Table" w:semiHidden="1" w:unhideWhenUsed="1"/>
+    <w:lsdException w:name="annotation subject" w:semiHidden="1" w:unhideWhenUsed="1"/>
+    <w:lsdException w:name="No List" w:semiHidden="1" w:unhideWhenUsed="1"/>
+    <w:lsdException w:name="Outline List 1" w:semiHidden="1" w:unhideWhenUsed="1"/>
+    <w:lsdException w:name="Outline List 2" w:semiHidden="1" w:unhideWhenUsed="1"/>
+    <w:lsdException w:name="Outline List 3" w:semiHidden="1" w:unhideWhenUsed="1"/>
+    <w:lsdException w:name="Table Simple 1" w:semiHidden="1" w:unhideWhenUsed="1"/>
+    <w:lsdException w:name="Table Simple 2" w:semiHidden="1" w:unhideWhenUsed="1"/>
+    <w:lsdException w:name="Table Simple 3" w:semiHidden="1" w:unhideWhenUsed="1"/>
+    <w:lsdException w:name="Table Classic 1" w:semiHidden="1" w:unhideWhenUsed="1"/>
+    <w:lsdException w:name="Table Classic 2" w:semiHidden="1" w:unhideWhenUsed="1"/>
+    <w:lsdException w:name="Table Classic 3" w:semiHidden="1" w:unhideWhenUsed="1"/>
+    <w:lsdException w:name="Table Classic 4" w:semiHidden="1" w:unhideWhenUsed="1"/>
+    <w:lsdException w:name="Table Colorful 1" w:semiHidden="1" w:unhideWhenUsed="1"/>
+    <w:lsdException w:name="Table Colorful 2" w:semiHidden="1" w:unhideWhenUsed="1"/>
+    <w:lsdException w:name="Table Colorful 3" w:semiHidden="1" w:unhideWhenUsed="1"/>
+    <w:lsdException w:name="Table Columns 1" w:semiHidden="1" w:unhideWhenUsed="1"/>
+    <w:lsdException w:name="Table Columns 2" w:semiHidden="1" w:unhideWhenUsed="1"/>
+    <w:lsdException w:name="Table Columns 3" w:semiHidden="1" w:unhideWhenUsed="1"/>
+    <w:lsdException w:name="Table Columns 4" w:semiHidden="1" w:unhideWhenUsed="1"/>
+    <w:lsdException w:name="Table Columns 5" w:semiHidden="1" w:unhideWhenUsed="1"/>
+    <w:lsdException w:name="Table Grid 1" w:semiHidden="1" w:unhideWhenUsed="1"/>
+    <w:lsdException w:name="Table Grid 2" w:semiHidden="1" w:unhideWhenUsed="1"/>
+    <w:lsdException w:name="Table Grid 3" w:semiHidden="1" w:unhideWhenUsed="1"/>
+    <w:lsdException w:name="Table Grid 4" w:semiHidden="1" w:unhideWhenUsed="1"/>
+    <w:lsdException w:name="Table Grid 5" w:semiHidden="1" w:unhideWhenUsed="1"/>
+    <w:lsdException w:name="Table Grid 6" w:semiHidden="1" w:unhideWhenUsed="1"/>
+    <w:lsdException w:name="Table Grid 7" w:semiHidden="1" w:unhideWhenUsed="1"/>
+    <w:lsdException w:name="Table Grid 8" w:semiHidden="1" w:unhideWhenUsed="1"/>
+    <w:lsdException w:name="Table List 1" w:semiHidden="1" w:unhideWhenUsed="1"/>
+    <w:lsdException w:name="Table List 2" w:semiHidden="1" w:unhideWhenUsed="1"/>
+    <w:lsdException w:name="Table List 3" w:semiHidden="1" w:unhideWhenUsed="1"/>
+    <w:lsdException w:name="Table List 4" w:semiHidden="1" w:unhideWhenUsed="1"/>
+    <w:lsdException w:name="Table List 5" w:semiHidden="1" w:unhideWhenUsed="1"/>
+    <w:lsdException w:name="Table List 6" w:semiHidden="1" w:unhideWhenUsed="1"/>
+    <w:lsdException w:name="Table List 7" w:semiHidden="1" w:unhideWhenUsed="1"/>
+    <w:lsdException w:name="Table List 8" w:semiHidden="1" w:unhideWhenUsed="1"/>
+    <w:lsdException w:name="Table 3D effects 1" w:semiHidden="1" w:unhideWhenUsed="1"/>
+    <w:lsdException w:name="Table 3D effects 2" w:semiHidden="1" w:unhideWhenUsed="1"/>
+    <w:lsdException w:name="Table 3D effects 3" w:semiHidden="1" w:unhideWhenUsed="1"/>
+    <w:lsdException w:name="Table Contemporary" w:semiHidden="1" w:unhideWhenUsed="1"/>
+    <w:lsdException w:name="Table Elegant" w:semiHidden="1" w:unhideWhenUsed="1"/>
+    <w:lsdException w:name="Table Professional" w:semiHidden="1" w:unhideWhenUsed="1"/>
+    <w:lsdException w:name="Table Subtle 1" w:semiHidden="1" w:unhideWhenUsed="1"/>
+    <w:lsdException w:name="Table Subtle 2" w:semiHidden="1" w:unhideWhenUsed="1"/>
+    <w:lsdException w:name="Table Web 1" w:semiHidden="1" w:unhideWhenUsed="1"/>
+    <w:lsdException w:name="Table Web 2" w:semiHidden="1" w:unhideWhenUsed="1"/>
+    <w:lsdException w:name="Table Web 3" w:semiHidden="1" w:unhideWhenUsed="1"/>
+    <w:lsdException w:name="Balloon Text" w:semiHidden="1" w:unhideWhenUsed="1"/>
+    <w:lsdException w:name="Table Grid" w:uiPriority="39"/>
+    <w:lsdException w:name="Table Theme" w:semiHidden="1" w:unhideWhenUsed="1"/>
+    <w:lsdException w:name="Placeholder Text" w:semiHidden="1"/>
+    <w:lsdException w:name="No Spacing" w:uiPriority="1" w:qFormat="1"/>
+    <w:lsdException w:name="Light Shading" w:uiPriority="60"/>
+    <w:lsdException w:name="Light List" w:uiPriority="61"/>
+    <w:lsdException w:name="Light Grid" w:uiPriority="62"/>
+    <w:lsdException w:name="Medium Shading 1" w:uiPriority="63"/>
+    <w:lsdException w:name="Medium Shading 2" w:uiPriority="64"/>
+    <w:lsdException w:name="Medium List 1" w:uiPriority="65"/>
+    <w:lsdException w:name="Medium List 2" w:uiPriority="66"/>
+    <w:lsdException w:name="Medium Grid 1" w:uiPriority="67"/>
+    <w:lsdException w:name="Medium Grid 2" w:uiPriority="68"/>
+    <w:lsdException w:name="Medium Grid 3" w:uiPriority="69"/>
+    <w:lsdException w:name="Dark List" w:uiPriority="70"/>
+    <w:lsdException w:name="Colorful Shading" w:uiPriority="71"/>
+    <w:lsdException w:name="Colorful List" w:uiPriority="72"/>
+    <w:lsdException w:name="Colorful Grid" w:uiPriority="73"/>
+    <w:lsdException w:name="Light Shading Accent 1" w:uiPriority="60"/>
+    <w:lsdException w:name="Light List Accent 1" w:uiPriority="61"/>
+    <w:lsdException w:name="Light Grid Accent 1" w:uiPriority="62"/>
+    <w:lsdException w:name="Medium Shading 1 Accent 1" w:uiPriority="63"/>
+    <w:lsdException w:name="Medium Shading 2 Accent 1" w:uiPriority="64"/>
+    <w:lsdException w:name="Medium List 1 Accent 1" w:uiPriority="65"/>
+    <w:lsdException w:name="Revision" w:semiHidden="1"/>
+    <w:lsdException w:name="List Paragraph" w:uiPriority="34" w:qFormat="1"/>
+    <w:lsdException w:name="Quote" w:uiPriority="29" w:qFormat="1"/>
+    <w:lsdException w:name="Intense Quote" w:uiPriority="30" w:qFormat="1"/>
+    <w:lsdException w:name="Medium List 2 Accent 1" w:uiPriority="66"/>
+    <w:lsdException w:name="Medium Grid 1 Accent 1" w:uiPriority="67"/>
+    <w:lsdException w:name="Medium Grid 2 Accent 1" w:uiPriority="68"/>
+    <w:lsdException w:name="Medium Grid 3 Accent 1" w:uiPriority="69"/>
+    <w:lsdException w:name="Dark List Accent 1" w:uiPriority="70"/>
+    <w:lsdException w:name="Colorful Shading Accent 1" w:uiPriority="71"/>
+    <w:lsdException w:name="Colorful List Accent 1" w:uiPriority="72"/>
+    <w:lsdException w:name="Colorful Grid Accent 1" w:uiPriority="73"/>
+    <w:lsdException w:name="Light Shading Accent 2" w:uiPriority="60"/>
+    <w:lsdException w:name="Light List Accent 2" w:uiPriority="61"/>
+    <w:lsdException w:name="Light Grid Accent 2" w:uiPriority="62"/>
+    <w:lsdException w:name="Medium Shading 1 Accent 2" w:uiPriority="63"/>
+    <w:lsdException w:name="Medium Shading 2 Accent 2" w:uiPriority="64"/>
+    <w:lsdException w:name="Medium List 1 Accent 2" w:uiPriority="65"/>
+    <w:lsdException w:name="Medium List 2 Accent 2" w:uiPriority="66"/>
+    <w:lsdException w:name="Medium Grid 1 Accent 2" w:uiPriority="67"/>
+    <w:lsdException w:name="Medium Grid 2 Accent 2" w:uiPriority="68"/>
+    <w:lsdException w:name="Medium Grid 3 Accent 2" w:uiPriority="69"/>
+    <w:lsdException w:name="Dark List Accent 2" w:uiPriority="70"/>
+    <w:lsdException w:name="Colorful Shading Accent 2" w:uiPriority="71"/>
+    <w:lsdException w:name="Colorful List Accent 2" w:uiPriority="72"/>
+    <w:lsdException w:name="Colorful Grid Accent 2" w:uiPriority="73"/>
+    <w:lsdException w:name="Light Shading Accent 3" w:uiPriority="60"/>
+    <w:lsdException w:name="Light List Accent 3" w:uiPriority="61"/>
+    <w:lsdException w:name="Light Grid Accent 3" w:uiPriority="62"/>
+    <w:lsdException w:name="Medium Shading 1 Accent 3" w:uiPriority="63"/>
+    <w:lsdException w:name="Medium Shading 2 Accent 3" w:uiPriority="64"/>
+    <w:lsdException w:name="Medium List 1 Accent 3" w:uiPriority="65"/>
+    <w:lsdException w:name="Medium List 2 Accent 3" w:uiPriority="66"/>
+    <w:lsdException w:name="Medium Grid 1 Accent 3" w:uiPriority="67"/>
+    <w:lsdException w:name="Medium Grid 2 Accent 3" w:uiPriority="68"/>
+    <w:lsdException w:name="Medium Grid 3 Accent 3" w:uiPriority="69"/>
+    <w:lsdException w:name="Dark List Accent 3" w:uiPriority="70"/>
+    <w:lsdException w:name="Colorful Shading Accent 3" w:uiPriority="71"/>
+    <w:lsdException w:name="Colorful List Accent 3" w:uiPriority="72"/>
+    <w:lsdException w:name="Colorful Grid Accent 3" w:uiPriority="73"/>
+    <w:lsdException w:name="Light Shading Accent 4" w:uiPriority="60"/>
+    <w:lsdException w:name="Light List Accent 4" w:uiPriority="61"/>
+    <w:lsdException w:name="Light Grid Accent 4" w:uiPriority="62"/>
+    <w:lsdException w:name="Medium Shading 1 Accent 4" w:uiPriority="63"/>
+    <w:lsdException w:name="Medium Shading 2 Accent 4" w:uiPriority="64"/>
+    <w:lsdException w:name="Medium List 1 Accent 4" w:uiPriority="65"/>
+    <w:lsdException w:name="Medium List 2 Accent 4" w:uiPriority="66"/>
+    <w:lsdException w:name="Medium Grid 1 Accent 4" w:uiPriority="67"/>
+    <w:lsdException w:name="Medium Grid 2 Accent 4" w:uiPriority="68"/>
+    <w:lsdException w:name="Medium Grid 3 Accent 4" w:uiPriority="69"/>
+    <w:lsdException w:name="Dark List Accent 4" w:uiPriority="70"/>
+    <w:lsdException w:name="Colorful Shading Accent 4" w:uiPriority="71"/>
+    <w:lsdException w:name="Colorful List Accent 4" w:uiPriority="72"/>
+    <w:lsdException w:name="Colorful Grid Accent 4" w:uiPriority="73"/>
+    <w:lsdException w:name="Light Shading Accent 5" w:uiPriority="60"/>
+    <w:lsdException w:name="Light List Accent 5" w:uiPriority="61"/>
+    <w:lsdException w:name="Light Grid Accent 5" w:uiPriority="62"/>
+    <w:lsdException w:name="Medium Shading 1 Accent 5" w:uiPriority="63"/>
+    <w:lsdException w:name="Medium Shading 2 Accent 5" w:uiPriority="64"/>
+    <w:lsdException w:name="Medium List 1 Accent 5" w:uiPriority="65"/>
+    <w:lsdException w:name="Medium List 2 Accent 5" w:uiPriority="66"/>
+    <w:lsdException w:name="Medium Grid 1 Accent 5" w:uiPriority="67"/>
+    <w:lsdException w:name="Medium Grid 2 Accent 5" w:uiPriority="68"/>
+    <w:lsdException w:name="Medium Grid 3 Accent 5" w:uiPriority="69"/>
+    <w:lsdException w:name="Dark List Accent 5" w:uiPriority="70"/>
+    <w:lsdException w:name="Colorful Shading Accent 5" w:uiPriority="71"/>
+    <w:lsdException w:name="Colorful List Accent 5" w:uiPriority="72"/>
+    <w:lsdException w:name="Colorful Grid Accent 5" w:uiPriority="73"/>
+    <w:lsdException w:name="Light Shading Accent 6" w:uiPriority="60"/>
+    <w:lsdException w:name="Light List Accent 6" w:uiPriority="61"/>
+    <w:lsdException w:name="Light Grid Accent 6" w:uiPriority="62"/>
+    <w:lsdException w:name="Medium Shading 1 Accent 6" w:uiPriority="63"/>
+    <w:lsdException w:name="Medium Shading 2 Accent 6" w:uiPriority="64"/>
+    <w:lsdException w:name="Medium List 1 Accent 6" w:uiPriority="65"/>
+    <w:lsdException w:name="Medium List 2 Accent 6" w:uiPriority="66"/>
+    <w:lsdException w:name="Medium Grid 1 Accent 6" w:uiPriority="67"/>
+    <w:lsdException w:name="Medium Grid 2 Accent 6" w:uiPriority="68"/>
+    <w:lsdException w:name="Medium Grid 3 Accent 6" w:uiPriority="69"/>
+    <w:lsdException w:name="Dark List Accent 6" w:uiPriority="70"/>
+    <w:lsdException w:name="Colorful Shading Accent 6" w:uiPriority="71"/>
+    <w:lsdException w:name="Colorful List Accent 6" w:uiPriority="72"/>
+    <w:lsdException w:name="Colorful Grid Accent 6" w:uiPriority="73"/>
+    <w:lsdException w:name="Subtle Emphasis" w:uiPriority="19" w:qFormat="1"/>
+    <w:lsdException w:name="Intense Emphasis" w:uiPriority="21" w:qFormat="1"/>
+    <w:lsdException w:name="Subtle Reference" w:uiPriority="31" w:qFormat="1"/>
+    <w:lsdException w:name="Intense Reference" w:uiPriority="32" w:qFormat="1"/>
+    <w:lsdException w:name="Book Title" w:uiPriority="33" w:qFormat="1"/>
+    <w:lsdException w:name="Bibliography" w:semiHidden="1" w:uiPriority="37" w:unhideWhenUsed="1"/>
+    <w:lsdException w:name="TOC Heading" w:semiHidden="1" w:uiPriority="39" w:unhideWhenUsed="1" w:qFormat="1"/>
+    <w:lsdException w:name="Plain Table 1" w:uiPriority="41"/>
+    <w:lsdException w:name="Plain Table 2" w:uiPriority="42"/>
+    <w:lsdException w:name="Plain Table 3" w:uiPriority="43"/>
+    <w:lsdException w:name="Plain Table 4" w:uiPriority="44"/>
+    <w:lsdException w:name="Plain Table 5" w:uiPriority="45"/>
+    <w:lsdException w:name="Grid Table Light" w:uiPriority="40"/>
+    <w:lsdException w:name="Grid Table 1 Light" w:uiPriority="46"/>
+    <w:lsdException w:name="Grid Table 2" w:uiPriority="47"/>
+    <w:lsdException w:name="Grid Table 3" w:uiPriority="48"/>
+    <w:lsdException w:name="Grid Table 4" w:uiPriority="49"/>
+    <w:lsdException w:name="Grid Table 5 Dark" w:uiPriority="50"/>
+    <w:lsdException w:name="Grid Table 6 Colorful" w:uiPriority="51"/>
+    <w:lsdException w:name="Grid Table 7 Colorful" w:uiPriority="52"/>
+    <w:lsdException w:name="Grid Table 1 Light Accent 1" w:uiPriority="46"/>
+    <w:lsdException w:name="Grid Table 2 Accent 1" w:uiPriority="47"/>
+    <w:lsdException w:name="Grid Table 3 Accent 1" w:uiPriority="48"/>
+    <w:lsdException w:name="Grid Table 4 Accent 1" w:uiPriority="49"/>
+    <w:lsdException w:name="Grid Table 5 Dark Accent 1" w:uiPriority="50"/>
+    <w:lsdException w:name="Grid Table 6 Colorful Accent 1" w:uiPriority="51"/>
+    <w:lsdException w:name="Grid Table 7 Colorful Accent 1" w:uiPriority="52"/>
+    <w:lsdException w:name="Grid Table 1 Light Accent 2" w:uiPriority="46"/>
+    <w:lsdException w:name="Grid Table 2 Accent 2" w:uiPriority="47"/>
+    <w:lsdException w:name="Grid Table 3 Accent 2" w:uiPriority="48"/>
+    <w:lsdException w:name="Grid Table 4 Accent 2" w:uiPriority="49"/>
+    <w:lsdException w:name="Grid Table 5 Dark Accent 2" w:uiPriority="50"/>
+    <w:lsdException w:name="Grid Table 6 Colorful Accent 2" w:uiPriority="51"/>
+    <w:lsdException w:name="Grid Table 7 Colorful Accent 2" w:uiPriority="52"/>
+    <w:lsdException w:name="Grid Table 1 Light Accent 3" w:uiPriority="46"/>
+    <w:lsdException w:name="Grid Table 2 Accent 3" w:uiPriority="47"/>
+    <w:lsdException w:name="Grid Table 3 Accent 3" w:uiPriority="48"/>
+    <w:lsdException w:name="Grid Table 4 Accent 3" w:uiPriority="49"/>
+    <w:lsdException w:name="Grid Table 5 Dark Accent 3" w:uiPriority="50"/>
+    <w:lsdException w:name="Grid Table 6 Colorful Accent 3" w:uiPriority="51"/>
+    <w:lsdException w:name="Grid Table 7 Colorful Accent 3" w:uiPriority="52"/>
+    <w:lsdException w:name="Grid Table 1 Light Accent 4" w:uiPriority="46"/>
+    <w:lsdException w:name="Grid Table 2 Accent 4" w:uiPriority="47"/>
+    <w:lsdException w:name="Grid Table 3 Accent 4" w:uiPriority="48"/>
+    <w:lsdException w:name="Grid Table 4 Accent 4" w:uiPriority="49"/>
+    <w:lsdException w:name="Grid Table 5 Dark Accent 4" w:uiPriority="50"/>
+    <w:lsdException w:name="Grid Table 6 Colorful Accent 4" w:uiPriority="51"/>
+    <w:lsdException w:name="Grid Table 7 Colorful Accent 4" w:uiPriority="52"/>
+    <w:lsdException w:name="Grid Table 1 Light Accent 5" w:uiPriority="46"/>
+    <w:lsdException w:name="Grid Table 2 Accent 5" w:uiPriority="47"/>
+    <w:lsdException w:name="Grid Table 3 Accent 5" w:uiPriority="48"/>
+    <w:lsdException w:name="Grid Table 4 Accent 5" w:uiPriority="49"/>
+    <w:lsdException w:name="Grid Table 5 Dark Accent 5" w:uiPriority="50"/>
+    <w:lsdException w:name="Grid Table 6 Colorful Accent 5" w:uiPriority="51"/>
+    <w:lsdException w:name="Grid Table 7 Colorful Accent 5" w:uiPriority="52"/>
+    <w:lsdException w:name="Grid Table 1 Light Accent 6" w:uiPriority="46"/>
+    <w:lsdException w:name="Grid Table 2 Accent 6" w:uiPriority="47"/>
+    <w:lsdException w:name="Grid Table 3 Accent 6" w:uiPriority="48"/>
+    <w:lsdException w:name="Grid Table 4 Accent 6" w:uiPriority="49"/>
+    <w:lsdException w:name="Grid Table 5 Dark Accent 6" w:uiPriority="50"/>
+    <w:lsdException w:name="Grid Table 6 Colorful Accent 6" w:uiPriority="51"/>
+    <w:lsdException w:name="Grid Table 7 Colorful Accent 6" w:uiPriority="52"/>
+    <w:lsdException w:name="List Table 1 Light" w:uiPriority="46"/>
+    <w:lsdException w:name="List Table 2" w:uiPriority="47"/>
+    <w:lsdException w:name="List Table 3" w:uiPriority="48"/>
+    <w:lsdException w:name="List Table 4" w:uiPriority="49"/>
+    <w:lsdException w:name="List Table 5 Dark" w:uiPriority="50"/>
+    <w:lsdException w:name="List Table 6 Colorful" w:uiPriority="51"/>
+    <w:lsdException w:name="List Table 7 Colorful" w:uiPriority="52"/>
+    <w:lsdException w:name="List Table 1 Light Accent 1" w:uiPriority="46"/>
+    <w:lsdException w:name="List Table 2 Accent 1" w:uiPriority="47"/>
+    <w:lsdException w:name="List Table 3 Accent 1" w:uiPriority="48"/>
+    <w:lsdException w:name="List Table 4 Accent 1" w:uiPriority="49"/>
+    <w:lsdException w:name="List Table 5 Dark Accent 1" w:uiPriority="50"/>
+    <w:lsdException w:name="List Table 6 Colorful Accent 1" w:uiPriority="51"/>
+    <w:lsdException w:name="List Table 7 Colorful Accent 1" w:uiPriority="52"/>
+    <w:lsdException w:name="List Table 1 Light Accent 2" w:uiPriority="46"/>
+    <w:lsdException w:name="List Table 2 Accent 2" w:uiPriority="47"/>
+    <w:lsdException w:name="List Table 3 Accent 2" w:uiPriority="48"/>
+    <w:lsdException w:name="List Table 4 Accent 2" w:uiPriority="49"/>
+    <w:lsdException w:name="List Table 5 Dark Accent 2" w:uiPriority="50"/>
+    <w:lsdException w:name="List Table 6 Colorful Accent 2" w:uiPriority="51"/>
+    <w:lsdException w:name="List Table 7 Colorful Accent 2" w:uiPriority="52"/>
+    <w:lsdException w:name="List Table 1 Light Accent 3" w:uiPriority="46"/>
+    <w:lsdException w:name="List Table 2 Accent 3" w:uiPriority="47"/>
+    <w:lsdException w:name="List Table 3 Accent 3" w:uiPriority="48"/>
+    <w:lsdException w:name="List Table 4 Accent 3" w:uiPriority="49"/>
+    <w:lsdException w:name="List Table 5 Dark Accent 3" w:uiPriority="50"/>
+    <w:lsdException w:name="List Table 6 Colorful Accent 3" w:uiPriority="51"/>
+    <w:lsdException w:name="List Table 7 Colorful Accent 3" w:uiPriority="52"/>
+    <w:lsdException w:name="List Table 1 Light Accent 4" w:uiPriority="46"/>
+    <w:lsdException w:name="List Table 2 Accent 4" w:uiPriority="47"/>
+    <w:lsdException w:name="List Table 3 Accent 4" w:uiPriority="48"/>
+    <w:lsdException w:name="List Table 4 Accent 4" w:uiPriority="49"/>
+    <w:lsdException w:name="List Table 5 Dark Accent 4" w:uiPriority="50"/>
+    <w:lsdException w:name="List Table 6 Colorful Accent 4" w:uiPriority="51"/>
+    <w:lsdException w:name="List Table 7 Colorful Accent 4" w:uiPriority="52"/>
+    <w:lsdException w:name="List Table 1 Light Accent 5" w:uiPriority="46"/>
+    <w:lsdException w:name="List Table 2 Accent 5" w:uiPriority="47"/>
+    <w:lsdException w:name="List Table 3 Accent 5" w:uiPriority="48"/>
+    <w:lsdException w:name="List Table 4 Accent 5" w:uiPriority="49"/>
+    <w:lsdException w:name="List Table 5 Dark Accent 5" w:uiPriority="50"/>
+    <w:lsdException w:name="List Table 6 Colorful Accent 5" w:uiPriority="51"/>
+    <w:lsdException w:name="List Table 7 Colorful Accent 5" w:uiPriority="52"/>
+    <w:lsdException w:name="List Table 1 Light Accent 6" w:uiPriority="46"/>
+    <w:lsdException w:name="List Table 2 Accent 6" w:uiPriority="47"/>
+    <w:lsdException w:name="List Table 3 Accent 6" w:uiPriority="48"/>
+    <w:lsdException w:name="List Table 4 Accent 6" w:uiPriority="49"/>
+    <w:lsdException w:name="List Table 5 Dark Accent 6" w:uiPriority="50"/>
+    <w:lsdException w:name="List Table 6 Colorful Accent 6" w:uiPriority="51"/>
+    <w:lsdException w:name="List Table 7 Colorful Accent 6" w:uiPriority="52"/>
   </w:latentStyles>
   <w:style w:type="paragraph" w:default="1" w:styleId="Normal">
     <w:name w:val="Normal"/>
@@ -7199,7 +6781,7 @@
   <a:extraClrSchemeLst/>
   <a:extLst>
     <a:ext uri="{05A4C25C-085E-4340-85A3-A5531E510DB2}">
-      <thm15:themeFamily xmlns:thm15="http://schemas.microsoft.com/office/thememl/2012/main" xmlns="" name="Office Theme" id="{62F939B6-93AF-4DB8-9C6B-D6C7DFDC589F}" vid="{4A3C46E8-61CC-4603-A589-7422A47A8E4A}"/>
+      <thm15:themeFamily xmlns:thm15="http://schemas.microsoft.com/office/thememl/2012/main" name="Office Theme" id="{62F939B6-93AF-4DB8-9C6B-D6C7DFDC589F}" vid="{4A3C46E8-61CC-4603-A589-7422A47A8E4A}"/>
     </a:ext>
   </a:extLst>
 </a:theme>

</xml_diff>